<commit_message>
Ejercicio 4 - Terminado
</commit_message>
<xml_diff>
--- a/Práctica 1.docx
+++ b/Práctica 1.docx
@@ -458,8 +458,6 @@
         <w:pStyle w:val="Prrafodelista"/>
         <w:ind w:left="1800"/>
       </w:pPr>
-      <w:bookmarkStart w:id="0" w:name="_GoBack"/>
-      <w:bookmarkEnd w:id="0"/>
     </w:p>
     <w:p>
       <w:pPr>
@@ -506,14 +504,118 @@
     <w:p>
       <w:pPr>
         <w:pStyle w:val="Prrafodelista"/>
+      </w:pPr>
+    </w:p>
+    <w:p>
+      <w:pPr>
+        <w:pStyle w:val="Prrafodelista"/>
+      </w:pPr>
+    </w:p>
+    <w:p>
+      <w:pPr>
+        <w:pStyle w:val="Prrafodelista"/>
         <w:numPr>
           <w:ilvl w:val="0"/>
           <w:numId w:val="1"/>
         </w:numPr>
       </w:pPr>
       <w:r>
+        <w:lastRenderedPageBreak/>
         <w:t>Definición de la semántica en lenguaje natural:</w:t>
       </w:r>
+    </w:p>
+    <w:p>
+      <w:pPr>
+        <w:pStyle w:val="Prrafodelista"/>
+      </w:pPr>
+    </w:p>
+    <w:p>
+      <w:pPr>
+        <w:pStyle w:val="Prrafodelista"/>
+      </w:pPr>
+      <w:r>
+        <w:t>El programa</w:t>
+      </w:r>
+      <w:bookmarkStart w:id="0" w:name="_GoBack"/>
+      <w:bookmarkEnd w:id="0"/>
+      <w:r>
+        <w:t xml:space="preserve"> comienza con una cabecera inicial y un bloque. La cabecera inicial está formada</w:t>
+      </w:r>
+      <w:r>
+        <w:t xml:space="preserve"> por</w:t>
+      </w:r>
+      <w:r>
+        <w:t xml:space="preserve"> un entero, la palabra reservada </w:t>
+      </w:r>
+      <w:r>
+        <w:rPr>
+          <w:i/>
+        </w:rPr>
+        <w:t>principal</w:t>
+      </w:r>
+      <w:r>
+        <w:t xml:space="preserve"> seguida de paréntesis sin argumentos. </w:t>
+      </w:r>
+    </w:p>
+    <w:p>
+      <w:pPr>
+        <w:pStyle w:val="Prrafodelista"/>
+      </w:pPr>
+    </w:p>
+    <w:p>
+      <w:pPr>
+        <w:pStyle w:val="Prrafodelista"/>
+      </w:pPr>
+    </w:p>
+    <w:p>
+      <w:pPr>
+        <w:pStyle w:val="Prrafodelista"/>
+      </w:pPr>
+    </w:p>
+    <w:p>
+      <w:pPr>
+        <w:pStyle w:val="Prrafodelista"/>
+      </w:pPr>
+    </w:p>
+    <w:p>
+      <w:pPr>
+        <w:pStyle w:val="Prrafodelista"/>
+      </w:pPr>
+    </w:p>
+    <w:p>
+      <w:pPr>
+        <w:pStyle w:val="Prrafodelista"/>
+      </w:pPr>
+    </w:p>
+    <w:p>
+      <w:pPr>
+        <w:pStyle w:val="Prrafodelista"/>
+      </w:pPr>
+    </w:p>
+    <w:p>
+      <w:pPr>
+        <w:pStyle w:val="Prrafodelista"/>
+      </w:pPr>
+    </w:p>
+    <w:p>
+      <w:pPr>
+        <w:pStyle w:val="Prrafodelista"/>
+      </w:pPr>
+    </w:p>
+    <w:p>
+      <w:pPr>
+        <w:pStyle w:val="Prrafodelista"/>
+      </w:pPr>
+    </w:p>
+    <w:p>
+      <w:pPr>
+        <w:pStyle w:val="Prrafodelista"/>
+      </w:pPr>
+    </w:p>
+    <w:p>
+      <w:pPr>
+        <w:pStyle w:val="Prrafodelista"/>
+      </w:pPr>
     </w:p>
     <w:p>
       <w:pPr>
@@ -560,18 +662,1828 @@
     <w:p>
       <w:pPr>
         <w:pStyle w:val="Prrafodelista"/>
-      </w:pPr>
-    </w:p>
-    <w:p>
-      <w:pPr>
-        <w:pStyle w:val="Prrafodelista"/>
-      </w:pPr>
-    </w:p>
-    <w:p>
-      <w:pPr>
-        <w:pStyle w:val="Prrafodelista"/>
-      </w:pPr>
-    </w:p>
+        <w:numPr>
+          <w:ilvl w:val="0"/>
+          <w:numId w:val="3"/>
+        </w:numPr>
+      </w:pPr>
+      <w:r>
+        <w:t>Palabras:</w:t>
+      </w:r>
+    </w:p>
+    <w:p>
+      <w:pPr>
+        <w:pStyle w:val="Prrafodelista"/>
+        <w:ind w:left="1440"/>
+      </w:pPr>
+    </w:p>
+    <w:tbl>
+      <w:tblPr>
+        <w:tblStyle w:val="Tablaconcuadrcula"/>
+        <w:tblW w:w="0" w:type="auto"/>
+        <w:jc w:val="center"/>
+        <w:tblLayout w:type="fixed"/>
+        <w:tblLook w:val="04A0" w:firstRow="1" w:lastRow="0" w:firstColumn="1" w:lastColumn="0" w:noHBand="0" w:noVBand="1"/>
+      </w:tblPr>
+      <w:tblGrid>
+        <w:gridCol w:w="1367"/>
+        <w:gridCol w:w="1011"/>
+        <w:gridCol w:w="1061"/>
+        <w:gridCol w:w="809"/>
+        <w:gridCol w:w="1417"/>
+      </w:tblGrid>
+      <w:tr>
+        <w:trPr>
+          <w:jc w:val="center"/>
+        </w:trPr>
+        <w:tc>
+          <w:tcPr>
+            <w:tcW w:w="1367" w:type="dxa"/>
+          </w:tcPr>
+          <w:p>
+            <w:r>
+              <w:t>{</w:t>
+            </w:r>
+          </w:p>
+        </w:tc>
+        <w:tc>
+          <w:tcPr>
+            <w:tcW w:w="1011" w:type="dxa"/>
+          </w:tcPr>
+          <w:p>
+            <w:pPr>
+              <w:pStyle w:val="Prrafodelista"/>
+              <w:ind w:left="0"/>
+            </w:pPr>
+            <w:r>
+              <w:t>=</w:t>
+            </w:r>
+          </w:p>
+        </w:tc>
+        <w:tc>
+          <w:tcPr>
+            <w:tcW w:w="1061" w:type="dxa"/>
+          </w:tcPr>
+          <w:p>
+            <w:pPr>
+              <w:pStyle w:val="Prrafodelista"/>
+              <w:ind w:left="0"/>
+            </w:pPr>
+            <w:r>
+              <w:t>booleano</w:t>
+            </w:r>
+          </w:p>
+        </w:tc>
+        <w:tc>
+          <w:tcPr>
+            <w:tcW w:w="809" w:type="dxa"/>
+          </w:tcPr>
+          <w:p>
+            <w:pPr>
+              <w:pStyle w:val="Prrafodelista"/>
+              <w:ind w:left="0"/>
+            </w:pPr>
+            <w:r>
+              <w:t>*</w:t>
+            </w:r>
+          </w:p>
+        </w:tc>
+        <w:tc>
+          <w:tcPr>
+            <w:tcW w:w="1417" w:type="dxa"/>
+          </w:tcPr>
+          <w:p>
+            <w:pPr>
+              <w:pStyle w:val="Prrafodelista"/>
+              <w:ind w:left="0"/>
+            </w:pPr>
+            <w:r>
+              <w:t>verdadero</w:t>
+            </w:r>
+          </w:p>
+        </w:tc>
+      </w:tr>
+      <w:tr>
+        <w:trPr>
+          <w:jc w:val="center"/>
+        </w:trPr>
+        <w:tc>
+          <w:tcPr>
+            <w:tcW w:w="1367" w:type="dxa"/>
+          </w:tcPr>
+          <w:p>
+            <w:pPr>
+              <w:pStyle w:val="Prrafodelista"/>
+              <w:ind w:left="0"/>
+            </w:pPr>
+            <w:r>
+              <w:t>}</w:t>
+            </w:r>
+          </w:p>
+        </w:tc>
+        <w:tc>
+          <w:tcPr>
+            <w:tcW w:w="1011" w:type="dxa"/>
+          </w:tcPr>
+          <w:p>
+            <w:pPr>
+              <w:pStyle w:val="Prrafodelista"/>
+              <w:ind w:left="0"/>
+            </w:pPr>
+            <w:r>
+              <w:t>[</w:t>
+            </w:r>
+          </w:p>
+        </w:tc>
+        <w:tc>
+          <w:tcPr>
+            <w:tcW w:w="1061" w:type="dxa"/>
+          </w:tcPr>
+          <w:p>
+            <w:pPr>
+              <w:pStyle w:val="Prrafodelista"/>
+              <w:ind w:left="0"/>
+            </w:pPr>
+            <w:proofErr w:type="spellStart"/>
+            <w:r>
+              <w:t>caracter</w:t>
+            </w:r>
+            <w:proofErr w:type="spellEnd"/>
+          </w:p>
+        </w:tc>
+        <w:tc>
+          <w:tcPr>
+            <w:tcW w:w="809" w:type="dxa"/>
+          </w:tcPr>
+          <w:p>
+            <w:pPr>
+              <w:pStyle w:val="Prrafodelista"/>
+              <w:ind w:left="0"/>
+            </w:pPr>
+            <w:r>
+              <w:t>/</w:t>
+            </w:r>
+          </w:p>
+        </w:tc>
+        <w:tc>
+          <w:tcPr>
+            <w:tcW w:w="1417" w:type="dxa"/>
+          </w:tcPr>
+          <w:p>
+            <w:pPr>
+              <w:pStyle w:val="Prrafodelista"/>
+              <w:ind w:left="0"/>
+            </w:pPr>
+            <w:r>
+              <w:t>falso</w:t>
+            </w:r>
+          </w:p>
+        </w:tc>
+      </w:tr>
+      <w:tr>
+        <w:trPr>
+          <w:jc w:val="center"/>
+        </w:trPr>
+        <w:tc>
+          <w:tcPr>
+            <w:tcW w:w="1367" w:type="dxa"/>
+          </w:tcPr>
+          <w:p>
+            <w:pPr>
+              <w:pStyle w:val="Prrafodelista"/>
+              <w:ind w:left="0"/>
+            </w:pPr>
+            <w:r>
+              <w:t>;</w:t>
+            </w:r>
+          </w:p>
+        </w:tc>
+        <w:tc>
+          <w:tcPr>
+            <w:tcW w:w="1011" w:type="dxa"/>
+          </w:tcPr>
+          <w:p>
+            <w:pPr>
+              <w:pStyle w:val="Prrafodelista"/>
+              <w:ind w:left="0"/>
+            </w:pPr>
+            <w:r>
+              <w:t>]</w:t>
+            </w:r>
+          </w:p>
+        </w:tc>
+        <w:tc>
+          <w:tcPr>
+            <w:tcW w:w="1061" w:type="dxa"/>
+          </w:tcPr>
+          <w:p>
+            <w:pPr>
+              <w:pStyle w:val="Prrafodelista"/>
+              <w:ind w:left="0"/>
+            </w:pPr>
+            <w:r>
+              <w:t>flotante</w:t>
+            </w:r>
+          </w:p>
+        </w:tc>
+        <w:tc>
+          <w:tcPr>
+            <w:tcW w:w="809" w:type="dxa"/>
+          </w:tcPr>
+          <w:p>
+            <w:pPr>
+              <w:pStyle w:val="Prrafodelista"/>
+              <w:ind w:left="0"/>
+            </w:pPr>
+            <w:r>
+              <w:t>==</w:t>
+            </w:r>
+          </w:p>
+        </w:tc>
+        <w:tc>
+          <w:tcPr>
+            <w:tcW w:w="1417" w:type="dxa"/>
+          </w:tcPr>
+          <w:p>
+            <w:pPr>
+              <w:pStyle w:val="Prrafodelista"/>
+              <w:ind w:left="0"/>
+            </w:pPr>
+            <w:r>
+              <w:t>.</w:t>
+            </w:r>
+          </w:p>
+        </w:tc>
+      </w:tr>
+      <w:tr>
+        <w:trPr>
+          <w:jc w:val="center"/>
+        </w:trPr>
+        <w:tc>
+          <w:tcPr>
+            <w:tcW w:w="1367" w:type="dxa"/>
+          </w:tcPr>
+          <w:p>
+            <w:pPr>
+              <w:pStyle w:val="Prrafodelista"/>
+              <w:ind w:left="0"/>
+            </w:pPr>
+            <w:r>
+              <w:t>,</w:t>
+            </w:r>
+          </w:p>
+        </w:tc>
+        <w:tc>
+          <w:tcPr>
+            <w:tcW w:w="1011" w:type="dxa"/>
+          </w:tcPr>
+          <w:p>
+            <w:pPr>
+              <w:pStyle w:val="Prrafodelista"/>
+              <w:ind w:left="0"/>
+            </w:pPr>
+            <w:r>
+              <w:t>si</w:t>
+            </w:r>
+          </w:p>
+        </w:tc>
+        <w:tc>
+          <w:tcPr>
+            <w:tcW w:w="1061" w:type="dxa"/>
+          </w:tcPr>
+          <w:p>
+            <w:pPr>
+              <w:pStyle w:val="Prrafodelista"/>
+              <w:ind w:left="0"/>
+            </w:pPr>
+            <w:r>
+              <w:t>leer</w:t>
+            </w:r>
+          </w:p>
+        </w:tc>
+        <w:tc>
+          <w:tcPr>
+            <w:tcW w:w="809" w:type="dxa"/>
+          </w:tcPr>
+          <w:p>
+            <w:pPr>
+              <w:pStyle w:val="Prrafodelista"/>
+              <w:ind w:left="0"/>
+            </w:pPr>
+            <w:r>
+              <w:t>!</w:t>
+            </w:r>
+            <w:r>
+              <w:t>=</w:t>
+            </w:r>
+          </w:p>
+        </w:tc>
+        <w:tc>
+          <w:tcPr>
+            <w:tcW w:w="1417" w:type="dxa"/>
+          </w:tcPr>
+          <w:p>
+            <w:pPr>
+              <w:pStyle w:val="Prrafodelista"/>
+              <w:ind w:left="0"/>
+            </w:pPr>
+            <w:r>
+              <w:t>principal</w:t>
+            </w:r>
+          </w:p>
+        </w:tc>
+      </w:tr>
+      <w:tr>
+        <w:trPr>
+          <w:jc w:val="center"/>
+        </w:trPr>
+        <w:tc>
+          <w:tcPr>
+            <w:tcW w:w="1367" w:type="dxa"/>
+          </w:tcPr>
+          <w:p>
+            <w:pPr>
+              <w:pStyle w:val="Prrafodelista"/>
+              <w:ind w:left="0"/>
+            </w:pPr>
+            <w:r>
+              <w:t>(</w:t>
+            </w:r>
+          </w:p>
+        </w:tc>
+        <w:tc>
+          <w:tcPr>
+            <w:tcW w:w="1011" w:type="dxa"/>
+          </w:tcPr>
+          <w:p>
+            <w:pPr>
+              <w:pStyle w:val="Prrafodelista"/>
+              <w:ind w:left="0"/>
+            </w:pPr>
+            <w:proofErr w:type="spellStart"/>
+            <w:r>
+              <w:t>si_no</w:t>
+            </w:r>
+            <w:proofErr w:type="spellEnd"/>
+          </w:p>
+        </w:tc>
+        <w:tc>
+          <w:tcPr>
+            <w:tcW w:w="1061" w:type="dxa"/>
+          </w:tcPr>
+          <w:p>
+            <w:pPr>
+              <w:pStyle w:val="Prrafodelista"/>
+              <w:ind w:left="0"/>
+            </w:pPr>
+            <w:r>
+              <w:t>escribir</w:t>
+            </w:r>
+          </w:p>
+        </w:tc>
+        <w:tc>
+          <w:tcPr>
+            <w:tcW w:w="809" w:type="dxa"/>
+          </w:tcPr>
+          <w:p>
+            <w:pPr>
+              <w:pStyle w:val="Prrafodelista"/>
+              <w:ind w:left="0"/>
+            </w:pPr>
+            <w:r>
+              <w:t>&lt;=</w:t>
+            </w:r>
+          </w:p>
+        </w:tc>
+        <w:tc>
+          <w:tcPr>
+            <w:tcW w:w="1417" w:type="dxa"/>
+          </w:tcPr>
+          <w:p>
+            <w:pPr>
+              <w:pStyle w:val="Prrafodelista"/>
+              <w:ind w:left="0"/>
+            </w:pPr>
+          </w:p>
+        </w:tc>
+      </w:tr>
+      <w:tr>
+        <w:trPr>
+          <w:jc w:val="center"/>
+        </w:trPr>
+        <w:tc>
+          <w:tcPr>
+            <w:tcW w:w="1367" w:type="dxa"/>
+          </w:tcPr>
+          <w:p>
+            <w:pPr>
+              <w:pStyle w:val="Prrafodelista"/>
+              <w:ind w:left="0"/>
+            </w:pPr>
+            <w:r>
+              <w:t>)</w:t>
+            </w:r>
+          </w:p>
+        </w:tc>
+        <w:tc>
+          <w:tcPr>
+            <w:tcW w:w="1011" w:type="dxa"/>
+          </w:tcPr>
+          <w:p>
+            <w:pPr>
+              <w:pStyle w:val="Prrafodelista"/>
+              <w:ind w:left="0"/>
+            </w:pPr>
+            <w:r>
+              <w:t>hacer</w:t>
+            </w:r>
+          </w:p>
+        </w:tc>
+        <w:tc>
+          <w:tcPr>
+            <w:tcW w:w="1061" w:type="dxa"/>
+          </w:tcPr>
+          <w:p>
+            <w:pPr>
+              <w:pStyle w:val="Prrafodelista"/>
+              <w:ind w:left="0"/>
+            </w:pPr>
+            <w:r>
+              <w:t>&amp;</w:t>
+            </w:r>
+          </w:p>
+        </w:tc>
+        <w:tc>
+          <w:tcPr>
+            <w:tcW w:w="809" w:type="dxa"/>
+          </w:tcPr>
+          <w:p>
+            <w:pPr>
+              <w:pStyle w:val="Prrafodelista"/>
+              <w:ind w:left="0"/>
+            </w:pPr>
+            <w:r>
+              <w:t>&gt;=</w:t>
+            </w:r>
+          </w:p>
+        </w:tc>
+        <w:tc>
+          <w:tcPr>
+            <w:tcW w:w="1417" w:type="dxa"/>
+          </w:tcPr>
+          <w:p>
+            <w:pPr>
+              <w:pStyle w:val="Prrafodelista"/>
+              <w:ind w:left="0"/>
+            </w:pPr>
+          </w:p>
+        </w:tc>
+      </w:tr>
+      <w:tr>
+        <w:trPr>
+          <w:jc w:val="center"/>
+        </w:trPr>
+        <w:tc>
+          <w:tcPr>
+            <w:tcW w:w="1367" w:type="dxa"/>
+          </w:tcPr>
+          <w:p>
+            <w:proofErr w:type="spellStart"/>
+            <w:r>
+              <w:t>ini_var_local</w:t>
+            </w:r>
+            <w:proofErr w:type="spellEnd"/>
+          </w:p>
+          <w:p>
+            <w:pPr>
+              <w:pStyle w:val="Prrafodelista"/>
+              <w:ind w:left="0"/>
+            </w:pPr>
+          </w:p>
+        </w:tc>
+        <w:tc>
+          <w:tcPr>
+            <w:tcW w:w="1011" w:type="dxa"/>
+          </w:tcPr>
+          <w:p>
+            <w:pPr>
+              <w:pStyle w:val="Prrafodelista"/>
+              <w:ind w:left="0"/>
+            </w:pPr>
+            <w:r>
+              <w:t>hasta</w:t>
+            </w:r>
+          </w:p>
+        </w:tc>
+        <w:tc>
+          <w:tcPr>
+            <w:tcW w:w="1061" w:type="dxa"/>
+          </w:tcPr>
+          <w:p>
+            <w:pPr>
+              <w:pStyle w:val="Prrafodelista"/>
+              <w:ind w:left="0"/>
+            </w:pPr>
+            <w:r>
+              <w:t>+</w:t>
+            </w:r>
+          </w:p>
+        </w:tc>
+        <w:tc>
+          <w:tcPr>
+            <w:tcW w:w="809" w:type="dxa"/>
+          </w:tcPr>
+          <w:p>
+            <w:pPr>
+              <w:pStyle w:val="Prrafodelista"/>
+              <w:ind w:left="0"/>
+            </w:pPr>
+            <w:r>
+              <w:t>&lt;</w:t>
+            </w:r>
+          </w:p>
+        </w:tc>
+        <w:tc>
+          <w:tcPr>
+            <w:tcW w:w="1417" w:type="dxa"/>
+          </w:tcPr>
+          <w:p>
+            <w:pPr>
+              <w:pStyle w:val="Prrafodelista"/>
+              <w:ind w:left="0"/>
+            </w:pPr>
+          </w:p>
+        </w:tc>
+      </w:tr>
+      <w:tr>
+        <w:trPr>
+          <w:jc w:val="center"/>
+        </w:trPr>
+        <w:tc>
+          <w:tcPr>
+            <w:tcW w:w="1367" w:type="dxa"/>
+          </w:tcPr>
+          <w:p>
+            <w:proofErr w:type="spellStart"/>
+            <w:r>
+              <w:t>fin_var_local</w:t>
+            </w:r>
+            <w:proofErr w:type="spellEnd"/>
+          </w:p>
+          <w:p>
+            <w:pPr>
+              <w:pStyle w:val="Prrafodelista"/>
+              <w:ind w:left="0"/>
+            </w:pPr>
+          </w:p>
+        </w:tc>
+        <w:tc>
+          <w:tcPr>
+            <w:tcW w:w="1011" w:type="dxa"/>
+          </w:tcPr>
+          <w:p>
+            <w:pPr>
+              <w:pStyle w:val="Prrafodelista"/>
+              <w:ind w:left="0"/>
+            </w:pPr>
+            <w:r>
+              <w:t>mientras</w:t>
+            </w:r>
+          </w:p>
+        </w:tc>
+        <w:tc>
+          <w:tcPr>
+            <w:tcW w:w="1061" w:type="dxa"/>
+          </w:tcPr>
+          <w:p>
+            <w:pPr>
+              <w:pStyle w:val="Prrafodelista"/>
+              <w:ind w:left="0"/>
+            </w:pPr>
+            <w:r>
+              <w:t>-</w:t>
+            </w:r>
+          </w:p>
+        </w:tc>
+        <w:tc>
+          <w:tcPr>
+            <w:tcW w:w="809" w:type="dxa"/>
+          </w:tcPr>
+          <w:p>
+            <w:pPr>
+              <w:pStyle w:val="Prrafodelista"/>
+              <w:ind w:left="0"/>
+            </w:pPr>
+            <w:r>
+              <w:t>&gt;</w:t>
+            </w:r>
+          </w:p>
+        </w:tc>
+        <w:tc>
+          <w:tcPr>
+            <w:tcW w:w="1417" w:type="dxa"/>
+          </w:tcPr>
+          <w:p>
+            <w:pPr>
+              <w:pStyle w:val="Prrafodelista"/>
+              <w:ind w:left="0"/>
+            </w:pPr>
+          </w:p>
+        </w:tc>
+      </w:tr>
+      <w:tr>
+        <w:trPr>
+          <w:jc w:val="center"/>
+        </w:trPr>
+        <w:tc>
+          <w:tcPr>
+            <w:tcW w:w="1367" w:type="dxa"/>
+          </w:tcPr>
+          <w:p>
+            <w:proofErr w:type="spellStart"/>
+            <w:r>
+              <w:t>ini_bloque</w:t>
+            </w:r>
+            <w:proofErr w:type="spellEnd"/>
+          </w:p>
+          <w:p>
+            <w:pPr>
+              <w:pStyle w:val="Prrafodelista"/>
+              <w:ind w:left="0"/>
+            </w:pPr>
+          </w:p>
+        </w:tc>
+        <w:tc>
+          <w:tcPr>
+            <w:tcW w:w="1011" w:type="dxa"/>
+          </w:tcPr>
+          <w:p>
+            <w:pPr>
+              <w:pStyle w:val="Prrafodelista"/>
+              <w:ind w:left="0"/>
+            </w:pPr>
+            <w:r>
+              <w:t>devolver</w:t>
+            </w:r>
+          </w:p>
+        </w:tc>
+        <w:tc>
+          <w:tcPr>
+            <w:tcW w:w="1061" w:type="dxa"/>
+          </w:tcPr>
+          <w:p>
+            <w:pPr>
+              <w:pStyle w:val="Prrafodelista"/>
+              <w:ind w:left="0"/>
+            </w:pPr>
+            <w:r>
+              <w:t>~</w:t>
+            </w:r>
+          </w:p>
+        </w:tc>
+        <w:tc>
+          <w:tcPr>
+            <w:tcW w:w="809" w:type="dxa"/>
+          </w:tcPr>
+          <w:p>
+            <w:pPr>
+              <w:pStyle w:val="Prrafodelista"/>
+              <w:ind w:left="0"/>
+            </w:pPr>
+            <w:r>
+              <w:t>&amp;&amp;</w:t>
+            </w:r>
+          </w:p>
+        </w:tc>
+        <w:tc>
+          <w:tcPr>
+            <w:tcW w:w="1417" w:type="dxa"/>
+          </w:tcPr>
+          <w:p>
+            <w:pPr>
+              <w:pStyle w:val="Prrafodelista"/>
+              <w:ind w:left="0"/>
+            </w:pPr>
+          </w:p>
+        </w:tc>
+      </w:tr>
+      <w:tr>
+        <w:trPr>
+          <w:jc w:val="center"/>
+        </w:trPr>
+        <w:tc>
+          <w:tcPr>
+            <w:tcW w:w="1367" w:type="dxa"/>
+          </w:tcPr>
+          <w:p>
+            <w:proofErr w:type="spellStart"/>
+            <w:r>
+              <w:t>fin_bloque</w:t>
+            </w:r>
+            <w:proofErr w:type="spellEnd"/>
+          </w:p>
+          <w:p>
+            <w:pPr>
+              <w:pStyle w:val="Prrafodelista"/>
+              <w:ind w:left="0"/>
+            </w:pPr>
+          </w:p>
+        </w:tc>
+        <w:tc>
+          <w:tcPr>
+            <w:tcW w:w="1011" w:type="dxa"/>
+          </w:tcPr>
+          <w:p>
+            <w:pPr>
+              <w:pStyle w:val="Prrafodelista"/>
+              <w:ind w:left="0"/>
+            </w:pPr>
+            <w:r>
+              <w:t>entero</w:t>
+            </w:r>
+          </w:p>
+        </w:tc>
+        <w:tc>
+          <w:tcPr>
+            <w:tcW w:w="1061" w:type="dxa"/>
+          </w:tcPr>
+          <w:p>
+            <w:pPr>
+              <w:pStyle w:val="Prrafodelista"/>
+              <w:ind w:left="0"/>
+            </w:pPr>
+            <w:r>
+              <w:t>!</w:t>
+            </w:r>
+          </w:p>
+        </w:tc>
+        <w:tc>
+          <w:tcPr>
+            <w:tcW w:w="809" w:type="dxa"/>
+          </w:tcPr>
+          <w:p>
+            <w:pPr>
+              <w:pStyle w:val="Prrafodelista"/>
+              <w:ind w:left="0"/>
+            </w:pPr>
+            <w:r>
+              <w:t>||</w:t>
+            </w:r>
+          </w:p>
+        </w:tc>
+        <w:tc>
+          <w:tcPr>
+            <w:tcW w:w="1417" w:type="dxa"/>
+          </w:tcPr>
+          <w:p>
+            <w:pPr>
+              <w:pStyle w:val="Prrafodelista"/>
+              <w:ind w:left="0"/>
+            </w:pPr>
+          </w:p>
+        </w:tc>
+      </w:tr>
+    </w:tbl>
+    <w:p/>
+    <w:p>
+      <w:pPr>
+        <w:pStyle w:val="Prrafodelista"/>
+        <w:ind w:left="1440"/>
+      </w:pPr>
+    </w:p>
+    <w:p>
+      <w:pPr>
+        <w:pStyle w:val="Prrafodelista"/>
+        <w:ind w:left="1440"/>
+      </w:pPr>
+    </w:p>
+    <w:p>
+      <w:pPr>
+        <w:pStyle w:val="Prrafodelista"/>
+        <w:numPr>
+          <w:ilvl w:val="0"/>
+          <w:numId w:val="3"/>
+        </w:numPr>
+      </w:pPr>
+      <w:r>
+        <w:t>Tokens:</w:t>
+      </w:r>
+    </w:p>
+    <w:p>
+      <w:pPr>
+        <w:pStyle w:val="Prrafodelista"/>
+      </w:pPr>
+    </w:p>
+    <w:tbl>
+      <w:tblPr>
+        <w:tblStyle w:val="Tabladecuadrcula4-nfasis5"/>
+        <w:tblW w:w="0" w:type="auto"/>
+        <w:tblLook w:val="04A0" w:firstRow="1" w:lastRow="0" w:firstColumn="1" w:lastColumn="0" w:noHBand="0" w:noVBand="1"/>
+      </w:tblPr>
+      <w:tblGrid>
+        <w:gridCol w:w="4247"/>
+        <w:gridCol w:w="4247"/>
+      </w:tblGrid>
+      <w:tr>
+        <w:trPr>
+          <w:cnfStyle w:val="100000000000" w:firstRow="1" w:lastRow="0" w:firstColumn="0" w:lastColumn="0" w:oddVBand="0" w:evenVBand="0" w:oddHBand="0" w:evenHBand="0" w:firstRowFirstColumn="0" w:firstRowLastColumn="0" w:lastRowFirstColumn="0" w:lastRowLastColumn="0"/>
+        </w:trPr>
+        <w:tc>
+          <w:tcPr>
+            <w:cnfStyle w:val="001000000000" w:firstRow="0" w:lastRow="0" w:firstColumn="1" w:lastColumn="0" w:oddVBand="0" w:evenVBand="0" w:oddHBand="0" w:evenHBand="0" w:firstRowFirstColumn="0" w:firstRowLastColumn="0" w:lastRowFirstColumn="0" w:lastRowLastColumn="0"/>
+            <w:tcW w:w="4247" w:type="dxa"/>
+          </w:tcPr>
+          <w:p>
+            <w:pPr>
+              <w:pStyle w:val="Prrafodelista"/>
+              <w:ind w:left="0"/>
+            </w:pPr>
+            <w:r>
+              <w:t>Tokens</w:t>
+            </w:r>
+          </w:p>
+        </w:tc>
+        <w:tc>
+          <w:tcPr>
+            <w:tcW w:w="4247" w:type="dxa"/>
+          </w:tcPr>
+          <w:p>
+            <w:pPr>
+              <w:pStyle w:val="Prrafodelista"/>
+              <w:ind w:left="0"/>
+              <w:cnfStyle w:val="100000000000" w:firstRow="1" w:lastRow="0" w:firstColumn="0" w:lastColumn="0" w:oddVBand="0" w:evenVBand="0" w:oddHBand="0" w:evenHBand="0" w:firstRowFirstColumn="0" w:firstRowLastColumn="0" w:lastRowFirstColumn="0" w:lastRowLastColumn="0"/>
+            </w:pPr>
+            <w:r>
+              <w:t>Palabra</w:t>
+            </w:r>
+          </w:p>
+        </w:tc>
+      </w:tr>
+      <w:tr>
+        <w:trPr>
+          <w:cnfStyle w:val="000000100000" w:firstRow="0" w:lastRow="0" w:firstColumn="0" w:lastColumn="0" w:oddVBand="0" w:evenVBand="0" w:oddHBand="1" w:evenHBand="0" w:firstRowFirstColumn="0" w:firstRowLastColumn="0" w:lastRowFirstColumn="0" w:lastRowLastColumn="0"/>
+        </w:trPr>
+        <w:tc>
+          <w:tcPr>
+            <w:cnfStyle w:val="001000000000" w:firstRow="0" w:lastRow="0" w:firstColumn="1" w:lastColumn="0" w:oddVBand="0" w:evenVBand="0" w:oddHBand="0" w:evenHBand="0" w:firstRowFirstColumn="0" w:firstRowLastColumn="0" w:lastRowFirstColumn="0" w:lastRowLastColumn="0"/>
+            <w:tcW w:w="4247" w:type="dxa"/>
+          </w:tcPr>
+          <w:p>
+            <w:pPr>
+              <w:pStyle w:val="Prrafodelista"/>
+              <w:ind w:left="0"/>
+            </w:pPr>
+            <w:r>
+              <w:t>PRINCIPAL</w:t>
+            </w:r>
+          </w:p>
+        </w:tc>
+        <w:tc>
+          <w:tcPr>
+            <w:tcW w:w="4247" w:type="dxa"/>
+          </w:tcPr>
+          <w:p>
+            <w:pPr>
+              <w:pStyle w:val="Prrafodelista"/>
+              <w:ind w:left="0"/>
+              <w:cnfStyle w:val="000000100000" w:firstRow="0" w:lastRow="0" w:firstColumn="0" w:lastColumn="0" w:oddVBand="0" w:evenVBand="0" w:oddHBand="1" w:evenHBand="0" w:firstRowFirstColumn="0" w:firstRowLastColumn="0" w:lastRowFirstColumn="0" w:lastRowLastColumn="0"/>
+            </w:pPr>
+            <w:r>
+              <w:t>principal</w:t>
+            </w:r>
+          </w:p>
+        </w:tc>
+      </w:tr>
+      <w:tr>
+        <w:tc>
+          <w:tcPr>
+            <w:cnfStyle w:val="001000000000" w:firstRow="0" w:lastRow="0" w:firstColumn="1" w:lastColumn="0" w:oddVBand="0" w:evenVBand="0" w:oddHBand="0" w:evenHBand="0" w:firstRowFirstColumn="0" w:firstRowLastColumn="0" w:lastRowFirstColumn="0" w:lastRowLastColumn="0"/>
+            <w:tcW w:w="4247" w:type="dxa"/>
+          </w:tcPr>
+          <w:p>
+            <w:pPr>
+              <w:pStyle w:val="Prrafodelista"/>
+              <w:ind w:left="0"/>
+            </w:pPr>
+            <w:r>
+              <w:lastRenderedPageBreak/>
+              <w:t>INI_MATRIZ</w:t>
+            </w:r>
+          </w:p>
+        </w:tc>
+        <w:tc>
+          <w:tcPr>
+            <w:tcW w:w="4247" w:type="dxa"/>
+          </w:tcPr>
+          <w:p>
+            <w:pPr>
+              <w:pStyle w:val="Prrafodelista"/>
+              <w:ind w:left="0"/>
+              <w:cnfStyle w:val="000000000000" w:firstRow="0" w:lastRow="0" w:firstColumn="0" w:lastColumn="0" w:oddVBand="0" w:evenVBand="0" w:oddHBand="0" w:evenHBand="0" w:firstRowFirstColumn="0" w:firstRowLastColumn="0" w:lastRowFirstColumn="0" w:lastRowLastColumn="0"/>
+            </w:pPr>
+            <w:r>
+              <w:t>{</w:t>
+            </w:r>
+          </w:p>
+        </w:tc>
+      </w:tr>
+      <w:tr>
+        <w:trPr>
+          <w:cnfStyle w:val="000000100000" w:firstRow="0" w:lastRow="0" w:firstColumn="0" w:lastColumn="0" w:oddVBand="0" w:evenVBand="0" w:oddHBand="1" w:evenHBand="0" w:firstRowFirstColumn="0" w:firstRowLastColumn="0" w:lastRowFirstColumn="0" w:lastRowLastColumn="0"/>
+        </w:trPr>
+        <w:tc>
+          <w:tcPr>
+            <w:cnfStyle w:val="001000000000" w:firstRow="0" w:lastRow="0" w:firstColumn="1" w:lastColumn="0" w:oddVBand="0" w:evenVBand="0" w:oddHBand="0" w:evenHBand="0" w:firstRowFirstColumn="0" w:firstRowLastColumn="0" w:lastRowFirstColumn="0" w:lastRowLastColumn="0"/>
+            <w:tcW w:w="4247" w:type="dxa"/>
+          </w:tcPr>
+          <w:p>
+            <w:pPr>
+              <w:pStyle w:val="Prrafodelista"/>
+              <w:ind w:left="0"/>
+            </w:pPr>
+            <w:r>
+              <w:t>FIN_MATRIZ</w:t>
+            </w:r>
+          </w:p>
+        </w:tc>
+        <w:tc>
+          <w:tcPr>
+            <w:tcW w:w="4247" w:type="dxa"/>
+          </w:tcPr>
+          <w:p>
+            <w:pPr>
+              <w:pStyle w:val="Prrafodelista"/>
+              <w:ind w:left="0"/>
+              <w:cnfStyle w:val="000000100000" w:firstRow="0" w:lastRow="0" w:firstColumn="0" w:lastColumn="0" w:oddVBand="0" w:evenVBand="0" w:oddHBand="1" w:evenHBand="0" w:firstRowFirstColumn="0" w:firstRowLastColumn="0" w:lastRowFirstColumn="0" w:lastRowLastColumn="0"/>
+            </w:pPr>
+            <w:r>
+              <w:t>}</w:t>
+            </w:r>
+          </w:p>
+        </w:tc>
+      </w:tr>
+      <w:tr>
+        <w:tc>
+          <w:tcPr>
+            <w:cnfStyle w:val="001000000000" w:firstRow="0" w:lastRow="0" w:firstColumn="1" w:lastColumn="0" w:oddVBand="0" w:evenVBand="0" w:oddHBand="0" w:evenHBand="0" w:firstRowFirstColumn="0" w:firstRowLastColumn="0" w:lastRowFirstColumn="0" w:lastRowLastColumn="0"/>
+            <w:tcW w:w="4247" w:type="dxa"/>
+          </w:tcPr>
+          <w:p>
+            <w:pPr>
+              <w:pStyle w:val="Prrafodelista"/>
+              <w:ind w:left="0"/>
+            </w:pPr>
+            <w:r>
+              <w:t>PUNTO_Y_COMA</w:t>
+            </w:r>
+          </w:p>
+        </w:tc>
+        <w:tc>
+          <w:tcPr>
+            <w:tcW w:w="4247" w:type="dxa"/>
+          </w:tcPr>
+          <w:p>
+            <w:pPr>
+              <w:pStyle w:val="Prrafodelista"/>
+              <w:ind w:left="0"/>
+              <w:cnfStyle w:val="000000000000" w:firstRow="0" w:lastRow="0" w:firstColumn="0" w:lastColumn="0" w:oddVBand="0" w:evenVBand="0" w:oddHBand="0" w:evenHBand="0" w:firstRowFirstColumn="0" w:firstRowLastColumn="0" w:lastRowFirstColumn="0" w:lastRowLastColumn="0"/>
+            </w:pPr>
+            <w:r>
+              <w:t>;</w:t>
+            </w:r>
+          </w:p>
+        </w:tc>
+      </w:tr>
+      <w:tr>
+        <w:trPr>
+          <w:cnfStyle w:val="000000100000" w:firstRow="0" w:lastRow="0" w:firstColumn="0" w:lastColumn="0" w:oddVBand="0" w:evenVBand="0" w:oddHBand="1" w:evenHBand="0" w:firstRowFirstColumn="0" w:firstRowLastColumn="0" w:lastRowFirstColumn="0" w:lastRowLastColumn="0"/>
+        </w:trPr>
+        <w:tc>
+          <w:tcPr>
+            <w:cnfStyle w:val="001000000000" w:firstRow="0" w:lastRow="0" w:firstColumn="1" w:lastColumn="0" w:oddVBand="0" w:evenVBand="0" w:oddHBand="0" w:evenHBand="0" w:firstRowFirstColumn="0" w:firstRowLastColumn="0" w:lastRowFirstColumn="0" w:lastRowLastColumn="0"/>
+            <w:tcW w:w="4247" w:type="dxa"/>
+          </w:tcPr>
+          <w:p>
+            <w:pPr>
+              <w:pStyle w:val="Prrafodelista"/>
+              <w:ind w:left="0"/>
+            </w:pPr>
+            <w:r>
+              <w:t>COMA</w:t>
+            </w:r>
+          </w:p>
+        </w:tc>
+        <w:tc>
+          <w:tcPr>
+            <w:tcW w:w="4247" w:type="dxa"/>
+          </w:tcPr>
+          <w:p>
+            <w:pPr>
+              <w:pStyle w:val="Prrafodelista"/>
+              <w:ind w:left="0"/>
+              <w:cnfStyle w:val="000000100000" w:firstRow="0" w:lastRow="0" w:firstColumn="0" w:lastColumn="0" w:oddVBand="0" w:evenVBand="0" w:oddHBand="1" w:evenHBand="0" w:firstRowFirstColumn="0" w:firstRowLastColumn="0" w:lastRowFirstColumn="0" w:lastRowLastColumn="0"/>
+            </w:pPr>
+            <w:r>
+              <w:t>,</w:t>
+            </w:r>
+          </w:p>
+        </w:tc>
+      </w:tr>
+      <w:tr>
+        <w:tc>
+          <w:tcPr>
+            <w:cnfStyle w:val="001000000000" w:firstRow="0" w:lastRow="0" w:firstColumn="1" w:lastColumn="0" w:oddVBand="0" w:evenVBand="0" w:oddHBand="0" w:evenHBand="0" w:firstRowFirstColumn="0" w:firstRowLastColumn="0" w:lastRowFirstColumn="0" w:lastRowLastColumn="0"/>
+            <w:tcW w:w="4247" w:type="dxa"/>
+          </w:tcPr>
+          <w:p>
+            <w:pPr>
+              <w:pStyle w:val="Prrafodelista"/>
+              <w:ind w:left="0"/>
+            </w:pPr>
+            <w:r>
+              <w:t>PARENT_IZQUIERDO</w:t>
+            </w:r>
+          </w:p>
+        </w:tc>
+        <w:tc>
+          <w:tcPr>
+            <w:tcW w:w="4247" w:type="dxa"/>
+          </w:tcPr>
+          <w:p>
+            <w:pPr>
+              <w:pStyle w:val="Prrafodelista"/>
+              <w:ind w:left="0"/>
+              <w:cnfStyle w:val="000000000000" w:firstRow="0" w:lastRow="0" w:firstColumn="0" w:lastColumn="0" w:oddVBand="0" w:evenVBand="0" w:oddHBand="0" w:evenHBand="0" w:firstRowFirstColumn="0" w:firstRowLastColumn="0" w:lastRowFirstColumn="0" w:lastRowLastColumn="0"/>
+            </w:pPr>
+            <w:r>
+              <w:t>(</w:t>
+            </w:r>
+          </w:p>
+        </w:tc>
+      </w:tr>
+      <w:tr>
+        <w:trPr>
+          <w:cnfStyle w:val="000000100000" w:firstRow="0" w:lastRow="0" w:firstColumn="0" w:lastColumn="0" w:oddVBand="0" w:evenVBand="0" w:oddHBand="1" w:evenHBand="0" w:firstRowFirstColumn="0" w:firstRowLastColumn="0" w:lastRowFirstColumn="0" w:lastRowLastColumn="0"/>
+        </w:trPr>
+        <w:tc>
+          <w:tcPr>
+            <w:cnfStyle w:val="001000000000" w:firstRow="0" w:lastRow="0" w:firstColumn="1" w:lastColumn="0" w:oddVBand="0" w:evenVBand="0" w:oddHBand="0" w:evenHBand="0" w:firstRowFirstColumn="0" w:firstRowLastColumn="0" w:lastRowFirstColumn="0" w:lastRowLastColumn="0"/>
+            <w:tcW w:w="4247" w:type="dxa"/>
+          </w:tcPr>
+          <w:p>
+            <w:pPr>
+              <w:pStyle w:val="Prrafodelista"/>
+              <w:ind w:left="0"/>
+            </w:pPr>
+            <w:r>
+              <w:t>PARENT_DERECHO</w:t>
+            </w:r>
+          </w:p>
+        </w:tc>
+        <w:tc>
+          <w:tcPr>
+            <w:tcW w:w="4247" w:type="dxa"/>
+          </w:tcPr>
+          <w:p>
+            <w:pPr>
+              <w:pStyle w:val="Prrafodelista"/>
+              <w:ind w:left="0"/>
+              <w:cnfStyle w:val="000000100000" w:firstRow="0" w:lastRow="0" w:firstColumn="0" w:lastColumn="0" w:oddVBand="0" w:evenVBand="0" w:oddHBand="1" w:evenHBand="0" w:firstRowFirstColumn="0" w:firstRowLastColumn="0" w:lastRowFirstColumn="0" w:lastRowLastColumn="0"/>
+            </w:pPr>
+            <w:r>
+              <w:t>)</w:t>
+            </w:r>
+          </w:p>
+        </w:tc>
+      </w:tr>
+      <w:tr>
+        <w:tc>
+          <w:tcPr>
+            <w:cnfStyle w:val="001000000000" w:firstRow="0" w:lastRow="0" w:firstColumn="1" w:lastColumn="0" w:oddVBand="0" w:evenVBand="0" w:oddHBand="0" w:evenHBand="0" w:firstRowFirstColumn="0" w:firstRowLastColumn="0" w:lastRowFirstColumn="0" w:lastRowLastColumn="0"/>
+            <w:tcW w:w="4247" w:type="dxa"/>
+          </w:tcPr>
+          <w:p>
+            <w:pPr>
+              <w:pStyle w:val="Prrafodelista"/>
+              <w:ind w:left="0"/>
+            </w:pPr>
+            <w:r>
+              <w:t>INI_VAR_LOCAL</w:t>
+            </w:r>
+          </w:p>
+        </w:tc>
+        <w:tc>
+          <w:tcPr>
+            <w:tcW w:w="4247" w:type="dxa"/>
+          </w:tcPr>
+          <w:p>
+            <w:pPr>
+              <w:pStyle w:val="Prrafodelista"/>
+              <w:ind w:left="0"/>
+              <w:cnfStyle w:val="000000000000" w:firstRow="0" w:lastRow="0" w:firstColumn="0" w:lastColumn="0" w:oddVBand="0" w:evenVBand="0" w:oddHBand="0" w:evenHBand="0" w:firstRowFirstColumn="0" w:firstRowLastColumn="0" w:lastRowFirstColumn="0" w:lastRowLastColumn="0"/>
+            </w:pPr>
+            <w:proofErr w:type="spellStart"/>
+            <w:r>
+              <w:t>ini_var_local</w:t>
+            </w:r>
+            <w:proofErr w:type="spellEnd"/>
+          </w:p>
+        </w:tc>
+      </w:tr>
+      <w:tr>
+        <w:trPr>
+          <w:cnfStyle w:val="000000100000" w:firstRow="0" w:lastRow="0" w:firstColumn="0" w:lastColumn="0" w:oddVBand="0" w:evenVBand="0" w:oddHBand="1" w:evenHBand="0" w:firstRowFirstColumn="0" w:firstRowLastColumn="0" w:lastRowFirstColumn="0" w:lastRowLastColumn="0"/>
+        </w:trPr>
+        <w:tc>
+          <w:tcPr>
+            <w:cnfStyle w:val="001000000000" w:firstRow="0" w:lastRow="0" w:firstColumn="1" w:lastColumn="0" w:oddVBand="0" w:evenVBand="0" w:oddHBand="0" w:evenHBand="0" w:firstRowFirstColumn="0" w:firstRowLastColumn="0" w:lastRowFirstColumn="0" w:lastRowLastColumn="0"/>
+            <w:tcW w:w="4247" w:type="dxa"/>
+          </w:tcPr>
+          <w:p>
+            <w:pPr>
+              <w:pStyle w:val="Prrafodelista"/>
+              <w:ind w:left="0"/>
+            </w:pPr>
+            <w:r>
+              <w:t>FIN_VAR_LOCAL</w:t>
+            </w:r>
+          </w:p>
+        </w:tc>
+        <w:tc>
+          <w:tcPr>
+            <w:tcW w:w="4247" w:type="dxa"/>
+          </w:tcPr>
+          <w:p>
+            <w:pPr>
+              <w:cnfStyle w:val="000000100000" w:firstRow="0" w:lastRow="0" w:firstColumn="0" w:lastColumn="0" w:oddVBand="0" w:evenVBand="0" w:oddHBand="1" w:evenHBand="0" w:firstRowFirstColumn="0" w:firstRowLastColumn="0" w:lastRowFirstColumn="0" w:lastRowLastColumn="0"/>
+            </w:pPr>
+            <w:proofErr w:type="spellStart"/>
+            <w:r>
+              <w:t>fin_var_local</w:t>
+            </w:r>
+            <w:proofErr w:type="spellEnd"/>
+          </w:p>
+        </w:tc>
+      </w:tr>
+      <w:tr>
+        <w:tc>
+          <w:tcPr>
+            <w:cnfStyle w:val="001000000000" w:firstRow="0" w:lastRow="0" w:firstColumn="1" w:lastColumn="0" w:oddVBand="0" w:evenVBand="0" w:oddHBand="0" w:evenHBand="0" w:firstRowFirstColumn="0" w:firstRowLastColumn="0" w:lastRowFirstColumn="0" w:lastRowLastColumn="0"/>
+            <w:tcW w:w="4247" w:type="dxa"/>
+          </w:tcPr>
+          <w:p>
+            <w:pPr>
+              <w:pStyle w:val="Prrafodelista"/>
+              <w:ind w:left="0"/>
+            </w:pPr>
+            <w:r>
+              <w:t>INI_BLOQUE</w:t>
+            </w:r>
+          </w:p>
+        </w:tc>
+        <w:tc>
+          <w:tcPr>
+            <w:tcW w:w="4247" w:type="dxa"/>
+          </w:tcPr>
+          <w:p>
+            <w:pPr>
+              <w:cnfStyle w:val="000000000000" w:firstRow="0" w:lastRow="0" w:firstColumn="0" w:lastColumn="0" w:oddVBand="0" w:evenVBand="0" w:oddHBand="0" w:evenHBand="0" w:firstRowFirstColumn="0" w:firstRowLastColumn="0" w:lastRowFirstColumn="0" w:lastRowLastColumn="0"/>
+            </w:pPr>
+            <w:proofErr w:type="spellStart"/>
+            <w:r>
+              <w:t>ini_bloque</w:t>
+            </w:r>
+            <w:proofErr w:type="spellEnd"/>
+          </w:p>
+        </w:tc>
+      </w:tr>
+      <w:tr>
+        <w:trPr>
+          <w:cnfStyle w:val="000000100000" w:firstRow="0" w:lastRow="0" w:firstColumn="0" w:lastColumn="0" w:oddVBand="0" w:evenVBand="0" w:oddHBand="1" w:evenHBand="0" w:firstRowFirstColumn="0" w:firstRowLastColumn="0" w:lastRowFirstColumn="0" w:lastRowLastColumn="0"/>
+        </w:trPr>
+        <w:tc>
+          <w:tcPr>
+            <w:cnfStyle w:val="001000000000" w:firstRow="0" w:lastRow="0" w:firstColumn="1" w:lastColumn="0" w:oddVBand="0" w:evenVBand="0" w:oddHBand="0" w:evenHBand="0" w:firstRowFirstColumn="0" w:firstRowLastColumn="0" w:lastRowFirstColumn="0" w:lastRowLastColumn="0"/>
+            <w:tcW w:w="4247" w:type="dxa"/>
+          </w:tcPr>
+          <w:p>
+            <w:pPr>
+              <w:pStyle w:val="Prrafodelista"/>
+              <w:ind w:left="0"/>
+            </w:pPr>
+            <w:r>
+              <w:t>FIN_BLOQUE</w:t>
+            </w:r>
+          </w:p>
+        </w:tc>
+        <w:tc>
+          <w:tcPr>
+            <w:tcW w:w="4247" w:type="dxa"/>
+          </w:tcPr>
+          <w:p>
+            <w:pPr>
+              <w:cnfStyle w:val="000000100000" w:firstRow="0" w:lastRow="0" w:firstColumn="0" w:lastColumn="0" w:oddVBand="0" w:evenVBand="0" w:oddHBand="1" w:evenHBand="0" w:firstRowFirstColumn="0" w:firstRowLastColumn="0" w:lastRowFirstColumn="0" w:lastRowLastColumn="0"/>
+            </w:pPr>
+            <w:proofErr w:type="spellStart"/>
+            <w:r>
+              <w:t>fin_bloque</w:t>
+            </w:r>
+            <w:proofErr w:type="spellEnd"/>
+          </w:p>
+        </w:tc>
+      </w:tr>
+      <w:tr>
+        <w:tc>
+          <w:tcPr>
+            <w:cnfStyle w:val="001000000000" w:firstRow="0" w:lastRow="0" w:firstColumn="1" w:lastColumn="0" w:oddVBand="0" w:evenVBand="0" w:oddHBand="0" w:evenHBand="0" w:firstRowFirstColumn="0" w:firstRowLastColumn="0" w:lastRowFirstColumn="0" w:lastRowLastColumn="0"/>
+            <w:tcW w:w="4247" w:type="dxa"/>
+          </w:tcPr>
+          <w:p>
+            <w:pPr>
+              <w:pStyle w:val="Prrafodelista"/>
+              <w:ind w:left="0"/>
+            </w:pPr>
+            <w:r>
+              <w:t>ASIGNACION</w:t>
+            </w:r>
+          </w:p>
+        </w:tc>
+        <w:tc>
+          <w:tcPr>
+            <w:tcW w:w="4247" w:type="dxa"/>
+          </w:tcPr>
+          <w:p>
+            <w:pPr>
+              <w:pStyle w:val="Prrafodelista"/>
+              <w:ind w:left="0"/>
+              <w:cnfStyle w:val="000000000000" w:firstRow="0" w:lastRow="0" w:firstColumn="0" w:lastColumn="0" w:oddVBand="0" w:evenVBand="0" w:oddHBand="0" w:evenHBand="0" w:firstRowFirstColumn="0" w:firstRowLastColumn="0" w:lastRowFirstColumn="0" w:lastRowLastColumn="0"/>
+            </w:pPr>
+            <w:r>
+              <w:t>=</w:t>
+            </w:r>
+          </w:p>
+        </w:tc>
+      </w:tr>
+      <w:tr>
+        <w:trPr>
+          <w:cnfStyle w:val="000000100000" w:firstRow="0" w:lastRow="0" w:firstColumn="0" w:lastColumn="0" w:oddVBand="0" w:evenVBand="0" w:oddHBand="1" w:evenHBand="0" w:firstRowFirstColumn="0" w:firstRowLastColumn="0" w:lastRowFirstColumn="0" w:lastRowLastColumn="0"/>
+        </w:trPr>
+        <w:tc>
+          <w:tcPr>
+            <w:cnfStyle w:val="001000000000" w:firstRow="0" w:lastRow="0" w:firstColumn="1" w:lastColumn="0" w:oddVBand="0" w:evenVBand="0" w:oddHBand="0" w:evenHBand="0" w:firstRowFirstColumn="0" w:firstRowLastColumn="0" w:lastRowFirstColumn="0" w:lastRowLastColumn="0"/>
+            <w:tcW w:w="4247" w:type="dxa"/>
+          </w:tcPr>
+          <w:p>
+            <w:pPr>
+              <w:pStyle w:val="Prrafodelista"/>
+              <w:ind w:left="0"/>
+            </w:pPr>
+            <w:r>
+              <w:t>INI_DIM_MATRIZ</w:t>
+            </w:r>
+          </w:p>
+        </w:tc>
+        <w:tc>
+          <w:tcPr>
+            <w:tcW w:w="4247" w:type="dxa"/>
+          </w:tcPr>
+          <w:p>
+            <w:pPr>
+              <w:pStyle w:val="Prrafodelista"/>
+              <w:ind w:left="0"/>
+              <w:cnfStyle w:val="000000100000" w:firstRow="0" w:lastRow="0" w:firstColumn="0" w:lastColumn="0" w:oddVBand="0" w:evenVBand="0" w:oddHBand="1" w:evenHBand="0" w:firstRowFirstColumn="0" w:firstRowLastColumn="0" w:lastRowFirstColumn="0" w:lastRowLastColumn="0"/>
+            </w:pPr>
+            <w:r>
+              <w:t>[</w:t>
+            </w:r>
+          </w:p>
+        </w:tc>
+      </w:tr>
+      <w:tr>
+        <w:tc>
+          <w:tcPr>
+            <w:cnfStyle w:val="001000000000" w:firstRow="0" w:lastRow="0" w:firstColumn="1" w:lastColumn="0" w:oddVBand="0" w:evenVBand="0" w:oddHBand="0" w:evenHBand="0" w:firstRowFirstColumn="0" w:firstRowLastColumn="0" w:lastRowFirstColumn="0" w:lastRowLastColumn="0"/>
+            <w:tcW w:w="4247" w:type="dxa"/>
+          </w:tcPr>
+          <w:p>
+            <w:pPr>
+              <w:pStyle w:val="Prrafodelista"/>
+              <w:ind w:left="0"/>
+            </w:pPr>
+            <w:r>
+              <w:t>FIN_DIM_MATRIZ</w:t>
+            </w:r>
+          </w:p>
+        </w:tc>
+        <w:tc>
+          <w:tcPr>
+            <w:tcW w:w="4247" w:type="dxa"/>
+          </w:tcPr>
+          <w:p>
+            <w:pPr>
+              <w:pStyle w:val="Prrafodelista"/>
+              <w:ind w:left="0"/>
+              <w:cnfStyle w:val="000000000000" w:firstRow="0" w:lastRow="0" w:firstColumn="0" w:lastColumn="0" w:oddVBand="0" w:evenVBand="0" w:oddHBand="0" w:evenHBand="0" w:firstRowFirstColumn="0" w:firstRowLastColumn="0" w:lastRowFirstColumn="0" w:lastRowLastColumn="0"/>
+            </w:pPr>
+            <w:r>
+              <w:t>]</w:t>
+            </w:r>
+          </w:p>
+        </w:tc>
+      </w:tr>
+      <w:tr>
+        <w:trPr>
+          <w:cnfStyle w:val="000000100000" w:firstRow="0" w:lastRow="0" w:firstColumn="0" w:lastColumn="0" w:oddVBand="0" w:evenVBand="0" w:oddHBand="1" w:evenHBand="0" w:firstRowFirstColumn="0" w:firstRowLastColumn="0" w:lastRowFirstColumn="0" w:lastRowLastColumn="0"/>
+        </w:trPr>
+        <w:tc>
+          <w:tcPr>
+            <w:cnfStyle w:val="001000000000" w:firstRow="0" w:lastRow="0" w:firstColumn="1" w:lastColumn="0" w:oddVBand="0" w:evenVBand="0" w:oddHBand="0" w:evenHBand="0" w:firstRowFirstColumn="0" w:firstRowLastColumn="0" w:lastRowFirstColumn="0" w:lastRowLastColumn="0"/>
+            <w:tcW w:w="4247" w:type="dxa"/>
+          </w:tcPr>
+          <w:p>
+            <w:pPr>
+              <w:pStyle w:val="Prrafodelista"/>
+              <w:ind w:left="0"/>
+            </w:pPr>
+            <w:r>
+              <w:t>SI</w:t>
+            </w:r>
+          </w:p>
+        </w:tc>
+        <w:tc>
+          <w:tcPr>
+            <w:tcW w:w="4247" w:type="dxa"/>
+          </w:tcPr>
+          <w:p>
+            <w:pPr>
+              <w:pStyle w:val="Prrafodelista"/>
+              <w:ind w:left="0"/>
+              <w:cnfStyle w:val="000000100000" w:firstRow="0" w:lastRow="0" w:firstColumn="0" w:lastColumn="0" w:oddVBand="0" w:evenVBand="0" w:oddHBand="1" w:evenHBand="0" w:firstRowFirstColumn="0" w:firstRowLastColumn="0" w:lastRowFirstColumn="0" w:lastRowLastColumn="0"/>
+            </w:pPr>
+            <w:r>
+              <w:t>si</w:t>
+            </w:r>
+          </w:p>
+        </w:tc>
+      </w:tr>
+      <w:tr>
+        <w:tc>
+          <w:tcPr>
+            <w:cnfStyle w:val="001000000000" w:firstRow="0" w:lastRow="0" w:firstColumn="1" w:lastColumn="0" w:oddVBand="0" w:evenVBand="0" w:oddHBand="0" w:evenHBand="0" w:firstRowFirstColumn="0" w:firstRowLastColumn="0" w:lastRowFirstColumn="0" w:lastRowLastColumn="0"/>
+            <w:tcW w:w="4247" w:type="dxa"/>
+          </w:tcPr>
+          <w:p>
+            <w:pPr>
+              <w:pStyle w:val="Prrafodelista"/>
+              <w:ind w:left="0"/>
+            </w:pPr>
+            <w:r>
+              <w:t>SI_NO</w:t>
+            </w:r>
+          </w:p>
+        </w:tc>
+        <w:tc>
+          <w:tcPr>
+            <w:tcW w:w="4247" w:type="dxa"/>
+          </w:tcPr>
+          <w:p>
+            <w:pPr>
+              <w:pStyle w:val="Prrafodelista"/>
+              <w:ind w:left="0"/>
+              <w:cnfStyle w:val="000000000000" w:firstRow="0" w:lastRow="0" w:firstColumn="0" w:lastColumn="0" w:oddVBand="0" w:evenVBand="0" w:oddHBand="0" w:evenHBand="0" w:firstRowFirstColumn="0" w:firstRowLastColumn="0" w:lastRowFirstColumn="0" w:lastRowLastColumn="0"/>
+            </w:pPr>
+            <w:proofErr w:type="spellStart"/>
+            <w:r>
+              <w:t>si_no</w:t>
+            </w:r>
+            <w:proofErr w:type="spellEnd"/>
+          </w:p>
+        </w:tc>
+      </w:tr>
+      <w:tr>
+        <w:trPr>
+          <w:cnfStyle w:val="000000100000" w:firstRow="0" w:lastRow="0" w:firstColumn="0" w:lastColumn="0" w:oddVBand="0" w:evenVBand="0" w:oddHBand="1" w:evenHBand="0" w:firstRowFirstColumn="0" w:firstRowLastColumn="0" w:lastRowFirstColumn="0" w:lastRowLastColumn="0"/>
+        </w:trPr>
+        <w:tc>
+          <w:tcPr>
+            <w:cnfStyle w:val="001000000000" w:firstRow="0" w:lastRow="0" w:firstColumn="1" w:lastColumn="0" w:oddVBand="0" w:evenVBand="0" w:oddHBand="0" w:evenHBand="0" w:firstRowFirstColumn="0" w:firstRowLastColumn="0" w:lastRowFirstColumn="0" w:lastRowLastColumn="0"/>
+            <w:tcW w:w="4247" w:type="dxa"/>
+          </w:tcPr>
+          <w:p>
+            <w:pPr>
+              <w:pStyle w:val="Prrafodelista"/>
+              <w:ind w:left="0"/>
+            </w:pPr>
+            <w:r>
+              <w:t>HACER</w:t>
+            </w:r>
+          </w:p>
+        </w:tc>
+        <w:tc>
+          <w:tcPr>
+            <w:tcW w:w="4247" w:type="dxa"/>
+          </w:tcPr>
+          <w:p>
+            <w:pPr>
+              <w:pStyle w:val="Prrafodelista"/>
+              <w:ind w:left="0"/>
+              <w:cnfStyle w:val="000000100000" w:firstRow="0" w:lastRow="0" w:firstColumn="0" w:lastColumn="0" w:oddVBand="0" w:evenVBand="0" w:oddHBand="1" w:evenHBand="0" w:firstRowFirstColumn="0" w:firstRowLastColumn="0" w:lastRowFirstColumn="0" w:lastRowLastColumn="0"/>
+            </w:pPr>
+            <w:r>
+              <w:t>hacer</w:t>
+            </w:r>
+          </w:p>
+        </w:tc>
+      </w:tr>
+      <w:tr>
+        <w:tc>
+          <w:tcPr>
+            <w:cnfStyle w:val="001000000000" w:firstRow="0" w:lastRow="0" w:firstColumn="1" w:lastColumn="0" w:oddVBand="0" w:evenVBand="0" w:oddHBand="0" w:evenHBand="0" w:firstRowFirstColumn="0" w:firstRowLastColumn="0" w:lastRowFirstColumn="0" w:lastRowLastColumn="0"/>
+            <w:tcW w:w="4247" w:type="dxa"/>
+          </w:tcPr>
+          <w:p>
+            <w:pPr>
+              <w:pStyle w:val="Prrafodelista"/>
+              <w:ind w:left="0"/>
+            </w:pPr>
+            <w:r>
+              <w:t>HASTA</w:t>
+            </w:r>
+          </w:p>
+        </w:tc>
+        <w:tc>
+          <w:tcPr>
+            <w:tcW w:w="4247" w:type="dxa"/>
+          </w:tcPr>
+          <w:p>
+            <w:pPr>
+              <w:pStyle w:val="Prrafodelista"/>
+              <w:ind w:left="0"/>
+              <w:cnfStyle w:val="000000000000" w:firstRow="0" w:lastRow="0" w:firstColumn="0" w:lastColumn="0" w:oddVBand="0" w:evenVBand="0" w:oddHBand="0" w:evenHBand="0" w:firstRowFirstColumn="0" w:firstRowLastColumn="0" w:lastRowFirstColumn="0" w:lastRowLastColumn="0"/>
+            </w:pPr>
+            <w:r>
+              <w:t>hasta</w:t>
+            </w:r>
+          </w:p>
+        </w:tc>
+      </w:tr>
+      <w:tr>
+        <w:trPr>
+          <w:cnfStyle w:val="000000100000" w:firstRow="0" w:lastRow="0" w:firstColumn="0" w:lastColumn="0" w:oddVBand="0" w:evenVBand="0" w:oddHBand="1" w:evenHBand="0" w:firstRowFirstColumn="0" w:firstRowLastColumn="0" w:lastRowFirstColumn="0" w:lastRowLastColumn="0"/>
+        </w:trPr>
+        <w:tc>
+          <w:tcPr>
+            <w:cnfStyle w:val="001000000000" w:firstRow="0" w:lastRow="0" w:firstColumn="1" w:lastColumn="0" w:oddVBand="0" w:evenVBand="0" w:oddHBand="0" w:evenHBand="0" w:firstRowFirstColumn="0" w:firstRowLastColumn="0" w:lastRowFirstColumn="0" w:lastRowLastColumn="0"/>
+            <w:tcW w:w="4247" w:type="dxa"/>
+          </w:tcPr>
+          <w:p>
+            <w:pPr>
+              <w:pStyle w:val="Prrafodelista"/>
+              <w:ind w:left="0"/>
+            </w:pPr>
+            <w:r>
+              <w:t>MIENTRAS</w:t>
+            </w:r>
+          </w:p>
+        </w:tc>
+        <w:tc>
+          <w:tcPr>
+            <w:tcW w:w="4247" w:type="dxa"/>
+          </w:tcPr>
+          <w:p>
+            <w:pPr>
+              <w:pStyle w:val="Prrafodelista"/>
+              <w:ind w:left="0"/>
+              <w:cnfStyle w:val="000000100000" w:firstRow="0" w:lastRow="0" w:firstColumn="0" w:lastColumn="0" w:oddVBand="0" w:evenVBand="0" w:oddHBand="1" w:evenHBand="0" w:firstRowFirstColumn="0" w:firstRowLastColumn="0" w:lastRowFirstColumn="0" w:lastRowLastColumn="0"/>
+            </w:pPr>
+            <w:r>
+              <w:t>mientras</w:t>
+            </w:r>
+          </w:p>
+        </w:tc>
+      </w:tr>
+      <w:tr>
+        <w:tc>
+          <w:tcPr>
+            <w:cnfStyle w:val="001000000000" w:firstRow="0" w:lastRow="0" w:firstColumn="1" w:lastColumn="0" w:oddVBand="0" w:evenVBand="0" w:oddHBand="0" w:evenHBand="0" w:firstRowFirstColumn="0" w:firstRowLastColumn="0" w:lastRowFirstColumn="0" w:lastRowLastColumn="0"/>
+            <w:tcW w:w="4247" w:type="dxa"/>
+          </w:tcPr>
+          <w:p>
+            <w:pPr>
+              <w:pStyle w:val="Prrafodelista"/>
+              <w:ind w:left="0"/>
+            </w:pPr>
+            <w:r>
+              <w:t>DEVOLVER</w:t>
+            </w:r>
+          </w:p>
+        </w:tc>
+        <w:tc>
+          <w:tcPr>
+            <w:tcW w:w="4247" w:type="dxa"/>
+          </w:tcPr>
+          <w:p>
+            <w:pPr>
+              <w:pStyle w:val="Prrafodelista"/>
+              <w:ind w:left="0"/>
+              <w:cnfStyle w:val="000000000000" w:firstRow="0" w:lastRow="0" w:firstColumn="0" w:lastColumn="0" w:oddVBand="0" w:evenVBand="0" w:oddHBand="0" w:evenHBand="0" w:firstRowFirstColumn="0" w:firstRowLastColumn="0" w:lastRowFirstColumn="0" w:lastRowLastColumn="0"/>
+            </w:pPr>
+            <w:r>
+              <w:t>devolver</w:t>
+            </w:r>
+          </w:p>
+        </w:tc>
+      </w:tr>
+      <w:tr>
+        <w:trPr>
+          <w:cnfStyle w:val="000000100000" w:firstRow="0" w:lastRow="0" w:firstColumn="0" w:lastColumn="0" w:oddVBand="0" w:evenVBand="0" w:oddHBand="1" w:evenHBand="0" w:firstRowFirstColumn="0" w:firstRowLastColumn="0" w:lastRowFirstColumn="0" w:lastRowLastColumn="0"/>
+        </w:trPr>
+        <w:tc>
+          <w:tcPr>
+            <w:cnfStyle w:val="001000000000" w:firstRow="0" w:lastRow="0" w:firstColumn="1" w:lastColumn="0" w:oddVBand="0" w:evenVBand="0" w:oddHBand="0" w:evenHBand="0" w:firstRowFirstColumn="0" w:firstRowLastColumn="0" w:lastRowFirstColumn="0" w:lastRowLastColumn="0"/>
+            <w:tcW w:w="4247" w:type="dxa"/>
+          </w:tcPr>
+          <w:p>
+            <w:pPr>
+              <w:pStyle w:val="Prrafodelista"/>
+              <w:ind w:left="0"/>
+            </w:pPr>
+            <w:r>
+              <w:t>TIPO_BASICO</w:t>
+            </w:r>
+          </w:p>
+        </w:tc>
+        <w:tc>
+          <w:tcPr>
+            <w:tcW w:w="4247" w:type="dxa"/>
+          </w:tcPr>
+          <w:p>
+            <w:pPr>
+              <w:pStyle w:val="Prrafodelista"/>
+              <w:ind w:left="0"/>
+              <w:cnfStyle w:val="000000100000" w:firstRow="0" w:lastRow="0" w:firstColumn="0" w:lastColumn="0" w:oddVBand="0" w:evenVBand="0" w:oddHBand="1" w:evenHBand="0" w:firstRowFirstColumn="0" w:firstRowLastColumn="0" w:lastRowFirstColumn="0" w:lastRowLastColumn="0"/>
+            </w:pPr>
+            <w:r>
+              <w:t>entero</w:t>
+            </w:r>
+            <w:r>
+              <w:t xml:space="preserve"> booleano </w:t>
+            </w:r>
+            <w:proofErr w:type="spellStart"/>
+            <w:r>
+              <w:t>caracter</w:t>
+            </w:r>
+            <w:proofErr w:type="spellEnd"/>
+            <w:r>
+              <w:t xml:space="preserve"> flotante</w:t>
+            </w:r>
+          </w:p>
+        </w:tc>
+      </w:tr>
+      <w:tr>
+        <w:tc>
+          <w:tcPr>
+            <w:cnfStyle w:val="001000000000" w:firstRow="0" w:lastRow="0" w:firstColumn="1" w:lastColumn="0" w:oddVBand="0" w:evenVBand="0" w:oddHBand="0" w:evenHBand="0" w:firstRowFirstColumn="0" w:firstRowLastColumn="0" w:lastRowFirstColumn="0" w:lastRowLastColumn="0"/>
+            <w:tcW w:w="4247" w:type="dxa"/>
+          </w:tcPr>
+          <w:p>
+            <w:pPr>
+              <w:pStyle w:val="Prrafodelista"/>
+              <w:ind w:left="0"/>
+            </w:pPr>
+            <w:r>
+              <w:t>ENTRADA</w:t>
+            </w:r>
+          </w:p>
+        </w:tc>
+        <w:tc>
+          <w:tcPr>
+            <w:tcW w:w="4247" w:type="dxa"/>
+          </w:tcPr>
+          <w:p>
+            <w:pPr>
+              <w:pStyle w:val="Prrafodelista"/>
+              <w:ind w:left="0"/>
+              <w:cnfStyle w:val="000000000000" w:firstRow="0" w:lastRow="0" w:firstColumn="0" w:lastColumn="0" w:oddVBand="0" w:evenVBand="0" w:oddHBand="0" w:evenHBand="0" w:firstRowFirstColumn="0" w:firstRowLastColumn="0" w:lastRowFirstColumn="0" w:lastRowLastColumn="0"/>
+            </w:pPr>
+            <w:r>
+              <w:t>leer</w:t>
+            </w:r>
+          </w:p>
+        </w:tc>
+      </w:tr>
+      <w:tr>
+        <w:trPr>
+          <w:cnfStyle w:val="000000100000" w:firstRow="0" w:lastRow="0" w:firstColumn="0" w:lastColumn="0" w:oddVBand="0" w:evenVBand="0" w:oddHBand="1" w:evenHBand="0" w:firstRowFirstColumn="0" w:firstRowLastColumn="0" w:lastRowFirstColumn="0" w:lastRowLastColumn="0"/>
+        </w:trPr>
+        <w:tc>
+          <w:tcPr>
+            <w:cnfStyle w:val="001000000000" w:firstRow="0" w:lastRow="0" w:firstColumn="1" w:lastColumn="0" w:oddVBand="0" w:evenVBand="0" w:oddHBand="0" w:evenHBand="0" w:firstRowFirstColumn="0" w:firstRowLastColumn="0" w:lastRowFirstColumn="0" w:lastRowLastColumn="0"/>
+            <w:tcW w:w="4247" w:type="dxa"/>
+          </w:tcPr>
+          <w:p>
+            <w:pPr>
+              <w:pStyle w:val="Prrafodelista"/>
+              <w:ind w:left="0"/>
+            </w:pPr>
+            <w:r>
+              <w:t>SALIDA</w:t>
+            </w:r>
+          </w:p>
+        </w:tc>
+        <w:tc>
+          <w:tcPr>
+            <w:tcW w:w="4247" w:type="dxa"/>
+          </w:tcPr>
+          <w:p>
+            <w:pPr>
+              <w:pStyle w:val="Prrafodelista"/>
+              <w:ind w:left="0"/>
+              <w:cnfStyle w:val="000000100000" w:firstRow="0" w:lastRow="0" w:firstColumn="0" w:lastColumn="0" w:oddVBand="0" w:evenVBand="0" w:oddHBand="1" w:evenHBand="0" w:firstRowFirstColumn="0" w:firstRowLastColumn="0" w:lastRowFirstColumn="0" w:lastRowLastColumn="0"/>
+            </w:pPr>
+            <w:r>
+              <w:t>escribir</w:t>
+            </w:r>
+          </w:p>
+        </w:tc>
+      </w:tr>
+      <w:tr>
+        <w:tc>
+          <w:tcPr>
+            <w:cnfStyle w:val="001000000000" w:firstRow="0" w:lastRow="0" w:firstColumn="1" w:lastColumn="0" w:oddVBand="0" w:evenVBand="0" w:oddHBand="0" w:evenHBand="0" w:firstRowFirstColumn="0" w:firstRowLastColumn="0" w:lastRowFirstColumn="0" w:lastRowLastColumn="0"/>
+            <w:tcW w:w="4247" w:type="dxa"/>
+          </w:tcPr>
+          <w:p>
+            <w:pPr>
+              <w:pStyle w:val="Prrafodelista"/>
+              <w:ind w:left="0"/>
+            </w:pPr>
+            <w:r>
+              <w:t>SIGNO</w:t>
+            </w:r>
+          </w:p>
+        </w:tc>
+        <w:tc>
+          <w:tcPr>
+            <w:tcW w:w="4247" w:type="dxa"/>
+          </w:tcPr>
+          <w:p>
+            <w:pPr>
+              <w:pStyle w:val="Prrafodelista"/>
+              <w:ind w:left="0"/>
+              <w:cnfStyle w:val="000000000000" w:firstRow="0" w:lastRow="0" w:firstColumn="0" w:lastColumn="0" w:oddVBand="0" w:evenVBand="0" w:oddHBand="0" w:evenHBand="0" w:firstRowFirstColumn="0" w:firstRowLastColumn="0" w:lastRowFirstColumn="0" w:lastRowLastColumn="0"/>
+            </w:pPr>
+            <w:r>
+              <w:t>+ -</w:t>
+            </w:r>
+          </w:p>
+        </w:tc>
+      </w:tr>
+      <w:tr>
+        <w:trPr>
+          <w:cnfStyle w:val="000000100000" w:firstRow="0" w:lastRow="0" w:firstColumn="0" w:lastColumn="0" w:oddVBand="0" w:evenVBand="0" w:oddHBand="1" w:evenHBand="0" w:firstRowFirstColumn="0" w:firstRowLastColumn="0" w:lastRowFirstColumn="0" w:lastRowLastColumn="0"/>
+        </w:trPr>
+        <w:tc>
+          <w:tcPr>
+            <w:cnfStyle w:val="001000000000" w:firstRow="0" w:lastRow="0" w:firstColumn="1" w:lastColumn="0" w:oddVBand="0" w:evenVBand="0" w:oddHBand="0" w:evenHBand="0" w:firstRowFirstColumn="0" w:firstRowLastColumn="0" w:lastRowFirstColumn="0" w:lastRowLastColumn="0"/>
+            <w:tcW w:w="4247" w:type="dxa"/>
+          </w:tcPr>
+          <w:p>
+            <w:pPr>
+              <w:pStyle w:val="Prrafodelista"/>
+              <w:ind w:left="0"/>
+            </w:pPr>
+            <w:r>
+              <w:t>OP_UNARIO</w:t>
+            </w:r>
+          </w:p>
+        </w:tc>
+        <w:tc>
+          <w:tcPr>
+            <w:tcW w:w="4247" w:type="dxa"/>
+          </w:tcPr>
+          <w:p>
+            <w:pPr>
+              <w:pStyle w:val="Prrafodelista"/>
+              <w:ind w:left="0"/>
+              <w:cnfStyle w:val="000000100000" w:firstRow="0" w:lastRow="0" w:firstColumn="0" w:lastColumn="0" w:oddVBand="0" w:evenVBand="0" w:oddHBand="1" w:evenHBand="0" w:firstRowFirstColumn="0" w:firstRowLastColumn="0" w:lastRowFirstColumn="0" w:lastRowLastColumn="0"/>
+            </w:pPr>
+            <w:r>
+              <w:t>&amp;</w:t>
+            </w:r>
+            <w:r>
+              <w:t xml:space="preserve"> ~ !</w:t>
+            </w:r>
+          </w:p>
+        </w:tc>
+      </w:tr>
+      <w:tr>
+        <w:tc>
+          <w:tcPr>
+            <w:cnfStyle w:val="001000000000" w:firstRow="0" w:lastRow="0" w:firstColumn="1" w:lastColumn="0" w:oddVBand="0" w:evenVBand="0" w:oddHBand="0" w:evenHBand="0" w:firstRowFirstColumn="0" w:firstRowLastColumn="0" w:lastRowFirstColumn="0" w:lastRowLastColumn="0"/>
+            <w:tcW w:w="4247" w:type="dxa"/>
+          </w:tcPr>
+          <w:p>
+            <w:pPr>
+              <w:pStyle w:val="Prrafodelista"/>
+              <w:ind w:left="0"/>
+            </w:pPr>
+            <w:r>
+              <w:t>OP_BINARIO</w:t>
+            </w:r>
+          </w:p>
+        </w:tc>
+        <w:tc>
+          <w:tcPr>
+            <w:tcW w:w="4247" w:type="dxa"/>
+          </w:tcPr>
+          <w:p>
+            <w:pPr>
+              <w:cnfStyle w:val="000000000000" w:firstRow="0" w:lastRow="0" w:firstColumn="0" w:lastColumn="0" w:oddVBand="0" w:evenVBand="0" w:oddHBand="0" w:evenHBand="0" w:firstRowFirstColumn="0" w:firstRowLastColumn="0" w:lastRowFirstColumn="0" w:lastRowLastColumn="0"/>
+            </w:pPr>
+            <w:r>
+              <w:t xml:space="preserve">* / == </w:t>
+            </w:r>
+            <w:r>
+              <w:t>!</w:t>
+            </w:r>
+            <w:r>
+              <w:t>= &lt;= &gt;= &lt; &gt; &amp;&amp; ||</w:t>
+            </w:r>
+          </w:p>
+        </w:tc>
+      </w:tr>
+      <w:tr>
+        <w:trPr>
+          <w:cnfStyle w:val="000000100000" w:firstRow="0" w:lastRow="0" w:firstColumn="0" w:lastColumn="0" w:oddVBand="0" w:evenVBand="0" w:oddHBand="1" w:evenHBand="0" w:firstRowFirstColumn="0" w:firstRowLastColumn="0" w:lastRowFirstColumn="0" w:lastRowLastColumn="0"/>
+        </w:trPr>
+        <w:tc>
+          <w:tcPr>
+            <w:cnfStyle w:val="001000000000" w:firstRow="0" w:lastRow="0" w:firstColumn="1" w:lastColumn="0" w:oddVBand="0" w:evenVBand="0" w:oddHBand="0" w:evenHBand="0" w:firstRowFirstColumn="0" w:firstRowLastColumn="0" w:lastRowFirstColumn="0" w:lastRowLastColumn="0"/>
+            <w:tcW w:w="4247" w:type="dxa"/>
+          </w:tcPr>
+          <w:p>
+            <w:pPr>
+              <w:pStyle w:val="Prrafodelista"/>
+              <w:ind w:left="0"/>
+            </w:pPr>
+            <w:r>
+              <w:t>VAR_LOGICA</w:t>
+            </w:r>
+          </w:p>
+        </w:tc>
+        <w:tc>
+          <w:tcPr>
+            <w:tcW w:w="4247" w:type="dxa"/>
+          </w:tcPr>
+          <w:p>
+            <w:pPr>
+              <w:pStyle w:val="Prrafodelista"/>
+              <w:ind w:left="0"/>
+              <w:cnfStyle w:val="000000100000" w:firstRow="0" w:lastRow="0" w:firstColumn="0" w:lastColumn="0" w:oddVBand="0" w:evenVBand="0" w:oddHBand="1" w:evenHBand="0" w:firstRowFirstColumn="0" w:firstRowLastColumn="0" w:lastRowFirstColumn="0" w:lastRowLastColumn="0"/>
+            </w:pPr>
+            <w:r>
+              <w:t>verdadero</w:t>
+            </w:r>
+            <w:r>
+              <w:t xml:space="preserve"> falso</w:t>
+            </w:r>
+          </w:p>
+        </w:tc>
+      </w:tr>
+      <w:tr>
+        <w:tc>
+          <w:tcPr>
+            <w:cnfStyle w:val="001000000000" w:firstRow="0" w:lastRow="0" w:firstColumn="1" w:lastColumn="0" w:oddVBand="0" w:evenVBand="0" w:oddHBand="0" w:evenHBand="0" w:firstRowFirstColumn="0" w:firstRowLastColumn="0" w:lastRowFirstColumn="0" w:lastRowLastColumn="0"/>
+            <w:tcW w:w="4247" w:type="dxa"/>
+          </w:tcPr>
+          <w:p>
+            <w:pPr>
+              <w:pStyle w:val="Prrafodelista"/>
+              <w:ind w:left="0"/>
+            </w:pPr>
+            <w:r>
+              <w:t>DECIMAL</w:t>
+            </w:r>
+          </w:p>
+        </w:tc>
+        <w:tc>
+          <w:tcPr>
+            <w:tcW w:w="4247" w:type="dxa"/>
+          </w:tcPr>
+          <w:p>
+            <w:pPr>
+              <w:pStyle w:val="Prrafodelista"/>
+              <w:ind w:left="0"/>
+              <w:cnfStyle w:val="000000000000" w:firstRow="0" w:lastRow="0" w:firstColumn="0" w:lastColumn="0" w:oddVBand="0" w:evenVBand="0" w:oddHBand="0" w:evenHBand="0" w:firstRowFirstColumn="0" w:firstRowLastColumn="0" w:lastRowFirstColumn="0" w:lastRowLastColumn="0"/>
+            </w:pPr>
+            <w:r>
+              <w:t>.</w:t>
+            </w:r>
+          </w:p>
+        </w:tc>
+      </w:tr>
+    </w:tbl>
     <w:p>
       <w:pPr>
         <w:pStyle w:val="Prrafodelista"/>
@@ -681,7 +2593,7 @@
   <w:abstractNum w:abstractNumId="1" w15:restartNumberingAfterBreak="0">
     <w:nsid w:val="54FA3C1A"/>
     <w:multiLevelType w:val="hybridMultilevel"/>
-    <w:tmpl w:val="51CC7C32"/>
+    <w:tmpl w:val="24E60EDA"/>
     <w:lvl w:ilvl="0" w:tplc="54A22406">
       <w:numFmt w:val="bullet"/>
       <w:lvlText w:val="-"/>
@@ -705,16 +2617,15 @@
         <w:rFonts w:ascii="Courier New" w:hAnsi="Courier New" w:cs="Courier New" w:hint="default"/>
       </w:rPr>
     </w:lvl>
-    <w:lvl w:ilvl="2" w:tplc="0C0A0005" w:tentative="1">
-      <w:start w:val="1"/>
+    <w:lvl w:ilvl="2" w:tplc="FC76058E">
       <w:numFmt w:val="bullet"/>
-      <w:lvlText w:val=""/>
+      <w:lvlText w:val=""/>
       <w:lvlJc w:val="left"/>
       <w:pPr>
         <w:ind w:left="2520" w:hanging="360"/>
       </w:pPr>
       <w:rPr>
-        <w:rFonts w:ascii="Wingdings" w:hAnsi="Wingdings" w:hint="default"/>
+        <w:rFonts w:ascii="Symbol" w:eastAsiaTheme="minorHAnsi" w:hAnsi="Symbol" w:cstheme="minorBidi" w:hint="default"/>
       </w:rPr>
     </w:lvl>
     <w:lvl w:ilvl="3" w:tplc="0C0A0001" w:tentative="1">
@@ -790,11 +2701,100 @@
       </w:rPr>
     </w:lvl>
   </w:abstractNum>
+  <w:abstractNum w:abstractNumId="2" w15:restartNumberingAfterBreak="0">
+    <w:nsid w:val="6CF23BDF"/>
+    <w:multiLevelType w:val="hybridMultilevel"/>
+    <w:tmpl w:val="14987120"/>
+    <w:lvl w:ilvl="0" w:tplc="0C0A0017">
+      <w:start w:val="1"/>
+      <w:numFmt w:val="lowerLetter"/>
+      <w:lvlText w:val="%1)"/>
+      <w:lvlJc w:val="left"/>
+      <w:pPr>
+        <w:ind w:left="1440" w:hanging="360"/>
+      </w:pPr>
+    </w:lvl>
+    <w:lvl w:ilvl="1" w:tplc="0C0A0019" w:tentative="1">
+      <w:start w:val="1"/>
+      <w:numFmt w:val="lowerLetter"/>
+      <w:lvlText w:val="%2."/>
+      <w:lvlJc w:val="left"/>
+      <w:pPr>
+        <w:ind w:left="2160" w:hanging="360"/>
+      </w:pPr>
+    </w:lvl>
+    <w:lvl w:ilvl="2" w:tplc="0C0A001B" w:tentative="1">
+      <w:start w:val="1"/>
+      <w:numFmt w:val="lowerRoman"/>
+      <w:lvlText w:val="%3."/>
+      <w:lvlJc w:val="right"/>
+      <w:pPr>
+        <w:ind w:left="2880" w:hanging="180"/>
+      </w:pPr>
+    </w:lvl>
+    <w:lvl w:ilvl="3" w:tplc="0C0A000F" w:tentative="1">
+      <w:start w:val="1"/>
+      <w:numFmt w:val="decimal"/>
+      <w:lvlText w:val="%4."/>
+      <w:lvlJc w:val="left"/>
+      <w:pPr>
+        <w:ind w:left="3600" w:hanging="360"/>
+      </w:pPr>
+    </w:lvl>
+    <w:lvl w:ilvl="4" w:tplc="0C0A0019" w:tentative="1">
+      <w:start w:val="1"/>
+      <w:numFmt w:val="lowerLetter"/>
+      <w:lvlText w:val="%5."/>
+      <w:lvlJc w:val="left"/>
+      <w:pPr>
+        <w:ind w:left="4320" w:hanging="360"/>
+      </w:pPr>
+    </w:lvl>
+    <w:lvl w:ilvl="5" w:tplc="0C0A001B" w:tentative="1">
+      <w:start w:val="1"/>
+      <w:numFmt w:val="lowerRoman"/>
+      <w:lvlText w:val="%6."/>
+      <w:lvlJc w:val="right"/>
+      <w:pPr>
+        <w:ind w:left="5040" w:hanging="180"/>
+      </w:pPr>
+    </w:lvl>
+    <w:lvl w:ilvl="6" w:tplc="0C0A000F" w:tentative="1">
+      <w:start w:val="1"/>
+      <w:numFmt w:val="decimal"/>
+      <w:lvlText w:val="%7."/>
+      <w:lvlJc w:val="left"/>
+      <w:pPr>
+        <w:ind w:left="5760" w:hanging="360"/>
+      </w:pPr>
+    </w:lvl>
+    <w:lvl w:ilvl="7" w:tplc="0C0A0019" w:tentative="1">
+      <w:start w:val="1"/>
+      <w:numFmt w:val="lowerLetter"/>
+      <w:lvlText w:val="%8."/>
+      <w:lvlJc w:val="left"/>
+      <w:pPr>
+        <w:ind w:left="6480" w:hanging="360"/>
+      </w:pPr>
+    </w:lvl>
+    <w:lvl w:ilvl="8" w:tplc="0C0A001B" w:tentative="1">
+      <w:start w:val="1"/>
+      <w:numFmt w:val="lowerRoman"/>
+      <w:lvlText w:val="%9."/>
+      <w:lvlJc w:val="right"/>
+      <w:pPr>
+        <w:ind w:left="7200" w:hanging="180"/>
+      </w:pPr>
+    </w:lvl>
+  </w:abstractNum>
   <w:num w:numId="1">
     <w:abstractNumId w:val="0"/>
   </w:num>
   <w:num w:numId="2">
     <w:abstractNumId w:val="1"/>
+  </w:num>
+  <w:num w:numId="3">
+    <w:abstractNumId w:val="2"/>
   </w:num>
 </w:numbering>
 </file>
@@ -1231,6 +3231,101 @@
       <w:contextualSpacing/>
     </w:pPr>
   </w:style>
+  <w:style w:type="table" w:styleId="Tablaconcuadrcula">
+    <w:name w:val="Table Grid"/>
+    <w:basedOn w:val="Tablanormal"/>
+    <w:uiPriority w:val="39"/>
+    <w:rsid w:val="00571FE8"/>
+    <w:pPr>
+      <w:spacing w:after="0" w:line="240" w:lineRule="auto"/>
+    </w:pPr>
+    <w:tblPr>
+      <w:tblBorders>
+        <w:top w:val="single" w:sz="4" w:space="0" w:color="auto"/>
+        <w:left w:val="single" w:sz="4" w:space="0" w:color="auto"/>
+        <w:bottom w:val="single" w:sz="4" w:space="0" w:color="auto"/>
+        <w:right w:val="single" w:sz="4" w:space="0" w:color="auto"/>
+        <w:insideH w:val="single" w:sz="4" w:space="0" w:color="auto"/>
+        <w:insideV w:val="single" w:sz="4" w:space="0" w:color="auto"/>
+      </w:tblBorders>
+    </w:tblPr>
+  </w:style>
+  <w:style w:type="table" w:styleId="Tabladecuadrcula4-nfasis5">
+    <w:name w:val="Grid Table 4 Accent 5"/>
+    <w:basedOn w:val="Tablanormal"/>
+    <w:uiPriority w:val="49"/>
+    <w:rsid w:val="0071503D"/>
+    <w:pPr>
+      <w:spacing w:after="0" w:line="240" w:lineRule="auto"/>
+    </w:pPr>
+    <w:tblPr>
+      <w:tblStyleRowBandSize w:val="1"/>
+      <w:tblStyleColBandSize w:val="1"/>
+      <w:tblBorders>
+        <w:top w:val="single" w:sz="4" w:space="0" w:color="8EAADB" w:themeColor="accent5" w:themeTint="99"/>
+        <w:left w:val="single" w:sz="4" w:space="0" w:color="8EAADB" w:themeColor="accent5" w:themeTint="99"/>
+        <w:bottom w:val="single" w:sz="4" w:space="0" w:color="8EAADB" w:themeColor="accent5" w:themeTint="99"/>
+        <w:right w:val="single" w:sz="4" w:space="0" w:color="8EAADB" w:themeColor="accent5" w:themeTint="99"/>
+        <w:insideH w:val="single" w:sz="4" w:space="0" w:color="8EAADB" w:themeColor="accent5" w:themeTint="99"/>
+        <w:insideV w:val="single" w:sz="4" w:space="0" w:color="8EAADB" w:themeColor="accent5" w:themeTint="99"/>
+      </w:tblBorders>
+    </w:tblPr>
+    <w:tblStylePr w:type="firstRow">
+      <w:rPr>
+        <w:b/>
+        <w:bCs/>
+        <w:color w:val="FFFFFF" w:themeColor="background1"/>
+      </w:rPr>
+      <w:tblPr/>
+      <w:tcPr>
+        <w:tcBorders>
+          <w:top w:val="single" w:sz="4" w:space="0" w:color="4472C4" w:themeColor="accent5"/>
+          <w:left w:val="single" w:sz="4" w:space="0" w:color="4472C4" w:themeColor="accent5"/>
+          <w:bottom w:val="single" w:sz="4" w:space="0" w:color="4472C4" w:themeColor="accent5"/>
+          <w:right w:val="single" w:sz="4" w:space="0" w:color="4472C4" w:themeColor="accent5"/>
+          <w:insideH w:val="nil"/>
+          <w:insideV w:val="nil"/>
+        </w:tcBorders>
+        <w:shd w:val="clear" w:color="auto" w:fill="4472C4" w:themeFill="accent5"/>
+      </w:tcPr>
+    </w:tblStylePr>
+    <w:tblStylePr w:type="lastRow">
+      <w:rPr>
+        <w:b/>
+        <w:bCs/>
+      </w:rPr>
+      <w:tblPr/>
+      <w:tcPr>
+        <w:tcBorders>
+          <w:top w:val="double" w:sz="4" w:space="0" w:color="4472C4" w:themeColor="accent5"/>
+        </w:tcBorders>
+      </w:tcPr>
+    </w:tblStylePr>
+    <w:tblStylePr w:type="firstCol">
+      <w:rPr>
+        <w:b/>
+        <w:bCs/>
+      </w:rPr>
+    </w:tblStylePr>
+    <w:tblStylePr w:type="lastCol">
+      <w:rPr>
+        <w:b/>
+        <w:bCs/>
+      </w:rPr>
+    </w:tblStylePr>
+    <w:tblStylePr w:type="band1Vert">
+      <w:tblPr/>
+      <w:tcPr>
+        <w:shd w:val="clear" w:color="auto" w:fill="D9E2F3" w:themeFill="accent5" w:themeFillTint="33"/>
+      </w:tcPr>
+    </w:tblStylePr>
+    <w:tblStylePr w:type="band1Horz">
+      <w:tblPr/>
+      <w:tcPr>
+        <w:shd w:val="clear" w:color="auto" w:fill="D9E2F3" w:themeFill="accent5" w:themeFillTint="33"/>
+      </w:tcPr>
+    </w:tblStylePr>
+  </w:style>
 </w:styles>
 </file>
 

</xml_diff>

<commit_message>
Ejercicio 3 - Ejercicio 2 (mejorados detalles)
Se ha completado el ejercicio 3 y cambiado algunos detalles del BNF
</commit_message>
<xml_diff>
--- a/Práctica 1.docx
+++ b/Práctica 1.docx
@@ -536,10 +536,21 @@
       <w:r>
         <w:t>El programa</w:t>
       </w:r>
-      <w:bookmarkStart w:id="0" w:name="_GoBack"/>
-      <w:bookmarkEnd w:id="0"/>
-      <w:r>
-        <w:t xml:space="preserve"> comienza con una cabecera inicial y un bloque. La cabecera inicial está formada</w:t>
+      <w:r>
+        <w:t xml:space="preserve"> comienza con una cabecera inicial y un bloque. </w:t>
+      </w:r>
+    </w:p>
+    <w:p>
+      <w:pPr>
+        <w:pStyle w:val="Prrafodelista"/>
+      </w:pPr>
+    </w:p>
+    <w:p>
+      <w:pPr>
+        <w:pStyle w:val="Prrafodelista"/>
+      </w:pPr>
+      <w:r>
+        <w:t>La cabecera inicial está formada</w:t>
       </w:r>
       <w:r>
         <w:t xml:space="preserve"> por</w:t>
@@ -566,6 +577,163 @@
       <w:pPr>
         <w:pStyle w:val="Prrafodelista"/>
       </w:pPr>
+      <w:r>
+        <w:t>El bloque comienza con la palabra reservada “</w:t>
+      </w:r>
+      <w:proofErr w:type="spellStart"/>
+      <w:r>
+        <w:t>ini_bloque</w:t>
+      </w:r>
+      <w:proofErr w:type="spellEnd"/>
+      <w:r>
+        <w:t>” y termina con la palabra reservada “</w:t>
+      </w:r>
+      <w:proofErr w:type="spellStart"/>
+      <w:r>
+        <w:t>fin_bloque</w:t>
+      </w:r>
+      <w:proofErr w:type="spellEnd"/>
+      <w:r>
+        <w:t>”. Entre la apertura y cierre del bloque pueden aparecer variables locales, subprogramas o sentencias.</w:t>
+      </w:r>
+    </w:p>
+    <w:p>
+      <w:pPr>
+        <w:pStyle w:val="Prrafodelista"/>
+      </w:pPr>
+    </w:p>
+    <w:p>
+      <w:pPr>
+        <w:pStyle w:val="Prrafodelista"/>
+      </w:pPr>
+      <w:r>
+        <w:t xml:space="preserve">Las variables locales se componen del tipo al que pertenecen (entero, booleano, carácter, flotante) y una lista de identificadores, pudiendo ser uno o varios separados por comas, terminando </w:t>
+      </w:r>
+      <w:proofErr w:type="gramStart"/>
+      <w:r>
+        <w:t>en ;</w:t>
+      </w:r>
+      <w:proofErr w:type="gramEnd"/>
+      <w:r>
+        <w:t xml:space="preserve"> (</w:t>
+      </w:r>
+      <w:proofErr w:type="spellStart"/>
+      <w:r>
+        <w:t>Ej</w:t>
+      </w:r>
+      <w:proofErr w:type="spellEnd"/>
+      <w:r>
+        <w:t>: entero a , b , c;).</w:t>
+      </w:r>
+    </w:p>
+    <w:p>
+      <w:pPr>
+        <w:pStyle w:val="Prrafodelista"/>
+      </w:pPr>
+    </w:p>
+    <w:p>
+      <w:pPr>
+        <w:pStyle w:val="Prrafodelista"/>
+      </w:pPr>
+      <w:r>
+        <w:t>Los subprogramas se definen como funciones, indicando primero el tipo que devuelve, el nombre de la función, seguido de un paréntesis de apertura y de cierre, siendo opcional añadir una lista de parámetros entre ambos.</w:t>
+      </w:r>
+    </w:p>
+    <w:p>
+      <w:pPr>
+        <w:pStyle w:val="Prrafodelista"/>
+      </w:pPr>
+    </w:p>
+    <w:p>
+      <w:pPr>
+        <w:pStyle w:val="Prrafodelista"/>
+      </w:pPr>
+      <w:r>
+        <w:t>Lista de parámetros es una lista de tipo y nombre de la variable, separados por comas.</w:t>
+      </w:r>
+    </w:p>
+    <w:p>
+      <w:pPr>
+        <w:pStyle w:val="Prrafodelista"/>
+      </w:pPr>
+    </w:p>
+    <w:p>
+      <w:pPr>
+        <w:pStyle w:val="Prrafodelista"/>
+      </w:pPr>
+      <w:r>
+        <w:t xml:space="preserve">Tras la </w:t>
+      </w:r>
+      <w:r>
+        <w:t>declaración de la cabecera de la función se escribe un bloque.</w:t>
+      </w:r>
+    </w:p>
+    <w:p>
+      <w:pPr>
+        <w:pStyle w:val="Prrafodelista"/>
+      </w:pPr>
+    </w:p>
+    <w:p>
+      <w:pPr>
+        <w:pStyle w:val="Prrafodelista"/>
+      </w:pPr>
+      <w:r>
+        <w:t>Sentencia puede ser un bloque, una asignación, las instrucciones de control: si, hacer hasta, mientras; entrada/salida (teclado/pantalla) o devolver (</w:t>
+      </w:r>
+      <w:proofErr w:type="spellStart"/>
+      <w:r>
+        <w:t>return</w:t>
+      </w:r>
+      <w:proofErr w:type="spellEnd"/>
+      <w:r>
+        <w:t xml:space="preserve">). Las instrucciones de control, devolver y la de </w:t>
+      </w:r>
+      <w:proofErr w:type="spellStart"/>
+      <w:r>
+        <w:t>asginación</w:t>
+      </w:r>
+      <w:proofErr w:type="spellEnd"/>
+      <w:r>
+        <w:t xml:space="preserve"> hacen uso de una expresión.</w:t>
+      </w:r>
+    </w:p>
+    <w:p>
+      <w:pPr>
+        <w:pStyle w:val="Prrafodelista"/>
+      </w:pPr>
+    </w:p>
+    <w:p>
+      <w:pPr>
+        <w:pStyle w:val="Prrafodelista"/>
+      </w:pPr>
+      <w:r>
+        <w:t>Expresión puede encontrarse entre paréntesis y es una operación unaria, binaria, una constante, una función o una variable.</w:t>
+      </w:r>
+    </w:p>
+    <w:p>
+      <w:pPr>
+        <w:pStyle w:val="Prrafodelista"/>
+      </w:pPr>
+    </w:p>
+    <w:p>
+      <w:pPr>
+        <w:pStyle w:val="Prrafodelista"/>
+      </w:pPr>
+      <w:r>
+        <w:t>Una variable puede ser una variable básica, un vector o una matriz de 2 dimensiones.</w:t>
+      </w:r>
+      <w:bookmarkStart w:id="0" w:name="_GoBack"/>
+      <w:bookmarkEnd w:id="0"/>
+    </w:p>
+    <w:p>
+      <w:pPr>
+        <w:pStyle w:val="Prrafodelista"/>
+      </w:pPr>
+    </w:p>
+    <w:p>
+      <w:pPr>
+        <w:pStyle w:val="Prrafodelista"/>
+      </w:pPr>
     </w:p>
     <w:p>
       <w:pPr>
@@ -651,6 +819,7 @@
         </w:numPr>
       </w:pPr>
       <w:r>
+        <w:lastRenderedPageBreak/>
         <w:t>Identificación de los tokens:</w:t>
       </w:r>
     </w:p>
@@ -1566,7 +1735,6 @@
               <w:ind w:left="0"/>
             </w:pPr>
             <w:r>
-              <w:lastRenderedPageBreak/>
               <w:t>INI_MATRIZ</w:t>
             </w:r>
           </w:p>
@@ -2354,6 +2522,7 @@
               <w:ind w:left="0"/>
             </w:pPr>
             <w:r>
+              <w:lastRenderedPageBreak/>
               <w:t>OP_UNARIO</w:t>
             </w:r>
           </w:p>
@@ -2402,13 +2571,7 @@
               <w:cnfStyle w:val="000000000000" w:firstRow="0" w:lastRow="0" w:firstColumn="0" w:lastColumn="0" w:oddVBand="0" w:evenVBand="0" w:oddHBand="0" w:evenHBand="0" w:firstRowFirstColumn="0" w:firstRowLastColumn="0" w:lastRowFirstColumn="0" w:lastRowLastColumn="0"/>
             </w:pPr>
             <w:r>
-              <w:t xml:space="preserve">* / == </w:t>
-            </w:r>
-            <w:r>
-              <w:t>!</w:t>
-            </w:r>
-            <w:r>
-              <w:t>= &lt;= &gt;= &lt; &gt; &amp;&amp; ||</w:t>
+              <w:t>* / == != &lt;= &gt;= &lt; &gt; &amp;&amp; ||</w:t>
             </w:r>
           </w:p>
         </w:tc>

</xml_diff>

<commit_message>
Práctica 1 - BNF corregido
El detalle de var_array ha sido corregido.
</commit_message>
<xml_diff>
--- a/Práctica 1.docx
+++ b/Práctica 1.docx
@@ -536,10 +536,21 @@
       <w:r>
         <w:t>El programa</w:t>
       </w:r>
-      <w:bookmarkStart w:id="0" w:name="_GoBack"/>
-      <w:bookmarkEnd w:id="0"/>
-      <w:r>
-        <w:t xml:space="preserve"> comienza con una cabecera inicial y un bloque. La cabecera inicial está formada</w:t>
+      <w:r>
+        <w:t xml:space="preserve"> comienza con una cabecera inicial y un bloque. </w:t>
+      </w:r>
+    </w:p>
+    <w:p>
+      <w:pPr>
+        <w:pStyle w:val="Prrafodelista"/>
+      </w:pPr>
+    </w:p>
+    <w:p>
+      <w:pPr>
+        <w:pStyle w:val="Prrafodelista"/>
+      </w:pPr>
+      <w:r>
+        <w:t>La cabecera inicial está formada</w:t>
       </w:r>
       <w:r>
         <w:t xml:space="preserve"> por</w:t>
@@ -566,6 +577,163 @@
       <w:pPr>
         <w:pStyle w:val="Prrafodelista"/>
       </w:pPr>
+      <w:r>
+        <w:t>El bloque comienza con la palabra reservada “</w:t>
+      </w:r>
+      <w:proofErr w:type="spellStart"/>
+      <w:r>
+        <w:t>ini_bloque</w:t>
+      </w:r>
+      <w:proofErr w:type="spellEnd"/>
+      <w:r>
+        <w:t>” y termina con la palabra reservada “</w:t>
+      </w:r>
+      <w:proofErr w:type="spellStart"/>
+      <w:r>
+        <w:t>fin_bloque</w:t>
+      </w:r>
+      <w:proofErr w:type="spellEnd"/>
+      <w:r>
+        <w:t>”. Entre la apertura y cierre del bloque pueden aparecer variables locales, subprogramas o sentencias.</w:t>
+      </w:r>
+    </w:p>
+    <w:p>
+      <w:pPr>
+        <w:pStyle w:val="Prrafodelista"/>
+      </w:pPr>
+    </w:p>
+    <w:p>
+      <w:pPr>
+        <w:pStyle w:val="Prrafodelista"/>
+      </w:pPr>
+      <w:r>
+        <w:t xml:space="preserve">Las variables locales se componen del tipo al que pertenecen (entero, booleano, carácter, flotante) y una lista de identificadores, pudiendo ser uno o varios separados por comas, terminando </w:t>
+      </w:r>
+      <w:proofErr w:type="gramStart"/>
+      <w:r>
+        <w:t>en ;</w:t>
+      </w:r>
+      <w:proofErr w:type="gramEnd"/>
+      <w:r>
+        <w:t xml:space="preserve"> (</w:t>
+      </w:r>
+      <w:proofErr w:type="spellStart"/>
+      <w:r>
+        <w:t>Ej</w:t>
+      </w:r>
+      <w:proofErr w:type="spellEnd"/>
+      <w:r>
+        <w:t>: entero a , b , c;).</w:t>
+      </w:r>
+    </w:p>
+    <w:p>
+      <w:pPr>
+        <w:pStyle w:val="Prrafodelista"/>
+      </w:pPr>
+    </w:p>
+    <w:p>
+      <w:pPr>
+        <w:pStyle w:val="Prrafodelista"/>
+      </w:pPr>
+      <w:r>
+        <w:t>Los subprogramas se definen como funciones, indicando primero el tipo que devuelve, el nombre de la función, seguido de un paréntesis de apertura y de cierre, siendo opcional añadir una lista de parámetros entre ambos.</w:t>
+      </w:r>
+    </w:p>
+    <w:p>
+      <w:pPr>
+        <w:pStyle w:val="Prrafodelista"/>
+      </w:pPr>
+    </w:p>
+    <w:p>
+      <w:pPr>
+        <w:pStyle w:val="Prrafodelista"/>
+      </w:pPr>
+      <w:r>
+        <w:t>Lista de parámetros es una lista de tipo y nombre de la variable, separados por comas.</w:t>
+      </w:r>
+    </w:p>
+    <w:p>
+      <w:pPr>
+        <w:pStyle w:val="Prrafodelista"/>
+      </w:pPr>
+    </w:p>
+    <w:p>
+      <w:pPr>
+        <w:pStyle w:val="Prrafodelista"/>
+      </w:pPr>
+      <w:r>
+        <w:t xml:space="preserve">Tras la </w:t>
+      </w:r>
+      <w:r>
+        <w:t>declaración de la cabecera de la función se escribe un bloque.</w:t>
+      </w:r>
+    </w:p>
+    <w:p>
+      <w:pPr>
+        <w:pStyle w:val="Prrafodelista"/>
+      </w:pPr>
+    </w:p>
+    <w:p>
+      <w:pPr>
+        <w:pStyle w:val="Prrafodelista"/>
+      </w:pPr>
+      <w:r>
+        <w:t>Sentencia puede ser un bloque, una asignación, las instrucciones de control: si, hacer hasta, mientras; entrada/salida (teclado/pantalla) o devolver (</w:t>
+      </w:r>
+      <w:proofErr w:type="spellStart"/>
+      <w:r>
+        <w:t>return</w:t>
+      </w:r>
+      <w:proofErr w:type="spellEnd"/>
+      <w:r>
+        <w:t xml:space="preserve">). Las instrucciones de control, devolver y la de </w:t>
+      </w:r>
+      <w:proofErr w:type="spellStart"/>
+      <w:r>
+        <w:t>asginación</w:t>
+      </w:r>
+      <w:proofErr w:type="spellEnd"/>
+      <w:r>
+        <w:t xml:space="preserve"> hacen uso de una expresión.</w:t>
+      </w:r>
+    </w:p>
+    <w:p>
+      <w:pPr>
+        <w:pStyle w:val="Prrafodelista"/>
+      </w:pPr>
+    </w:p>
+    <w:p>
+      <w:pPr>
+        <w:pStyle w:val="Prrafodelista"/>
+      </w:pPr>
+      <w:r>
+        <w:t>Expresión puede encontrarse entre paréntesis y es una operación unaria, binaria, una constante, una función o una variable.</w:t>
+      </w:r>
+    </w:p>
+    <w:p>
+      <w:pPr>
+        <w:pStyle w:val="Prrafodelista"/>
+      </w:pPr>
+    </w:p>
+    <w:p>
+      <w:pPr>
+        <w:pStyle w:val="Prrafodelista"/>
+      </w:pPr>
+      <w:r>
+        <w:t>Una variable puede ser una variable básica, un vector o una matriz de 2 dimensiones.</w:t>
+      </w:r>
+      <w:bookmarkStart w:id="0" w:name="_GoBack"/>
+      <w:bookmarkEnd w:id="0"/>
+    </w:p>
+    <w:p>
+      <w:pPr>
+        <w:pStyle w:val="Prrafodelista"/>
+      </w:pPr>
+    </w:p>
+    <w:p>
+      <w:pPr>
+        <w:pStyle w:val="Prrafodelista"/>
+      </w:pPr>
     </w:p>
     <w:p>
       <w:pPr>
@@ -651,6 +819,7 @@
         </w:numPr>
       </w:pPr>
       <w:r>
+        <w:lastRenderedPageBreak/>
         <w:t>Identificación de los tokens:</w:t>
       </w:r>
     </w:p>
@@ -1566,7 +1735,6 @@
               <w:ind w:left="0"/>
             </w:pPr>
             <w:r>
-              <w:lastRenderedPageBreak/>
               <w:t>INI_MATRIZ</w:t>
             </w:r>
           </w:p>
@@ -2354,6 +2522,7 @@
               <w:ind w:left="0"/>
             </w:pPr>
             <w:r>
+              <w:lastRenderedPageBreak/>
               <w:t>OP_UNARIO</w:t>
             </w:r>
           </w:p>
@@ -2402,13 +2571,7 @@
               <w:cnfStyle w:val="000000000000" w:firstRow="0" w:lastRow="0" w:firstColumn="0" w:lastColumn="0" w:oddVBand="0" w:evenVBand="0" w:oddHBand="0" w:evenHBand="0" w:firstRowFirstColumn="0" w:firstRowLastColumn="0" w:lastRowFirstColumn="0" w:lastRowLastColumn="0"/>
             </w:pPr>
             <w:r>
-              <w:t xml:space="preserve">* / == </w:t>
-            </w:r>
-            <w:r>
-              <w:t>!</w:t>
-            </w:r>
-            <w:r>
-              <w:t>= &lt;= &gt;= &lt; &gt; &amp;&amp; ||</w:t>
+              <w:t>* / == != &lt;= &gt;= &lt; &gt; &amp;&amp; ||</w:t>
             </w:r>
           </w:p>
         </w:tc>

</xml_diff>

<commit_message>
Leve maquetación del documento y creación del PDF
</commit_message>
<xml_diff>
--- a/Práctica 1.docx
+++ b/Práctica 1.docx
@@ -4,13 +4,50 @@
   <w:body>
     <w:p>
       <w:pPr>
+        <w:jc w:val="center"/>
         <w:rPr>
+          <w:sz w:val="28"/>
           <w:lang w:val="en-GB"/>
         </w:rPr>
       </w:pPr>
       <w:proofErr w:type="spellStart"/>
       <w:r>
         <w:rPr>
+          <w:sz w:val="28"/>
+          <w:lang w:val="en-GB"/>
+        </w:rPr>
+        <w:t>Procesadores</w:t>
+      </w:r>
+      <w:proofErr w:type="spellEnd"/>
+      <w:r>
+        <w:rPr>
+          <w:sz w:val="28"/>
+          <w:lang w:val="en-GB"/>
+        </w:rPr>
+        <w:t xml:space="preserve"> de </w:t>
+      </w:r>
+      <w:proofErr w:type="spellStart"/>
+      <w:r>
+        <w:rPr>
+          <w:sz w:val="28"/>
+          <w:lang w:val="en-GB"/>
+        </w:rPr>
+        <w:t>Lenguajes</w:t>
+      </w:r>
+      <w:proofErr w:type="spellEnd"/>
+    </w:p>
+    <w:p>
+      <w:pPr>
+        <w:jc w:val="center"/>
+        <w:rPr>
+          <w:sz w:val="24"/>
+          <w:lang w:val="en-GB"/>
+        </w:rPr>
+      </w:pPr>
+      <w:proofErr w:type="spellStart"/>
+      <w:r>
+        <w:rPr>
+          <w:sz w:val="24"/>
           <w:lang w:val="en-GB"/>
         </w:rPr>
         <w:t>Práctica</w:t>
@@ -18,9 +55,78 @@
       <w:proofErr w:type="spellEnd"/>
       <w:r>
         <w:rPr>
+          <w:sz w:val="24"/>
           <w:lang w:val="en-GB"/>
         </w:rPr>
-        <w:t xml:space="preserve"> 1 - PL</w:t>
+        <w:t xml:space="preserve"> 1</w:t>
+      </w:r>
+    </w:p>
+    <w:p>
+      <w:pPr>
+        <w:jc w:val="center"/>
+        <w:rPr>
+          <w:sz w:val="24"/>
+          <w:lang w:val="en-GB"/>
+        </w:rPr>
+      </w:pPr>
+    </w:p>
+    <w:p>
+      <w:pPr>
+        <w:jc w:val="right"/>
+        <w:rPr>
+          <w:sz w:val="20"/>
+          <w:szCs w:val="20"/>
+        </w:rPr>
+      </w:pPr>
+      <w:r>
+        <w:rPr>
+          <w:sz w:val="20"/>
+          <w:szCs w:val="20"/>
+        </w:rPr>
+        <w:t>Ismael Sánchez García</w:t>
+      </w:r>
+    </w:p>
+    <w:p>
+      <w:pPr>
+        <w:jc w:val="right"/>
+        <w:rPr>
+          <w:sz w:val="20"/>
+          <w:szCs w:val="20"/>
+        </w:rPr>
+      </w:pPr>
+      <w:r>
+        <w:rPr>
+          <w:sz w:val="20"/>
+          <w:szCs w:val="20"/>
+        </w:rPr>
+        <w:t>Juan Manuel Fajardo Sarm</w:t>
+      </w:r>
+      <w:bookmarkStart w:id="0" w:name="_GoBack"/>
+      <w:bookmarkEnd w:id="0"/>
+      <w:r>
+        <w:rPr>
+          <w:sz w:val="20"/>
+          <w:szCs w:val="20"/>
+        </w:rPr>
+        <w:t>iento</w:t>
+      </w:r>
+    </w:p>
+    <w:p>
+      <w:pPr>
+        <w:jc w:val="right"/>
+        <w:rPr>
+          <w:sz w:val="20"/>
+          <w:szCs w:val="20"/>
+          <w:lang w:val="en-GB"/>
+        </w:rPr>
+      </w:pPr>
+      <w:r>
+        <w:rPr>
+          <w:sz w:val="20"/>
+          <w:szCs w:val="20"/>
+          <w:lang w:val="en-GB"/>
+        </w:rPr>
+        <w:t>Francisco Javier Caracuel Beltrán</w:t>
       </w:r>
     </w:p>
     <w:p>
@@ -53,6 +159,7 @@
     <w:p>
       <w:pPr>
         <w:pStyle w:val="Prrafodelista"/>
+        <w:jc w:val="both"/>
       </w:pPr>
       <w:r>
         <w:t>El lenguaje se puede dividir en dos secciones: común y específica. La sección común es similar para todos los grupos y la específica es única, siguiendo unas reglas definidas por un código.</w:t>
@@ -61,6 +168,7 @@
     <w:p>
       <w:pPr>
         <w:pStyle w:val="Prrafodelista"/>
+        <w:jc w:val="both"/>
       </w:pPr>
       <w:r>
         <w:t>En este caso, el código es “BABAD”.</w:t>
@@ -69,6 +177,7 @@
     <w:p>
       <w:pPr>
         <w:pStyle w:val="Prrafodelista"/>
+        <w:jc w:val="both"/>
       </w:pPr>
     </w:p>
     <w:p>
@@ -78,6 +187,7 @@
           <w:ilvl w:val="0"/>
           <w:numId w:val="2"/>
         </w:numPr>
+        <w:jc w:val="both"/>
       </w:pPr>
       <w:r>
         <w:t>Común:</w:t>
@@ -90,6 +200,7 @@
           <w:ilvl w:val="1"/>
           <w:numId w:val="2"/>
         </w:numPr>
+        <w:jc w:val="both"/>
       </w:pPr>
       <w:r>
         <w:t>Es un subconjunto de un lenguaje de programación estructurado.</w:t>
@@ -102,6 +213,7 @@
           <w:ilvl w:val="1"/>
           <w:numId w:val="2"/>
         </w:numPr>
+        <w:jc w:val="both"/>
       </w:pPr>
       <w:r>
         <w:t>Los identificadores se declaran antes de ser usados.</w:t>
@@ -114,6 +226,7 @@
           <w:ilvl w:val="1"/>
           <w:numId w:val="2"/>
         </w:numPr>
+        <w:jc w:val="both"/>
       </w:pPr>
       <w:r>
         <w:t xml:space="preserve">Tipos de datos mínimos: entero, real, carácter, booleano. </w:t>
@@ -123,6 +236,7 @@
       <w:pPr>
         <w:pStyle w:val="Prrafodelista"/>
         <w:ind w:left="1800"/>
+        <w:jc w:val="both"/>
       </w:pPr>
       <w:r>
         <w:t>Los enteros y reales podrán realizar las siguientes operaciones: suma, resta, producto, división, operaciones de relación.</w:t>
@@ -132,6 +246,7 @@
       <w:pPr>
         <w:pStyle w:val="Prrafodelista"/>
         <w:ind w:left="1800"/>
+        <w:jc w:val="both"/>
       </w:pPr>
       <w:r>
         <w:t xml:space="preserve">Los booleanos pues realizar las siguientes operaciones: and, </w:t>
@@ -168,6 +283,7 @@
           <w:ilvl w:val="1"/>
           <w:numId w:val="2"/>
         </w:numPr>
+        <w:jc w:val="both"/>
       </w:pPr>
       <w:r>
         <w:t>Todas las expresiones disponen de la sentencia de asignación.</w:t>
@@ -180,6 +296,7 @@
           <w:ilvl w:val="1"/>
           <w:numId w:val="2"/>
         </w:numPr>
+        <w:jc w:val="both"/>
       </w:pPr>
       <w:r>
         <w:t>Permite expresiones aritméticas lógicas.</w:t>
@@ -192,6 +309,7 @@
           <w:ilvl w:val="1"/>
           <w:numId w:val="2"/>
         </w:numPr>
+        <w:jc w:val="both"/>
       </w:pPr>
       <w:r>
         <w:t>Tiene una sentencia de entrada y otra de salida.</w:t>
@@ -204,6 +322,7 @@
           <w:ilvl w:val="1"/>
           <w:numId w:val="2"/>
         </w:numPr>
+        <w:jc w:val="both"/>
       </w:pPr>
       <w:r>
         <w:t xml:space="preserve">Dispone de las estructuras de control: </w:t>
@@ -232,6 +351,7 @@
           <w:ilvl w:val="1"/>
           <w:numId w:val="2"/>
         </w:numPr>
+        <w:jc w:val="both"/>
       </w:pPr>
       <w:r>
         <w:t xml:space="preserve">La estructura sintáctica es: </w:t>
@@ -278,6 +398,7 @@
           <w:ilvl w:val="1"/>
           <w:numId w:val="2"/>
         </w:numPr>
+        <w:jc w:val="both"/>
       </w:pPr>
       <w:r>
         <w:t>Se permite el anidamiento de bloques.</w:t>
@@ -290,6 +411,7 @@
           <w:ilvl w:val="1"/>
           <w:numId w:val="2"/>
         </w:numPr>
+        <w:jc w:val="both"/>
       </w:pPr>
       <w:r>
         <w:t xml:space="preserve">La comprobación de tipos es fuertemente </w:t>
@@ -310,6 +432,7 @@
           <w:ilvl w:val="1"/>
           <w:numId w:val="2"/>
         </w:numPr>
+        <w:jc w:val="both"/>
       </w:pPr>
       <w:r>
         <w:t>En los argumentos de un subprograma los parámetros se pasan por valor.</w:t>
@@ -322,12 +445,17 @@
           <w:ilvl w:val="1"/>
           <w:numId w:val="2"/>
         </w:numPr>
+        <w:jc w:val="both"/>
       </w:pPr>
       <w:r>
         <w:t>No se permiten declaraciones fuera de los bloques, teniendo que ir entre marcas de inicio y de fin.</w:t>
       </w:r>
     </w:p>
-    <w:p/>
+    <w:p>
+      <w:pPr>
+        <w:jc w:val="both"/>
+      </w:pPr>
+    </w:p>
     <w:p>
       <w:pPr>
         <w:pStyle w:val="Prrafodelista"/>
@@ -335,6 +463,7 @@
           <w:ilvl w:val="0"/>
           <w:numId w:val="2"/>
         </w:numPr>
+        <w:jc w:val="both"/>
       </w:pPr>
       <w:r>
         <w:t>Específico</w:t>
@@ -353,6 +482,7 @@
           <w:ilvl w:val="1"/>
           <w:numId w:val="2"/>
         </w:numPr>
+        <w:jc w:val="both"/>
       </w:pPr>
       <w:r>
         <w:t>La sintaxis está inspirada en lenguaje C.</w:t>
@@ -365,6 +495,7 @@
           <w:ilvl w:val="1"/>
           <w:numId w:val="2"/>
         </w:numPr>
+        <w:jc w:val="both"/>
       </w:pPr>
       <w:r>
         <w:t>Las palabras reservadas se encuentran en castellano.</w:t>
@@ -377,6 +508,7 @@
           <w:ilvl w:val="1"/>
           <w:numId w:val="2"/>
         </w:numPr>
+        <w:jc w:val="both"/>
       </w:pPr>
       <w:r>
         <w:t xml:space="preserve">Debe disponer de un </w:t>
@@ -408,6 +540,7 @@
           <w:ilvl w:val="1"/>
           <w:numId w:val="2"/>
         </w:numPr>
+        <w:jc w:val="both"/>
       </w:pPr>
       <w:r>
         <w:t xml:space="preserve">Deben existir las constantes de tipo </w:t>
@@ -428,6 +561,7 @@
           <w:ilvl w:val="1"/>
           <w:numId w:val="2"/>
         </w:numPr>
+        <w:jc w:val="both"/>
       </w:pPr>
       <w:r>
         <w:t>Los subprogramas deben ser funciones.</w:t>
@@ -440,6 +574,7 @@
           <w:ilvl w:val="1"/>
           <w:numId w:val="2"/>
         </w:numPr>
+        <w:jc w:val="both"/>
       </w:pPr>
       <w:r>
         <w:t>Las estructuras de control adicional son: do-</w:t>
@@ -457,6 +592,36 @@
       <w:pPr>
         <w:pStyle w:val="Prrafodelista"/>
         <w:ind w:left="1800"/>
+      </w:pPr>
+    </w:p>
+    <w:p>
+      <w:pPr>
+        <w:pStyle w:val="Prrafodelista"/>
+      </w:pPr>
+    </w:p>
+    <w:p>
+      <w:pPr>
+        <w:pStyle w:val="Prrafodelista"/>
+      </w:pPr>
+    </w:p>
+    <w:p>
+      <w:pPr>
+        <w:pStyle w:val="Prrafodelista"/>
+      </w:pPr>
+    </w:p>
+    <w:p>
+      <w:pPr>
+        <w:pStyle w:val="Prrafodelista"/>
+      </w:pPr>
+    </w:p>
+    <w:p>
+      <w:pPr>
+        <w:pStyle w:val="Prrafodelista"/>
+      </w:pPr>
+    </w:p>
+    <w:p>
+      <w:pPr>
+        <w:pStyle w:val="Prrafodelista"/>
       </w:pPr>
     </w:p>
     <w:p>
@@ -481,6 +646,2915 @@
         <w:pStyle w:val="Prrafodelista"/>
       </w:pPr>
     </w:p>
+    <w:tbl>
+      <w:tblPr>
+        <w:tblStyle w:val="Tablaconcuadrcula"/>
+        <w:tblW w:w="0" w:type="auto"/>
+        <w:tblInd w:w="720" w:type="dxa"/>
+        <w:tblLook w:val="04A0" w:firstRow="1" w:lastRow="0" w:firstColumn="1" w:lastColumn="0" w:noHBand="0" w:noVBand="1"/>
+      </w:tblPr>
+      <w:tblGrid>
+        <w:gridCol w:w="7774"/>
+      </w:tblGrid>
+      <w:tr>
+        <w:tc>
+          <w:tcPr>
+            <w:tcW w:w="8494" w:type="dxa"/>
+          </w:tcPr>
+          <w:p>
+            <w:pPr>
+              <w:pStyle w:val="Prrafodelista"/>
+            </w:pPr>
+            <w:r>
+              <w:t>//</w:t>
+            </w:r>
+          </w:p>
+          <w:p>
+            <w:pPr>
+              <w:pStyle w:val="Prrafodelista"/>
+            </w:pPr>
+            <w:r>
+              <w:t>// BABAD (Lenguaje C - Castellano - vector 1D y 2D - Funciones - Do-</w:t>
+            </w:r>
+            <w:proofErr w:type="spellStart"/>
+            <w:r>
+              <w:t>Until</w:t>
+            </w:r>
+            <w:proofErr w:type="spellEnd"/>
+            <w:r>
+              <w:t>)</w:t>
+            </w:r>
+          </w:p>
+          <w:p>
+            <w:pPr>
+              <w:pStyle w:val="Prrafodelista"/>
+            </w:pPr>
+            <w:r>
+              <w:t>//</w:t>
+            </w:r>
+          </w:p>
+          <w:p>
+            <w:pPr>
+              <w:pStyle w:val="Prrafodelista"/>
+            </w:pPr>
+          </w:p>
+          <w:p>
+            <w:pPr>
+              <w:pStyle w:val="Prrafodelista"/>
+            </w:pPr>
+            <w:r>
+              <w:t>&lt;Programa</w:t>
+            </w:r>
+            <w:proofErr w:type="gramStart"/>
+            <w:r>
+              <w:t>&gt; ::=</w:t>
+            </w:r>
+            <w:proofErr w:type="gramEnd"/>
+            <w:r>
+              <w:t xml:space="preserve"> &lt;</w:t>
+            </w:r>
+            <w:proofErr w:type="spellStart"/>
+            <w:r>
+              <w:t>Cabecera_programa</w:t>
+            </w:r>
+            <w:proofErr w:type="spellEnd"/>
+            <w:r>
+              <w:t>&gt; &lt;bloque&gt;</w:t>
+            </w:r>
+          </w:p>
+          <w:p>
+            <w:pPr>
+              <w:pStyle w:val="Prrafodelista"/>
+            </w:pPr>
+          </w:p>
+          <w:p>
+            <w:pPr>
+              <w:pStyle w:val="Prrafodelista"/>
+            </w:pPr>
+            <w:r>
+              <w:t>&lt;bloque</w:t>
+            </w:r>
+            <w:proofErr w:type="gramStart"/>
+            <w:r>
+              <w:t>&gt; ::=</w:t>
+            </w:r>
+            <w:proofErr w:type="gramEnd"/>
+            <w:r>
+              <w:t xml:space="preserve"> &lt;</w:t>
+            </w:r>
+            <w:proofErr w:type="spellStart"/>
+            <w:r>
+              <w:t>Inicio_de_bloque</w:t>
+            </w:r>
+            <w:proofErr w:type="spellEnd"/>
+            <w:r>
+              <w:t>&gt; &lt;</w:t>
+            </w:r>
+            <w:proofErr w:type="spellStart"/>
+            <w:r>
+              <w:t>Declar_de_variables_locales</w:t>
+            </w:r>
+            <w:proofErr w:type="spellEnd"/>
+            <w:r>
+              <w:t>&gt; &lt;</w:t>
+            </w:r>
+            <w:proofErr w:type="spellStart"/>
+            <w:r>
+              <w:t>Declar_de_subprogs</w:t>
+            </w:r>
+            <w:proofErr w:type="spellEnd"/>
+            <w:r>
+              <w:t>&gt; &lt;Sentencias&gt; &lt;</w:t>
+            </w:r>
+            <w:proofErr w:type="spellStart"/>
+            <w:r>
+              <w:t>Fin_de_bloque</w:t>
+            </w:r>
+            <w:proofErr w:type="spellEnd"/>
+            <w:r>
+              <w:t>&gt;</w:t>
+            </w:r>
+          </w:p>
+          <w:p>
+            <w:pPr>
+              <w:pStyle w:val="Prrafodelista"/>
+            </w:pPr>
+          </w:p>
+          <w:p>
+            <w:pPr>
+              <w:pStyle w:val="Prrafodelista"/>
+            </w:pPr>
+            <w:r>
+              <w:t>&lt;</w:t>
+            </w:r>
+            <w:proofErr w:type="spellStart"/>
+            <w:r>
+              <w:t>Declar_de_subprogs</w:t>
+            </w:r>
+            <w:proofErr w:type="spellEnd"/>
+            <w:proofErr w:type="gramStart"/>
+            <w:r>
+              <w:t>&gt; ::=</w:t>
+            </w:r>
+            <w:proofErr w:type="gramEnd"/>
+            <w:r>
+              <w:t xml:space="preserve"> &lt;</w:t>
+            </w:r>
+            <w:proofErr w:type="spellStart"/>
+            <w:r>
+              <w:t>Declar_de_subprogs</w:t>
+            </w:r>
+            <w:proofErr w:type="spellEnd"/>
+            <w:r>
+              <w:t>&gt; &lt;</w:t>
+            </w:r>
+            <w:proofErr w:type="spellStart"/>
+            <w:r>
+              <w:t>Declar_subprog</w:t>
+            </w:r>
+            <w:proofErr w:type="spellEnd"/>
+            <w:r>
+              <w:t>&gt;</w:t>
+            </w:r>
+          </w:p>
+          <w:p>
+            <w:pPr>
+              <w:pStyle w:val="Prrafodelista"/>
+            </w:pPr>
+            <w:r>
+              <w:t xml:space="preserve">        </w:t>
+            </w:r>
+            <w:r>
+              <w:tab/>
+              <w:t>|</w:t>
+            </w:r>
+          </w:p>
+          <w:p>
+            <w:pPr>
+              <w:pStyle w:val="Prrafodelista"/>
+            </w:pPr>
+            <w:r>
+              <w:t>&lt;</w:t>
+            </w:r>
+            <w:proofErr w:type="spellStart"/>
+            <w:r>
+              <w:t>Declar_subprog</w:t>
+            </w:r>
+            <w:proofErr w:type="spellEnd"/>
+            <w:proofErr w:type="gramStart"/>
+            <w:r>
+              <w:t>&gt; ::=</w:t>
+            </w:r>
+            <w:proofErr w:type="gramEnd"/>
+            <w:r>
+              <w:t xml:space="preserve"> &lt;</w:t>
+            </w:r>
+            <w:proofErr w:type="spellStart"/>
+            <w:r>
+              <w:t>Cabecera_subprograma</w:t>
+            </w:r>
+            <w:proofErr w:type="spellEnd"/>
+            <w:r>
+              <w:t>&gt; &lt;bloque&gt;</w:t>
+            </w:r>
+          </w:p>
+          <w:p>
+            <w:pPr>
+              <w:pStyle w:val="Prrafodelista"/>
+            </w:pPr>
+          </w:p>
+          <w:p>
+            <w:pPr>
+              <w:pStyle w:val="Prrafodelista"/>
+            </w:pPr>
+            <w:r>
+              <w:t>&lt;</w:t>
+            </w:r>
+            <w:proofErr w:type="spellStart"/>
+            <w:r>
+              <w:t>Declar_de_variables_locales</w:t>
+            </w:r>
+            <w:proofErr w:type="spellEnd"/>
+            <w:proofErr w:type="gramStart"/>
+            <w:r>
+              <w:t>&gt; ::=</w:t>
+            </w:r>
+            <w:proofErr w:type="gramEnd"/>
+            <w:r>
+              <w:t xml:space="preserve"> &lt;</w:t>
+            </w:r>
+            <w:proofErr w:type="spellStart"/>
+            <w:r>
+              <w:t>Marca_ini_declar_variables</w:t>
+            </w:r>
+            <w:proofErr w:type="spellEnd"/>
+            <w:r>
+              <w:t>&gt;       &lt;</w:t>
+            </w:r>
+            <w:proofErr w:type="spellStart"/>
+            <w:r>
+              <w:t>Variables_locales</w:t>
+            </w:r>
+            <w:proofErr w:type="spellEnd"/>
+            <w:r>
+              <w:t>&gt; &lt;</w:t>
+            </w:r>
+            <w:proofErr w:type="spellStart"/>
+            <w:r>
+              <w:t>Marca_fin_declar_variables</w:t>
+            </w:r>
+            <w:proofErr w:type="spellEnd"/>
+            <w:r>
+              <w:t>&gt;</w:t>
+            </w:r>
+          </w:p>
+          <w:p>
+            <w:pPr>
+              <w:pStyle w:val="Prrafodelista"/>
+            </w:pPr>
+            <w:r>
+              <w:tab/>
+              <w:t>|</w:t>
+            </w:r>
+          </w:p>
+          <w:p>
+            <w:pPr>
+              <w:pStyle w:val="Prrafodelista"/>
+            </w:pPr>
+          </w:p>
+          <w:p>
+            <w:pPr>
+              <w:pStyle w:val="Prrafodelista"/>
+            </w:pPr>
+            <w:r>
+              <w:t>&lt;</w:t>
+            </w:r>
+            <w:proofErr w:type="spellStart"/>
+            <w:r>
+              <w:t>Cabecera_programa</w:t>
+            </w:r>
+            <w:proofErr w:type="spellEnd"/>
+            <w:proofErr w:type="gramStart"/>
+            <w:r>
+              <w:t>&gt; ::=</w:t>
+            </w:r>
+            <w:proofErr w:type="gramEnd"/>
+            <w:r>
+              <w:t xml:space="preserve"> entero principal ()</w:t>
+            </w:r>
+          </w:p>
+          <w:p>
+            <w:pPr>
+              <w:pStyle w:val="Prrafodelista"/>
+            </w:pPr>
+          </w:p>
+          <w:p>
+            <w:pPr>
+              <w:pStyle w:val="Prrafodelista"/>
+            </w:pPr>
+            <w:r>
+              <w:t>&lt;</w:t>
+            </w:r>
+            <w:proofErr w:type="spellStart"/>
+            <w:r>
+              <w:t>Inicio_de_bloque</w:t>
+            </w:r>
+            <w:proofErr w:type="spellEnd"/>
+            <w:proofErr w:type="gramStart"/>
+            <w:r>
+              <w:t>&gt; ::=</w:t>
+            </w:r>
+            <w:proofErr w:type="gramEnd"/>
+            <w:r>
+              <w:t xml:space="preserve"> </w:t>
+            </w:r>
+            <w:proofErr w:type="spellStart"/>
+            <w:r>
+              <w:t>ini_bloque</w:t>
+            </w:r>
+            <w:proofErr w:type="spellEnd"/>
+          </w:p>
+          <w:p>
+            <w:pPr>
+              <w:pStyle w:val="Prrafodelista"/>
+            </w:pPr>
+          </w:p>
+          <w:p>
+            <w:pPr>
+              <w:pStyle w:val="Prrafodelista"/>
+            </w:pPr>
+            <w:r>
+              <w:t>&lt;</w:t>
+            </w:r>
+            <w:proofErr w:type="spellStart"/>
+            <w:r>
+              <w:t>Fin_de_bloque</w:t>
+            </w:r>
+            <w:proofErr w:type="spellEnd"/>
+            <w:proofErr w:type="gramStart"/>
+            <w:r>
+              <w:t>&gt; ::=</w:t>
+            </w:r>
+            <w:proofErr w:type="gramEnd"/>
+            <w:r>
+              <w:t xml:space="preserve"> </w:t>
+            </w:r>
+            <w:proofErr w:type="spellStart"/>
+            <w:r>
+              <w:t>fin_bloque</w:t>
+            </w:r>
+            <w:proofErr w:type="spellEnd"/>
+          </w:p>
+          <w:p>
+            <w:pPr>
+              <w:pStyle w:val="Prrafodelista"/>
+            </w:pPr>
+          </w:p>
+          <w:p>
+            <w:pPr>
+              <w:pStyle w:val="Prrafodelista"/>
+            </w:pPr>
+            <w:r>
+              <w:t>&lt;</w:t>
+            </w:r>
+            <w:proofErr w:type="spellStart"/>
+            <w:r>
+              <w:t>Marca_ini_declar_variables</w:t>
+            </w:r>
+            <w:proofErr w:type="spellEnd"/>
+            <w:proofErr w:type="gramStart"/>
+            <w:r>
+              <w:t>&gt; ::=</w:t>
+            </w:r>
+            <w:proofErr w:type="gramEnd"/>
+            <w:r>
+              <w:t xml:space="preserve"> </w:t>
+            </w:r>
+            <w:proofErr w:type="spellStart"/>
+            <w:r>
+              <w:t>ini_var_local</w:t>
+            </w:r>
+            <w:proofErr w:type="spellEnd"/>
+          </w:p>
+          <w:p>
+            <w:pPr>
+              <w:pStyle w:val="Prrafodelista"/>
+            </w:pPr>
+          </w:p>
+          <w:p>
+            <w:pPr>
+              <w:pStyle w:val="Prrafodelista"/>
+            </w:pPr>
+            <w:r>
+              <w:t>&lt;</w:t>
+            </w:r>
+            <w:proofErr w:type="spellStart"/>
+            <w:r>
+              <w:t>Marca_fin_declar_variables</w:t>
+            </w:r>
+            <w:proofErr w:type="spellEnd"/>
+            <w:proofErr w:type="gramStart"/>
+            <w:r>
+              <w:t>&gt; ::=</w:t>
+            </w:r>
+            <w:proofErr w:type="gramEnd"/>
+            <w:r>
+              <w:t xml:space="preserve"> </w:t>
+            </w:r>
+            <w:proofErr w:type="spellStart"/>
+            <w:r>
+              <w:t>fin_var_local</w:t>
+            </w:r>
+            <w:proofErr w:type="spellEnd"/>
+          </w:p>
+          <w:p>
+            <w:pPr>
+              <w:pStyle w:val="Prrafodelista"/>
+            </w:pPr>
+          </w:p>
+          <w:p>
+            <w:pPr>
+              <w:pStyle w:val="Prrafodelista"/>
+            </w:pPr>
+            <w:r>
+              <w:t>&lt;</w:t>
+            </w:r>
+            <w:proofErr w:type="spellStart"/>
+            <w:r>
+              <w:t>Variables_locales</w:t>
+            </w:r>
+            <w:proofErr w:type="spellEnd"/>
+            <w:proofErr w:type="gramStart"/>
+            <w:r>
+              <w:t>&gt; ::=</w:t>
+            </w:r>
+            <w:proofErr w:type="gramEnd"/>
+            <w:r>
+              <w:t xml:space="preserve"> &lt;</w:t>
+            </w:r>
+            <w:proofErr w:type="spellStart"/>
+            <w:r>
+              <w:t>Variables_locales</w:t>
+            </w:r>
+            <w:proofErr w:type="spellEnd"/>
+            <w:r>
+              <w:t>&gt; &lt;</w:t>
+            </w:r>
+            <w:proofErr w:type="spellStart"/>
+            <w:r>
+              <w:t>Cuerpo_declar_variables</w:t>
+            </w:r>
+            <w:proofErr w:type="spellEnd"/>
+            <w:r>
+              <w:t>&gt;</w:t>
+            </w:r>
+          </w:p>
+          <w:p>
+            <w:pPr>
+              <w:pStyle w:val="Prrafodelista"/>
+            </w:pPr>
+            <w:r>
+              <w:t xml:space="preserve">                              &lt;</w:t>
+            </w:r>
+            <w:proofErr w:type="spellStart"/>
+            <w:r>
+              <w:t>Cuerpo_declar_variables</w:t>
+            </w:r>
+            <w:proofErr w:type="spellEnd"/>
+            <w:r>
+              <w:t>&gt;</w:t>
+            </w:r>
+          </w:p>
+          <w:p>
+            <w:pPr>
+              <w:pStyle w:val="Prrafodelista"/>
+            </w:pPr>
+          </w:p>
+          <w:p>
+            <w:pPr>
+              <w:pStyle w:val="Prrafodelista"/>
+            </w:pPr>
+            <w:r>
+              <w:t>&lt;</w:t>
+            </w:r>
+            <w:proofErr w:type="spellStart"/>
+            <w:r>
+              <w:t>Cuerpo_declar_variables</w:t>
+            </w:r>
+            <w:proofErr w:type="spellEnd"/>
+            <w:proofErr w:type="gramStart"/>
+            <w:r>
+              <w:t>&gt; ::=</w:t>
+            </w:r>
+            <w:proofErr w:type="gramEnd"/>
+            <w:r>
+              <w:t xml:space="preserve"> &lt;</w:t>
+            </w:r>
+            <w:proofErr w:type="spellStart"/>
+            <w:r>
+              <w:t>tipo_basico</w:t>
+            </w:r>
+            <w:proofErr w:type="spellEnd"/>
+            <w:r>
+              <w:t>&gt; &lt;</w:t>
+            </w:r>
+            <w:proofErr w:type="spellStart"/>
+            <w:r>
+              <w:t>lista_variables</w:t>
+            </w:r>
+            <w:proofErr w:type="spellEnd"/>
+            <w:r>
+              <w:t>&gt; ;</w:t>
+            </w:r>
+          </w:p>
+          <w:p>
+            <w:pPr>
+              <w:pStyle w:val="Prrafodelista"/>
+            </w:pPr>
+          </w:p>
+          <w:p>
+            <w:pPr>
+              <w:pStyle w:val="Prrafodelista"/>
+            </w:pPr>
+            <w:r>
+              <w:t>&lt;</w:t>
+            </w:r>
+            <w:proofErr w:type="spellStart"/>
+            <w:r>
+              <w:t>Cabecera_subprograma</w:t>
+            </w:r>
+            <w:proofErr w:type="spellEnd"/>
+            <w:proofErr w:type="gramStart"/>
+            <w:r>
+              <w:t>&gt; ::=</w:t>
+            </w:r>
+            <w:proofErr w:type="gramEnd"/>
+            <w:r>
+              <w:t xml:space="preserve"> &lt;</w:t>
+            </w:r>
+            <w:proofErr w:type="spellStart"/>
+            <w:r>
+              <w:t>tipo_basico</w:t>
+            </w:r>
+            <w:proofErr w:type="spellEnd"/>
+            <w:r>
+              <w:t>&gt; &lt;variable&gt; ( &lt;</w:t>
+            </w:r>
+            <w:proofErr w:type="spellStart"/>
+            <w:r>
+              <w:t>lista_parametros</w:t>
+            </w:r>
+            <w:proofErr w:type="spellEnd"/>
+            <w:r>
+              <w:t>&gt; )</w:t>
+            </w:r>
+          </w:p>
+          <w:p>
+            <w:pPr>
+              <w:pStyle w:val="Prrafodelista"/>
+            </w:pPr>
+            <w:r>
+              <w:t xml:space="preserve">        </w:t>
+            </w:r>
+            <w:r>
+              <w:tab/>
+              <w:t>| &lt;</w:t>
+            </w:r>
+            <w:proofErr w:type="spellStart"/>
+            <w:r>
+              <w:t>tipo_basico</w:t>
+            </w:r>
+            <w:proofErr w:type="spellEnd"/>
+            <w:r>
+              <w:t xml:space="preserve">&gt; &lt;variable&gt; </w:t>
+            </w:r>
+            <w:proofErr w:type="gramStart"/>
+            <w:r>
+              <w:t>( )</w:t>
+            </w:r>
+            <w:proofErr w:type="gramEnd"/>
+          </w:p>
+          <w:p>
+            <w:pPr>
+              <w:pStyle w:val="Prrafodelista"/>
+            </w:pPr>
+          </w:p>
+          <w:p>
+            <w:pPr>
+              <w:pStyle w:val="Prrafodelista"/>
+            </w:pPr>
+            <w:r>
+              <w:t>&lt;Sentencias</w:t>
+            </w:r>
+            <w:proofErr w:type="gramStart"/>
+            <w:r>
+              <w:t>&gt; ::=</w:t>
+            </w:r>
+            <w:proofErr w:type="gramEnd"/>
+            <w:r>
+              <w:t xml:space="preserve"> &lt;Sentencias&gt; &lt;Sentencia&gt;</w:t>
+            </w:r>
+          </w:p>
+          <w:p>
+            <w:pPr>
+              <w:pStyle w:val="Prrafodelista"/>
+            </w:pPr>
+            <w:r>
+              <w:t xml:space="preserve">              | &lt;Sentencia&gt;</w:t>
+            </w:r>
+          </w:p>
+          <w:p>
+            <w:pPr>
+              <w:pStyle w:val="Prrafodelista"/>
+            </w:pPr>
+          </w:p>
+          <w:p>
+            <w:pPr>
+              <w:pStyle w:val="Prrafodelista"/>
+            </w:pPr>
+            <w:r>
+              <w:t>&lt;Sentencia</w:t>
+            </w:r>
+            <w:proofErr w:type="gramStart"/>
+            <w:r>
+              <w:t>&gt; ::=</w:t>
+            </w:r>
+            <w:proofErr w:type="gramEnd"/>
+            <w:r>
+              <w:t xml:space="preserve"> &lt;bloque&gt;</w:t>
+            </w:r>
+          </w:p>
+          <w:p>
+            <w:pPr>
+              <w:pStyle w:val="Prrafodelista"/>
+            </w:pPr>
+            <w:r>
+              <w:t xml:space="preserve">              | &lt;</w:t>
+            </w:r>
+            <w:proofErr w:type="spellStart"/>
+            <w:r>
+              <w:t>sentencia_asignacion</w:t>
+            </w:r>
+            <w:proofErr w:type="spellEnd"/>
+            <w:r>
+              <w:t>&gt;</w:t>
+            </w:r>
+          </w:p>
+          <w:p>
+            <w:pPr>
+              <w:pStyle w:val="Prrafodelista"/>
+            </w:pPr>
+            <w:r>
+              <w:t xml:space="preserve">              | &lt;</w:t>
+            </w:r>
+            <w:proofErr w:type="spellStart"/>
+            <w:r>
+              <w:t>sentencia_si</w:t>
+            </w:r>
+            <w:proofErr w:type="spellEnd"/>
+            <w:r>
+              <w:t>&gt;</w:t>
+            </w:r>
+          </w:p>
+          <w:p>
+            <w:pPr>
+              <w:pStyle w:val="Prrafodelista"/>
+            </w:pPr>
+            <w:r>
+              <w:t xml:space="preserve">              | &lt;</w:t>
+            </w:r>
+            <w:proofErr w:type="spellStart"/>
+            <w:r>
+              <w:t>sentencia_mientras</w:t>
+            </w:r>
+            <w:proofErr w:type="spellEnd"/>
+            <w:r>
+              <w:t>&gt;</w:t>
+            </w:r>
+          </w:p>
+          <w:p>
+            <w:pPr>
+              <w:pStyle w:val="Prrafodelista"/>
+            </w:pPr>
+            <w:r>
+              <w:lastRenderedPageBreak/>
+              <w:t xml:space="preserve">              | &lt;</w:t>
+            </w:r>
+            <w:proofErr w:type="spellStart"/>
+            <w:r>
+              <w:t>sentencia_entrada</w:t>
+            </w:r>
+            <w:proofErr w:type="spellEnd"/>
+            <w:r>
+              <w:t>&gt;</w:t>
+            </w:r>
+          </w:p>
+          <w:p>
+            <w:pPr>
+              <w:pStyle w:val="Prrafodelista"/>
+            </w:pPr>
+            <w:r>
+              <w:t xml:space="preserve">              | &lt;</w:t>
+            </w:r>
+            <w:proofErr w:type="spellStart"/>
+            <w:r>
+              <w:t>sentencia_salida</w:t>
+            </w:r>
+            <w:proofErr w:type="spellEnd"/>
+            <w:r>
+              <w:t>&gt;</w:t>
+            </w:r>
+          </w:p>
+          <w:p>
+            <w:pPr>
+              <w:pStyle w:val="Prrafodelista"/>
+            </w:pPr>
+            <w:r>
+              <w:t xml:space="preserve">              | &lt;</w:t>
+            </w:r>
+            <w:proofErr w:type="spellStart"/>
+            <w:r>
+              <w:t>sentencia_devolver</w:t>
+            </w:r>
+            <w:proofErr w:type="spellEnd"/>
+            <w:r>
+              <w:t>&gt;</w:t>
+            </w:r>
+          </w:p>
+          <w:p>
+            <w:pPr>
+              <w:pStyle w:val="Prrafodelista"/>
+            </w:pPr>
+            <w:r>
+              <w:t xml:space="preserve">              | &lt;</w:t>
+            </w:r>
+            <w:proofErr w:type="spellStart"/>
+            <w:r>
+              <w:t>sentencia_hacer_hasta</w:t>
+            </w:r>
+            <w:proofErr w:type="spellEnd"/>
+            <w:r>
+              <w:t>&gt;</w:t>
+            </w:r>
+          </w:p>
+          <w:p>
+            <w:pPr>
+              <w:pStyle w:val="Prrafodelista"/>
+            </w:pPr>
+          </w:p>
+          <w:p>
+            <w:pPr>
+              <w:pStyle w:val="Prrafodelista"/>
+            </w:pPr>
+            <w:r>
+              <w:t>&lt;</w:t>
+            </w:r>
+            <w:proofErr w:type="spellStart"/>
+            <w:r>
+              <w:t>sentencia_asignacion</w:t>
+            </w:r>
+            <w:proofErr w:type="spellEnd"/>
+            <w:proofErr w:type="gramStart"/>
+            <w:r>
+              <w:t>&gt; ::=</w:t>
+            </w:r>
+            <w:proofErr w:type="gramEnd"/>
+            <w:r>
+              <w:t xml:space="preserve"> &lt;</w:t>
+            </w:r>
+            <w:proofErr w:type="spellStart"/>
+            <w:r>
+              <w:t>var_array</w:t>
+            </w:r>
+            <w:proofErr w:type="spellEnd"/>
+            <w:r>
+              <w:t>&gt; = &lt;identificador&gt; ;</w:t>
+            </w:r>
+          </w:p>
+          <w:p>
+            <w:pPr>
+              <w:pStyle w:val="Prrafodelista"/>
+            </w:pPr>
+            <w:r>
+              <w:t xml:space="preserve">                | &lt;</w:t>
+            </w:r>
+            <w:proofErr w:type="spellStart"/>
+            <w:r>
+              <w:t>var_array</w:t>
+            </w:r>
+            <w:proofErr w:type="spellEnd"/>
+            <w:r>
+              <w:t>&gt; = &lt;identificador&gt; [ &lt;</w:t>
+            </w:r>
+            <w:proofErr w:type="spellStart"/>
+            <w:r>
+              <w:t>expresion</w:t>
+            </w:r>
+            <w:proofErr w:type="spellEnd"/>
+            <w:proofErr w:type="gramStart"/>
+            <w:r>
+              <w:t>&gt; ]</w:t>
+            </w:r>
+            <w:proofErr w:type="gramEnd"/>
+            <w:r>
+              <w:t xml:space="preserve"> ;</w:t>
+            </w:r>
+          </w:p>
+          <w:p>
+            <w:pPr>
+              <w:pStyle w:val="Prrafodelista"/>
+            </w:pPr>
+            <w:r>
+              <w:t xml:space="preserve">                | &lt;</w:t>
+            </w:r>
+            <w:proofErr w:type="spellStart"/>
+            <w:r>
+              <w:t>var_array</w:t>
+            </w:r>
+            <w:proofErr w:type="spellEnd"/>
+            <w:r>
+              <w:t>&gt; = &lt;identificador&gt; [ &lt;</w:t>
+            </w:r>
+            <w:proofErr w:type="spellStart"/>
+            <w:r>
+              <w:t>expresion</w:t>
+            </w:r>
+            <w:proofErr w:type="spellEnd"/>
+            <w:proofErr w:type="gramStart"/>
+            <w:r>
+              <w:t>&gt; ]</w:t>
+            </w:r>
+            <w:proofErr w:type="gramEnd"/>
+            <w:r>
+              <w:t xml:space="preserve"> [ </w:t>
+            </w:r>
+            <w:proofErr w:type="spellStart"/>
+            <w:r>
+              <w:t>expresion</w:t>
+            </w:r>
+            <w:proofErr w:type="spellEnd"/>
+            <w:r>
+              <w:t xml:space="preserve"> ] ;</w:t>
+            </w:r>
+          </w:p>
+          <w:p>
+            <w:pPr>
+              <w:pStyle w:val="Prrafodelista"/>
+            </w:pPr>
+          </w:p>
+          <w:p>
+            <w:pPr>
+              <w:pStyle w:val="Prrafodelista"/>
+            </w:pPr>
+            <w:r>
+              <w:t>&lt;</w:t>
+            </w:r>
+            <w:proofErr w:type="spellStart"/>
+            <w:r>
+              <w:t>sentencia_si</w:t>
+            </w:r>
+            <w:proofErr w:type="spellEnd"/>
+            <w:proofErr w:type="gramStart"/>
+            <w:r>
+              <w:t>&gt; ::=</w:t>
+            </w:r>
+            <w:proofErr w:type="gramEnd"/>
+            <w:r>
+              <w:t xml:space="preserve"> si ( &lt;</w:t>
+            </w:r>
+            <w:proofErr w:type="spellStart"/>
+            <w:r>
+              <w:t>expresion</w:t>
+            </w:r>
+            <w:proofErr w:type="spellEnd"/>
+            <w:r>
+              <w:t>&gt; ) &lt;sentencia&gt;</w:t>
+            </w:r>
+          </w:p>
+          <w:p>
+            <w:pPr>
+              <w:pStyle w:val="Prrafodelista"/>
+            </w:pPr>
+            <w:r>
+              <w:t xml:space="preserve">        </w:t>
+            </w:r>
+            <w:r>
+              <w:tab/>
+            </w:r>
+            <w:r>
+              <w:tab/>
+            </w:r>
+            <w:proofErr w:type="gramStart"/>
+            <w:r>
+              <w:t>|  (</w:t>
+            </w:r>
+            <w:proofErr w:type="gramEnd"/>
+            <w:r>
+              <w:t xml:space="preserve"> &lt;</w:t>
+            </w:r>
+            <w:proofErr w:type="spellStart"/>
+            <w:r>
+              <w:t>expresion</w:t>
+            </w:r>
+            <w:proofErr w:type="spellEnd"/>
+            <w:r>
+              <w:t xml:space="preserve">&gt; ) &lt;sentencia&gt; </w:t>
+            </w:r>
+            <w:proofErr w:type="spellStart"/>
+            <w:r>
+              <w:t>si_no</w:t>
+            </w:r>
+            <w:proofErr w:type="spellEnd"/>
+            <w:r>
+              <w:t xml:space="preserve"> &lt;bloque&gt; ;</w:t>
+            </w:r>
+          </w:p>
+          <w:p>
+            <w:pPr>
+              <w:pStyle w:val="Prrafodelista"/>
+            </w:pPr>
+          </w:p>
+          <w:p>
+            <w:pPr>
+              <w:pStyle w:val="Prrafodelista"/>
+            </w:pPr>
+            <w:r>
+              <w:t>&lt;</w:t>
+            </w:r>
+            <w:proofErr w:type="spellStart"/>
+            <w:r>
+              <w:t>sentencia_hacer_hasta</w:t>
+            </w:r>
+            <w:proofErr w:type="spellEnd"/>
+            <w:proofErr w:type="gramStart"/>
+            <w:r>
+              <w:t>&gt; ::=</w:t>
+            </w:r>
+            <w:proofErr w:type="gramEnd"/>
+            <w:r>
+              <w:t xml:space="preserve"> hacer &lt;sentencia&gt; hasta ( &lt;</w:t>
+            </w:r>
+            <w:proofErr w:type="spellStart"/>
+            <w:r>
+              <w:t>expresion</w:t>
+            </w:r>
+            <w:proofErr w:type="spellEnd"/>
+            <w:r>
+              <w:t>&gt; );</w:t>
+            </w:r>
+          </w:p>
+          <w:p>
+            <w:pPr>
+              <w:pStyle w:val="Prrafodelista"/>
+            </w:pPr>
+          </w:p>
+          <w:p>
+            <w:pPr>
+              <w:pStyle w:val="Prrafodelista"/>
+            </w:pPr>
+            <w:r>
+              <w:t>&lt;</w:t>
+            </w:r>
+            <w:proofErr w:type="spellStart"/>
+            <w:r>
+              <w:t>sentencia_mientras</w:t>
+            </w:r>
+            <w:proofErr w:type="spellEnd"/>
+            <w:proofErr w:type="gramStart"/>
+            <w:r>
+              <w:t>&gt; ::=</w:t>
+            </w:r>
+            <w:proofErr w:type="gramEnd"/>
+            <w:r>
+              <w:t xml:space="preserve"> mientras ( &lt;</w:t>
+            </w:r>
+            <w:proofErr w:type="spellStart"/>
+            <w:r>
+              <w:t>expresion</w:t>
+            </w:r>
+            <w:proofErr w:type="spellEnd"/>
+            <w:r>
+              <w:t>&gt; ) &lt;sentencia&gt; ;</w:t>
+            </w:r>
+          </w:p>
+          <w:p>
+            <w:pPr>
+              <w:pStyle w:val="Prrafodelista"/>
+            </w:pPr>
+          </w:p>
+          <w:p>
+            <w:pPr>
+              <w:pStyle w:val="Prrafodelista"/>
+            </w:pPr>
+            <w:r>
+              <w:t>&lt;</w:t>
+            </w:r>
+            <w:proofErr w:type="spellStart"/>
+            <w:r>
+              <w:t>sentencia_entrada</w:t>
+            </w:r>
+            <w:proofErr w:type="spellEnd"/>
+            <w:proofErr w:type="gramStart"/>
+            <w:r>
+              <w:t>&gt; ::=</w:t>
+            </w:r>
+            <w:proofErr w:type="gramEnd"/>
+            <w:r>
+              <w:t xml:space="preserve"> leer &lt;</w:t>
+            </w:r>
+            <w:proofErr w:type="spellStart"/>
+            <w:r>
+              <w:t>lista_variables</w:t>
+            </w:r>
+            <w:proofErr w:type="spellEnd"/>
+            <w:r>
+              <w:t>&gt; ;</w:t>
+            </w:r>
+          </w:p>
+          <w:p>
+            <w:pPr>
+              <w:pStyle w:val="Prrafodelista"/>
+            </w:pPr>
+          </w:p>
+          <w:p>
+            <w:pPr>
+              <w:pStyle w:val="Prrafodelista"/>
+            </w:pPr>
+            <w:r>
+              <w:t>&lt;</w:t>
+            </w:r>
+            <w:proofErr w:type="spellStart"/>
+            <w:r>
+              <w:t>sentencia_salida</w:t>
+            </w:r>
+            <w:proofErr w:type="spellEnd"/>
+            <w:proofErr w:type="gramStart"/>
+            <w:r>
+              <w:t>&gt; ::=</w:t>
+            </w:r>
+            <w:proofErr w:type="gramEnd"/>
+            <w:r>
+              <w:t xml:space="preserve"> escribir &lt;</w:t>
+            </w:r>
+            <w:proofErr w:type="spellStart"/>
+            <w:r>
+              <w:t>lista_expresiones_o_cadena</w:t>
+            </w:r>
+            <w:proofErr w:type="spellEnd"/>
+            <w:r>
+              <w:t>&gt; ;</w:t>
+            </w:r>
+          </w:p>
+          <w:p>
+            <w:pPr>
+              <w:pStyle w:val="Prrafodelista"/>
+            </w:pPr>
+          </w:p>
+          <w:p>
+            <w:pPr>
+              <w:pStyle w:val="Prrafodelista"/>
+            </w:pPr>
+            <w:r>
+              <w:t>&lt;</w:t>
+            </w:r>
+            <w:proofErr w:type="spellStart"/>
+            <w:r>
+              <w:t>sentencia_devolver</w:t>
+            </w:r>
+            <w:proofErr w:type="spellEnd"/>
+            <w:proofErr w:type="gramStart"/>
+            <w:r>
+              <w:t>&gt; ::=</w:t>
+            </w:r>
+            <w:proofErr w:type="gramEnd"/>
+            <w:r>
+              <w:t xml:space="preserve"> devolver &lt;</w:t>
+            </w:r>
+            <w:proofErr w:type="spellStart"/>
+            <w:r>
+              <w:t>expresion</w:t>
+            </w:r>
+            <w:proofErr w:type="spellEnd"/>
+            <w:r>
+              <w:t>&gt; ;</w:t>
+            </w:r>
+          </w:p>
+          <w:p>
+            <w:pPr>
+              <w:pStyle w:val="Prrafodelista"/>
+            </w:pPr>
+          </w:p>
+          <w:p>
+            <w:pPr>
+              <w:pStyle w:val="Prrafodelista"/>
+            </w:pPr>
+            <w:r>
+              <w:t>&lt;</w:t>
+            </w:r>
+            <w:proofErr w:type="spellStart"/>
+            <w:r>
+              <w:t>expresion</w:t>
+            </w:r>
+            <w:proofErr w:type="spellEnd"/>
+            <w:proofErr w:type="gramStart"/>
+            <w:r>
+              <w:t>&gt; ::=</w:t>
+            </w:r>
+            <w:proofErr w:type="gramEnd"/>
+            <w:r>
+              <w:t xml:space="preserve"> ( &lt;</w:t>
+            </w:r>
+            <w:proofErr w:type="spellStart"/>
+            <w:r>
+              <w:t>expresion</w:t>
+            </w:r>
+            <w:proofErr w:type="spellEnd"/>
+            <w:r>
+              <w:t>&gt; )</w:t>
+            </w:r>
+          </w:p>
+          <w:p>
+            <w:pPr>
+              <w:pStyle w:val="Prrafodelista"/>
+            </w:pPr>
+            <w:r>
+              <w:t xml:space="preserve">                | &lt;</w:t>
+            </w:r>
+            <w:proofErr w:type="spellStart"/>
+            <w:r>
+              <w:t>op_unario</w:t>
+            </w:r>
+            <w:proofErr w:type="spellEnd"/>
+            <w:r>
+              <w:t>&gt; &lt;</w:t>
+            </w:r>
+            <w:proofErr w:type="spellStart"/>
+            <w:r>
+              <w:t>expresion</w:t>
+            </w:r>
+            <w:proofErr w:type="spellEnd"/>
+            <w:r>
+              <w:t>&gt;</w:t>
+            </w:r>
+          </w:p>
+          <w:p>
+            <w:pPr>
+              <w:pStyle w:val="Prrafodelista"/>
+            </w:pPr>
+            <w:r>
+              <w:t xml:space="preserve">                | &lt;</w:t>
+            </w:r>
+            <w:proofErr w:type="spellStart"/>
+            <w:r>
+              <w:t>expresion</w:t>
+            </w:r>
+            <w:proofErr w:type="spellEnd"/>
+            <w:r>
+              <w:t>&gt; &lt;</w:t>
+            </w:r>
+            <w:proofErr w:type="spellStart"/>
+            <w:r>
+              <w:t>op_binario</w:t>
+            </w:r>
+            <w:proofErr w:type="spellEnd"/>
+            <w:r>
+              <w:t>&gt; &lt;</w:t>
+            </w:r>
+            <w:proofErr w:type="spellStart"/>
+            <w:r>
+              <w:t>expresion</w:t>
+            </w:r>
+            <w:proofErr w:type="spellEnd"/>
+            <w:r>
+              <w:t>&gt;</w:t>
+            </w:r>
+          </w:p>
+          <w:p>
+            <w:pPr>
+              <w:pStyle w:val="Prrafodelista"/>
+            </w:pPr>
+            <w:r>
+              <w:t xml:space="preserve">                | &lt;</w:t>
+            </w:r>
+            <w:proofErr w:type="spellStart"/>
+            <w:r>
+              <w:t>var_array</w:t>
+            </w:r>
+            <w:proofErr w:type="spellEnd"/>
+            <w:r>
+              <w:t>&gt;</w:t>
+            </w:r>
+          </w:p>
+          <w:p>
+            <w:pPr>
+              <w:pStyle w:val="Prrafodelista"/>
+            </w:pPr>
+            <w:r>
+              <w:t xml:space="preserve">                | &lt;constante&gt;</w:t>
+            </w:r>
+          </w:p>
+          <w:p>
+            <w:pPr>
+              <w:pStyle w:val="Prrafodelista"/>
+            </w:pPr>
+            <w:r>
+              <w:t xml:space="preserve">                | &lt;</w:t>
+            </w:r>
+            <w:proofErr w:type="spellStart"/>
+            <w:r>
+              <w:t>funcion</w:t>
+            </w:r>
+            <w:proofErr w:type="spellEnd"/>
+            <w:r>
+              <w:t>&gt;</w:t>
+            </w:r>
+          </w:p>
+          <w:p>
+            <w:pPr>
+              <w:pStyle w:val="Prrafodelista"/>
+            </w:pPr>
+            <w:r>
+              <w:t xml:space="preserve">                | &lt;variable&gt;</w:t>
+            </w:r>
+          </w:p>
+          <w:p>
+            <w:pPr>
+              <w:pStyle w:val="Prrafodelista"/>
+            </w:pPr>
+          </w:p>
+          <w:p>
+            <w:pPr>
+              <w:pStyle w:val="Prrafodelista"/>
+            </w:pPr>
+            <w:r>
+              <w:t>&lt;</w:t>
+            </w:r>
+            <w:proofErr w:type="spellStart"/>
+            <w:r>
+              <w:t>tipo_basico</w:t>
+            </w:r>
+            <w:proofErr w:type="spellEnd"/>
+            <w:proofErr w:type="gramStart"/>
+            <w:r>
+              <w:t>&gt; ::=</w:t>
+            </w:r>
+            <w:proofErr w:type="gramEnd"/>
+            <w:r>
+              <w:t xml:space="preserve"> entero</w:t>
+            </w:r>
+          </w:p>
+          <w:p>
+            <w:pPr>
+              <w:pStyle w:val="Prrafodelista"/>
+            </w:pPr>
+            <w:r>
+              <w:tab/>
+              <w:t>| booleano</w:t>
+            </w:r>
+          </w:p>
+          <w:p>
+            <w:pPr>
+              <w:pStyle w:val="Prrafodelista"/>
+            </w:pPr>
+            <w:r>
+              <w:t xml:space="preserve">              | </w:t>
+            </w:r>
+            <w:proofErr w:type="spellStart"/>
+            <w:r>
+              <w:t>caracter</w:t>
+            </w:r>
+            <w:proofErr w:type="spellEnd"/>
+          </w:p>
+          <w:p>
+            <w:pPr>
+              <w:pStyle w:val="Prrafodelista"/>
+            </w:pPr>
+            <w:r>
+              <w:tab/>
+              <w:t>| flotante</w:t>
+            </w:r>
+          </w:p>
+          <w:p>
+            <w:pPr>
+              <w:pStyle w:val="Prrafodelista"/>
+            </w:pPr>
+          </w:p>
+          <w:p>
+            <w:pPr>
+              <w:pStyle w:val="Prrafodelista"/>
+            </w:pPr>
+            <w:r>
+              <w:t>&lt;</w:t>
+            </w:r>
+            <w:proofErr w:type="spellStart"/>
+            <w:r>
+              <w:t>lista_variables</w:t>
+            </w:r>
+            <w:proofErr w:type="spellEnd"/>
+            <w:proofErr w:type="gramStart"/>
+            <w:r>
+              <w:t>&gt; ::=</w:t>
+            </w:r>
+            <w:proofErr w:type="gramEnd"/>
+            <w:r>
+              <w:t xml:space="preserve"> &lt;</w:t>
+            </w:r>
+            <w:proofErr w:type="spellStart"/>
+            <w:r>
+              <w:t>lista_variables</w:t>
+            </w:r>
+            <w:proofErr w:type="spellEnd"/>
+            <w:r>
+              <w:t>&gt; , &lt;variable&gt;</w:t>
+            </w:r>
+          </w:p>
+          <w:p>
+            <w:pPr>
+              <w:pStyle w:val="Prrafodelista"/>
+            </w:pPr>
+            <w:r>
+              <w:tab/>
+              <w:t>| &lt;variable&gt;</w:t>
+            </w:r>
+          </w:p>
+          <w:p>
+            <w:pPr>
+              <w:pStyle w:val="Prrafodelista"/>
+            </w:pPr>
+          </w:p>
+          <w:p>
+            <w:pPr>
+              <w:pStyle w:val="Prrafodelista"/>
+            </w:pPr>
+            <w:r>
+              <w:t>&lt;identificador</w:t>
+            </w:r>
+            <w:proofErr w:type="gramStart"/>
+            <w:r>
+              <w:t>&gt; ::=</w:t>
+            </w:r>
+            <w:proofErr w:type="gramEnd"/>
+            <w:r>
+              <w:t xml:space="preserve"> "cadena que empieza por _ o una letra"</w:t>
+            </w:r>
+          </w:p>
+          <w:p>
+            <w:pPr>
+              <w:pStyle w:val="Prrafodelista"/>
+            </w:pPr>
+          </w:p>
+          <w:p>
+            <w:pPr>
+              <w:pStyle w:val="Prrafodelista"/>
+            </w:pPr>
+            <w:r>
+              <w:t>&lt;variable</w:t>
+            </w:r>
+            <w:proofErr w:type="gramStart"/>
+            <w:r>
+              <w:t>&gt; ::=</w:t>
+            </w:r>
+            <w:proofErr w:type="gramEnd"/>
+            <w:r>
+              <w:t xml:space="preserve"> &lt;identificador&gt;</w:t>
+            </w:r>
+          </w:p>
+          <w:p>
+            <w:pPr>
+              <w:pStyle w:val="Prrafodelista"/>
+            </w:pPr>
+            <w:r>
+              <w:t xml:space="preserve">                | &lt;identificador&gt; [ &lt;</w:t>
+            </w:r>
+            <w:proofErr w:type="spellStart"/>
+            <w:r>
+              <w:t>const_entero_sin_signo</w:t>
+            </w:r>
+            <w:proofErr w:type="spellEnd"/>
+            <w:proofErr w:type="gramStart"/>
+            <w:r>
+              <w:t>&gt; ]</w:t>
+            </w:r>
+            <w:proofErr w:type="gramEnd"/>
+          </w:p>
+          <w:p>
+            <w:pPr>
+              <w:pStyle w:val="Prrafodelista"/>
+            </w:pPr>
+            <w:r>
+              <w:t xml:space="preserve">                | &lt;identificador&gt; [ &lt;</w:t>
+            </w:r>
+            <w:proofErr w:type="spellStart"/>
+            <w:r>
+              <w:t>const_entero_sin_signo</w:t>
+            </w:r>
+            <w:proofErr w:type="spellEnd"/>
+            <w:proofErr w:type="gramStart"/>
+            <w:r>
+              <w:t>&gt; ]</w:t>
+            </w:r>
+            <w:proofErr w:type="gramEnd"/>
+            <w:r>
+              <w:t xml:space="preserve"> [ &lt;</w:t>
+            </w:r>
+            <w:proofErr w:type="spellStart"/>
+            <w:r>
+              <w:t>const_entero_sin_signo</w:t>
+            </w:r>
+            <w:proofErr w:type="spellEnd"/>
+            <w:r>
+              <w:t>&gt; ]</w:t>
+            </w:r>
+          </w:p>
+          <w:p>
+            <w:pPr>
+              <w:pStyle w:val="Prrafodelista"/>
+            </w:pPr>
+          </w:p>
+          <w:p>
+            <w:pPr>
+              <w:pStyle w:val="Prrafodelista"/>
+            </w:pPr>
+            <w:r>
+              <w:t>&lt;</w:t>
+            </w:r>
+            <w:proofErr w:type="spellStart"/>
+            <w:r>
+              <w:t>var_array</w:t>
+            </w:r>
+            <w:proofErr w:type="spellEnd"/>
+            <w:proofErr w:type="gramStart"/>
+            <w:r>
+              <w:t>&gt; ::=</w:t>
+            </w:r>
+            <w:proofErr w:type="gramEnd"/>
+            <w:r>
+              <w:t xml:space="preserve"> &lt;identificador&gt;</w:t>
+            </w:r>
+          </w:p>
+          <w:p>
+            <w:pPr>
+              <w:pStyle w:val="Prrafodelista"/>
+            </w:pPr>
+            <w:r>
+              <w:t xml:space="preserve">                | &lt;identificador&gt; [ &lt;</w:t>
+            </w:r>
+            <w:proofErr w:type="spellStart"/>
+            <w:r>
+              <w:t>expresion</w:t>
+            </w:r>
+            <w:proofErr w:type="spellEnd"/>
+            <w:proofErr w:type="gramStart"/>
+            <w:r>
+              <w:t>&gt; ]</w:t>
+            </w:r>
+            <w:proofErr w:type="gramEnd"/>
+          </w:p>
+          <w:p>
+            <w:pPr>
+              <w:pStyle w:val="Prrafodelista"/>
+            </w:pPr>
+            <w:r>
+              <w:t xml:space="preserve">                | &lt;identificador&gt; [ &lt;</w:t>
+            </w:r>
+            <w:proofErr w:type="spellStart"/>
+            <w:r>
+              <w:t>expresion</w:t>
+            </w:r>
+            <w:proofErr w:type="spellEnd"/>
+            <w:r>
+              <w:t>&gt;, &lt;</w:t>
+            </w:r>
+            <w:proofErr w:type="spellStart"/>
+            <w:r>
+              <w:t>expresion</w:t>
+            </w:r>
+            <w:proofErr w:type="spellEnd"/>
+            <w:proofErr w:type="gramStart"/>
+            <w:r>
+              <w:t>&gt; ]</w:t>
+            </w:r>
+            <w:proofErr w:type="gramEnd"/>
+          </w:p>
+          <w:p>
+            <w:pPr>
+              <w:pStyle w:val="Prrafodelista"/>
+            </w:pPr>
+          </w:p>
+          <w:p>
+            <w:pPr>
+              <w:pStyle w:val="Prrafodelista"/>
+            </w:pPr>
+            <w:r>
+              <w:t>&lt;</w:t>
+            </w:r>
+            <w:proofErr w:type="spellStart"/>
+            <w:r>
+              <w:t>lista_parametros</w:t>
+            </w:r>
+            <w:proofErr w:type="spellEnd"/>
+            <w:proofErr w:type="gramStart"/>
+            <w:r>
+              <w:t>&gt; ::=</w:t>
+            </w:r>
+            <w:proofErr w:type="gramEnd"/>
+            <w:r>
+              <w:t xml:space="preserve"> &lt;</w:t>
+            </w:r>
+            <w:proofErr w:type="spellStart"/>
+            <w:r>
+              <w:t>lista_parametros</w:t>
+            </w:r>
+            <w:proofErr w:type="spellEnd"/>
+            <w:r>
+              <w:t>&gt; , &lt;</w:t>
+            </w:r>
+            <w:proofErr w:type="spellStart"/>
+            <w:r>
+              <w:t>tipo_basico</w:t>
+            </w:r>
+            <w:proofErr w:type="spellEnd"/>
+            <w:r>
+              <w:t>&gt; &lt;variable&gt;</w:t>
+            </w:r>
+          </w:p>
+          <w:p>
+            <w:pPr>
+              <w:pStyle w:val="Prrafodelista"/>
+            </w:pPr>
+            <w:r>
+              <w:t xml:space="preserve">        </w:t>
+            </w:r>
+            <w:r>
+              <w:tab/>
+              <w:t>| &lt;</w:t>
+            </w:r>
+            <w:proofErr w:type="spellStart"/>
+            <w:r>
+              <w:t>tipo_basico</w:t>
+            </w:r>
+            <w:proofErr w:type="spellEnd"/>
+            <w:r>
+              <w:t>&gt; &lt;variable&gt;</w:t>
+            </w:r>
+          </w:p>
+          <w:p>
+            <w:pPr>
+              <w:pStyle w:val="Prrafodelista"/>
+            </w:pPr>
+          </w:p>
+          <w:p>
+            <w:pPr>
+              <w:pStyle w:val="Prrafodelista"/>
+            </w:pPr>
+            <w:r>
+              <w:lastRenderedPageBreak/>
+              <w:t>&lt;</w:t>
+            </w:r>
+            <w:proofErr w:type="spellStart"/>
+            <w:r>
+              <w:t>lista_entero</w:t>
+            </w:r>
+            <w:proofErr w:type="spellEnd"/>
+            <w:proofErr w:type="gramStart"/>
+            <w:r>
+              <w:t>&gt; ::=</w:t>
+            </w:r>
+            <w:proofErr w:type="gramEnd"/>
+            <w:r>
+              <w:t xml:space="preserve"> &lt;</w:t>
+            </w:r>
+            <w:proofErr w:type="spellStart"/>
+            <w:r>
+              <w:t>lista_entero</w:t>
+            </w:r>
+            <w:proofErr w:type="spellEnd"/>
+            <w:r>
+              <w:t>&gt; , &lt;</w:t>
+            </w:r>
+            <w:proofErr w:type="spellStart"/>
+            <w:r>
+              <w:t>const_entero</w:t>
+            </w:r>
+            <w:proofErr w:type="spellEnd"/>
+            <w:r>
+              <w:t>&gt;</w:t>
+            </w:r>
+          </w:p>
+          <w:p>
+            <w:pPr>
+              <w:pStyle w:val="Prrafodelista"/>
+            </w:pPr>
+            <w:r>
+              <w:t xml:space="preserve">                | &lt;</w:t>
+            </w:r>
+            <w:proofErr w:type="spellStart"/>
+            <w:r>
+              <w:t>const_entero</w:t>
+            </w:r>
+            <w:proofErr w:type="spellEnd"/>
+            <w:r>
+              <w:t>&gt;</w:t>
+            </w:r>
+          </w:p>
+          <w:p>
+            <w:pPr>
+              <w:pStyle w:val="Prrafodelista"/>
+            </w:pPr>
+          </w:p>
+          <w:p>
+            <w:pPr>
+              <w:pStyle w:val="Prrafodelista"/>
+            </w:pPr>
+            <w:r>
+              <w:t>&lt;</w:t>
+            </w:r>
+            <w:proofErr w:type="spellStart"/>
+            <w:r>
+              <w:t>lista_booleano</w:t>
+            </w:r>
+            <w:proofErr w:type="spellEnd"/>
+            <w:proofErr w:type="gramStart"/>
+            <w:r>
+              <w:t>&gt; ::=</w:t>
+            </w:r>
+            <w:proofErr w:type="gramEnd"/>
+            <w:r>
+              <w:t xml:space="preserve"> &lt;</w:t>
+            </w:r>
+            <w:proofErr w:type="spellStart"/>
+            <w:r>
+              <w:t>lista_booleano</w:t>
+            </w:r>
+            <w:proofErr w:type="spellEnd"/>
+            <w:r>
+              <w:t>&gt; , &lt;</w:t>
+            </w:r>
+            <w:proofErr w:type="spellStart"/>
+            <w:r>
+              <w:t>const_booleano</w:t>
+            </w:r>
+            <w:proofErr w:type="spellEnd"/>
+            <w:r>
+              <w:t>&gt;</w:t>
+            </w:r>
+          </w:p>
+          <w:p>
+            <w:pPr>
+              <w:pStyle w:val="Prrafodelista"/>
+            </w:pPr>
+            <w:r>
+              <w:t xml:space="preserve">                | &lt;</w:t>
+            </w:r>
+            <w:proofErr w:type="spellStart"/>
+            <w:r>
+              <w:t>const_booleano</w:t>
+            </w:r>
+            <w:proofErr w:type="spellEnd"/>
+            <w:r>
+              <w:t>&gt;</w:t>
+            </w:r>
+          </w:p>
+          <w:p>
+            <w:pPr>
+              <w:pStyle w:val="Prrafodelista"/>
+            </w:pPr>
+          </w:p>
+          <w:p>
+            <w:pPr>
+              <w:pStyle w:val="Prrafodelista"/>
+            </w:pPr>
+            <w:r>
+              <w:t>&lt;</w:t>
+            </w:r>
+            <w:proofErr w:type="spellStart"/>
+            <w:r>
+              <w:t>lista_flotante</w:t>
+            </w:r>
+            <w:proofErr w:type="spellEnd"/>
+            <w:proofErr w:type="gramStart"/>
+            <w:r>
+              <w:t>&gt; ::=</w:t>
+            </w:r>
+            <w:proofErr w:type="gramEnd"/>
+            <w:r>
+              <w:t xml:space="preserve"> &lt;</w:t>
+            </w:r>
+            <w:proofErr w:type="spellStart"/>
+            <w:r>
+              <w:t>lista_flotante</w:t>
+            </w:r>
+            <w:proofErr w:type="spellEnd"/>
+            <w:r>
+              <w:t>&gt; , &lt;</w:t>
+            </w:r>
+            <w:proofErr w:type="spellStart"/>
+            <w:r>
+              <w:t>const_flotante</w:t>
+            </w:r>
+            <w:proofErr w:type="spellEnd"/>
+            <w:r>
+              <w:t>&gt;</w:t>
+            </w:r>
+          </w:p>
+          <w:p>
+            <w:pPr>
+              <w:pStyle w:val="Prrafodelista"/>
+            </w:pPr>
+            <w:r>
+              <w:t xml:space="preserve">                | &lt;</w:t>
+            </w:r>
+            <w:proofErr w:type="spellStart"/>
+            <w:r>
+              <w:t>const_flotante</w:t>
+            </w:r>
+            <w:proofErr w:type="spellEnd"/>
+            <w:r>
+              <w:t>&gt;</w:t>
+            </w:r>
+          </w:p>
+          <w:p>
+            <w:pPr>
+              <w:pStyle w:val="Prrafodelista"/>
+            </w:pPr>
+          </w:p>
+          <w:p>
+            <w:pPr>
+              <w:pStyle w:val="Prrafodelista"/>
+            </w:pPr>
+            <w:r>
+              <w:t>&lt;</w:t>
+            </w:r>
+            <w:proofErr w:type="spellStart"/>
+            <w:r>
+              <w:t>lista_caracter</w:t>
+            </w:r>
+            <w:proofErr w:type="spellEnd"/>
+            <w:proofErr w:type="gramStart"/>
+            <w:r>
+              <w:t>&gt; ::=</w:t>
+            </w:r>
+            <w:proofErr w:type="gramEnd"/>
+            <w:r>
+              <w:t xml:space="preserve"> &lt;</w:t>
+            </w:r>
+            <w:proofErr w:type="spellStart"/>
+            <w:r>
+              <w:t>lista_caracter</w:t>
+            </w:r>
+            <w:proofErr w:type="spellEnd"/>
+            <w:r>
+              <w:t>&gt; , &lt;</w:t>
+            </w:r>
+            <w:proofErr w:type="spellStart"/>
+            <w:r>
+              <w:t>const_caracter</w:t>
+            </w:r>
+            <w:proofErr w:type="spellEnd"/>
+            <w:r>
+              <w:t>&gt;</w:t>
+            </w:r>
+          </w:p>
+          <w:p>
+            <w:pPr>
+              <w:pStyle w:val="Prrafodelista"/>
+            </w:pPr>
+            <w:r>
+              <w:t xml:space="preserve">                | &lt;</w:t>
+            </w:r>
+            <w:proofErr w:type="spellStart"/>
+            <w:r>
+              <w:t>const_caracter</w:t>
+            </w:r>
+            <w:proofErr w:type="spellEnd"/>
+            <w:r>
+              <w:t>&gt;</w:t>
+            </w:r>
+          </w:p>
+          <w:p>
+            <w:pPr>
+              <w:pStyle w:val="Prrafodelista"/>
+            </w:pPr>
+          </w:p>
+          <w:p>
+            <w:pPr>
+              <w:pStyle w:val="Prrafodelista"/>
+            </w:pPr>
+            <w:r>
+              <w:t>&lt;</w:t>
+            </w:r>
+            <w:proofErr w:type="spellStart"/>
+            <w:r>
+              <w:t>lista_expresiones_o_cadena</w:t>
+            </w:r>
+            <w:proofErr w:type="spellEnd"/>
+            <w:proofErr w:type="gramStart"/>
+            <w:r>
+              <w:t>&gt; ::=</w:t>
+            </w:r>
+            <w:proofErr w:type="gramEnd"/>
+            <w:r>
+              <w:t xml:space="preserve"> &lt;</w:t>
+            </w:r>
+            <w:proofErr w:type="spellStart"/>
+            <w:r>
+              <w:t>lista_expresiones_o_cadena</w:t>
+            </w:r>
+            <w:proofErr w:type="spellEnd"/>
+            <w:r>
+              <w:t>&gt; , &lt;</w:t>
+            </w:r>
+            <w:proofErr w:type="spellStart"/>
+            <w:r>
+              <w:t>expresion</w:t>
+            </w:r>
+            <w:proofErr w:type="spellEnd"/>
+            <w:r>
+              <w:t>&gt;</w:t>
+            </w:r>
+          </w:p>
+          <w:p>
+            <w:pPr>
+              <w:pStyle w:val="Prrafodelista"/>
+            </w:pPr>
+            <w:r>
+              <w:tab/>
+              <w:t>| &lt;</w:t>
+            </w:r>
+            <w:proofErr w:type="spellStart"/>
+            <w:r>
+              <w:t>lista_expresiones_o_cadena</w:t>
+            </w:r>
+            <w:proofErr w:type="spellEnd"/>
+            <w:proofErr w:type="gramStart"/>
+            <w:r>
+              <w:t>&gt; ,</w:t>
+            </w:r>
+            <w:proofErr w:type="gramEnd"/>
+            <w:r>
+              <w:t xml:space="preserve"> &lt;cadena&gt;</w:t>
+            </w:r>
+          </w:p>
+          <w:p>
+            <w:pPr>
+              <w:pStyle w:val="Prrafodelista"/>
+            </w:pPr>
+            <w:r>
+              <w:tab/>
+              <w:t>| &lt;</w:t>
+            </w:r>
+            <w:proofErr w:type="spellStart"/>
+            <w:r>
+              <w:t>expresion</w:t>
+            </w:r>
+            <w:proofErr w:type="spellEnd"/>
+            <w:r>
+              <w:t>&gt;</w:t>
+            </w:r>
+          </w:p>
+          <w:p>
+            <w:pPr>
+              <w:pStyle w:val="Prrafodelista"/>
+            </w:pPr>
+            <w:r>
+              <w:tab/>
+              <w:t>| &lt;cadena&gt;</w:t>
+            </w:r>
+          </w:p>
+          <w:p>
+            <w:pPr>
+              <w:pStyle w:val="Prrafodelista"/>
+            </w:pPr>
+          </w:p>
+          <w:p>
+            <w:pPr>
+              <w:pStyle w:val="Prrafodelista"/>
+            </w:pPr>
+            <w:r>
+              <w:t>&lt;cadena</w:t>
+            </w:r>
+            <w:proofErr w:type="gramStart"/>
+            <w:r>
+              <w:t>&gt; ::=</w:t>
+            </w:r>
+            <w:proofErr w:type="gramEnd"/>
+            <w:r>
+              <w:t xml:space="preserve"> "cualquier conjunto de caracteres"</w:t>
+            </w:r>
+          </w:p>
+          <w:p>
+            <w:pPr>
+              <w:pStyle w:val="Prrafodelista"/>
+            </w:pPr>
+          </w:p>
+          <w:p>
+            <w:pPr>
+              <w:pStyle w:val="Prrafodelista"/>
+            </w:pPr>
+            <w:r>
+              <w:t>&lt;</w:t>
+            </w:r>
+            <w:proofErr w:type="spellStart"/>
+            <w:r>
+              <w:t>op_unario</w:t>
+            </w:r>
+            <w:proofErr w:type="spellEnd"/>
+            <w:proofErr w:type="gramStart"/>
+            <w:r>
+              <w:t>&gt; ::=</w:t>
+            </w:r>
+            <w:proofErr w:type="gramEnd"/>
+            <w:r>
+              <w:t xml:space="preserve"> &amp;</w:t>
+            </w:r>
+          </w:p>
+          <w:p>
+            <w:pPr>
+              <w:pStyle w:val="Prrafodelista"/>
+            </w:pPr>
+            <w:r>
+              <w:tab/>
+              <w:t>| +</w:t>
+            </w:r>
+          </w:p>
+          <w:p>
+            <w:pPr>
+              <w:pStyle w:val="Prrafodelista"/>
+            </w:pPr>
+            <w:r>
+              <w:tab/>
+              <w:t>| -</w:t>
+            </w:r>
+          </w:p>
+          <w:p>
+            <w:pPr>
+              <w:pStyle w:val="Prrafodelista"/>
+            </w:pPr>
+            <w:r>
+              <w:tab/>
+              <w:t>| ~</w:t>
+            </w:r>
+          </w:p>
+          <w:p>
+            <w:pPr>
+              <w:pStyle w:val="Prrafodelista"/>
+            </w:pPr>
+            <w:r>
+              <w:tab/>
+              <w:t>| !</w:t>
+            </w:r>
+          </w:p>
+          <w:p>
+            <w:pPr>
+              <w:pStyle w:val="Prrafodelista"/>
+            </w:pPr>
+          </w:p>
+          <w:p>
+            <w:pPr>
+              <w:pStyle w:val="Prrafodelista"/>
+            </w:pPr>
+            <w:r>
+              <w:t>&lt;</w:t>
+            </w:r>
+            <w:proofErr w:type="spellStart"/>
+            <w:r>
+              <w:t>op_binario</w:t>
+            </w:r>
+            <w:proofErr w:type="spellEnd"/>
+            <w:proofErr w:type="gramStart"/>
+            <w:r>
+              <w:t>&gt; ::=</w:t>
+            </w:r>
+            <w:proofErr w:type="gramEnd"/>
+            <w:r>
+              <w:t xml:space="preserve"> +</w:t>
+            </w:r>
+          </w:p>
+          <w:p>
+            <w:pPr>
+              <w:pStyle w:val="Prrafodelista"/>
+            </w:pPr>
+            <w:r>
+              <w:tab/>
+              <w:t>| -</w:t>
+            </w:r>
+          </w:p>
+          <w:p>
+            <w:pPr>
+              <w:pStyle w:val="Prrafodelista"/>
+            </w:pPr>
+            <w:r>
+              <w:tab/>
+              <w:t>| *</w:t>
+            </w:r>
+          </w:p>
+          <w:p>
+            <w:pPr>
+              <w:pStyle w:val="Prrafodelista"/>
+            </w:pPr>
+            <w:r>
+              <w:tab/>
+              <w:t>| /</w:t>
+            </w:r>
+          </w:p>
+          <w:p>
+            <w:pPr>
+              <w:pStyle w:val="Prrafodelista"/>
+            </w:pPr>
+            <w:r>
+              <w:tab/>
+              <w:t>| ==</w:t>
+            </w:r>
+          </w:p>
+          <w:p>
+            <w:pPr>
+              <w:pStyle w:val="Prrafodelista"/>
+            </w:pPr>
+            <w:r>
+              <w:tab/>
+              <w:t>| !=</w:t>
+            </w:r>
+          </w:p>
+          <w:p>
+            <w:pPr>
+              <w:pStyle w:val="Prrafodelista"/>
+            </w:pPr>
+            <w:r>
+              <w:tab/>
+              <w:t>| &lt;=</w:t>
+            </w:r>
+          </w:p>
+          <w:p>
+            <w:pPr>
+              <w:pStyle w:val="Prrafodelista"/>
+            </w:pPr>
+            <w:r>
+              <w:tab/>
+              <w:t>| &gt;=</w:t>
+            </w:r>
+          </w:p>
+          <w:p>
+            <w:pPr>
+              <w:pStyle w:val="Prrafodelista"/>
+            </w:pPr>
+            <w:r>
+              <w:tab/>
+              <w:t>| &lt;</w:t>
+            </w:r>
+          </w:p>
+          <w:p>
+            <w:pPr>
+              <w:pStyle w:val="Prrafodelista"/>
+            </w:pPr>
+            <w:r>
+              <w:tab/>
+              <w:t>| &gt;</w:t>
+            </w:r>
+          </w:p>
+          <w:p>
+            <w:pPr>
+              <w:pStyle w:val="Prrafodelista"/>
+            </w:pPr>
+            <w:r>
+              <w:tab/>
+              <w:t>| &amp;&amp;</w:t>
+            </w:r>
+          </w:p>
+          <w:p>
+            <w:pPr>
+              <w:pStyle w:val="Prrafodelista"/>
+            </w:pPr>
+            <w:r>
+              <w:tab/>
+              <w:t>| ||</w:t>
+            </w:r>
+          </w:p>
+          <w:p>
+            <w:pPr>
+              <w:pStyle w:val="Prrafodelista"/>
+            </w:pPr>
+          </w:p>
+          <w:p>
+            <w:pPr>
+              <w:pStyle w:val="Prrafodelista"/>
+            </w:pPr>
+            <w:r>
+              <w:t>&lt;signo</w:t>
+            </w:r>
+            <w:proofErr w:type="gramStart"/>
+            <w:r>
+              <w:t>&gt; ::=</w:t>
+            </w:r>
+            <w:proofErr w:type="gramEnd"/>
+            <w:r>
+              <w:t xml:space="preserve"> -</w:t>
+            </w:r>
+          </w:p>
+          <w:p>
+            <w:pPr>
+              <w:pStyle w:val="Prrafodelista"/>
+            </w:pPr>
+            <w:r>
+              <w:t xml:space="preserve">                | +</w:t>
+            </w:r>
+          </w:p>
+          <w:p>
+            <w:pPr>
+              <w:pStyle w:val="Prrafodelista"/>
+            </w:pPr>
+          </w:p>
+          <w:p>
+            <w:pPr>
+              <w:pStyle w:val="Prrafodelista"/>
+            </w:pPr>
+            <w:r>
+              <w:t>&lt;constante</w:t>
+            </w:r>
+            <w:proofErr w:type="gramStart"/>
+            <w:r>
+              <w:t>&gt; ::=</w:t>
+            </w:r>
+            <w:proofErr w:type="gramEnd"/>
+            <w:r>
+              <w:t xml:space="preserve"> &lt;</w:t>
+            </w:r>
+            <w:proofErr w:type="spellStart"/>
+            <w:r>
+              <w:t>const_entero</w:t>
+            </w:r>
+            <w:proofErr w:type="spellEnd"/>
+            <w:r>
+              <w:t>&gt;</w:t>
+            </w:r>
+          </w:p>
+          <w:p>
+            <w:pPr>
+              <w:pStyle w:val="Prrafodelista"/>
+            </w:pPr>
+            <w:r>
+              <w:tab/>
+            </w:r>
+            <w:r>
+              <w:t>| &lt;</w:t>
+            </w:r>
+            <w:proofErr w:type="spellStart"/>
+            <w:r>
+              <w:t>const_matriz</w:t>
+            </w:r>
+            <w:proofErr w:type="spellEnd"/>
+            <w:r>
+              <w:t>&gt;</w:t>
+            </w:r>
+          </w:p>
+          <w:p>
+            <w:pPr>
+              <w:pStyle w:val="Prrafodelista"/>
+              <w:rPr>
+                <w:lang w:val="en-GB"/>
+              </w:rPr>
+            </w:pPr>
+            <w:r>
+              <w:tab/>
+            </w:r>
+            <w:r>
+              <w:rPr>
+                <w:lang w:val="en-GB"/>
+              </w:rPr>
+              <w:t>| &lt;</w:t>
+            </w:r>
+            <w:proofErr w:type="spellStart"/>
+            <w:r>
+              <w:rPr>
+                <w:lang w:val="en-GB"/>
+              </w:rPr>
+              <w:t>const_booleano</w:t>
+            </w:r>
+            <w:proofErr w:type="spellEnd"/>
+            <w:r>
+              <w:rPr>
+                <w:lang w:val="en-GB"/>
+              </w:rPr>
+              <w:t>&gt;</w:t>
+            </w:r>
+          </w:p>
+          <w:p>
+            <w:pPr>
+              <w:pStyle w:val="Prrafodelista"/>
+              <w:rPr>
+                <w:lang w:val="en-GB"/>
+              </w:rPr>
+            </w:pPr>
+            <w:r>
+              <w:rPr>
+                <w:lang w:val="en-GB"/>
+              </w:rPr>
+              <w:tab/>
+              <w:t>| &lt;</w:t>
+            </w:r>
+            <w:proofErr w:type="spellStart"/>
+            <w:r>
+              <w:rPr>
+                <w:lang w:val="en-GB"/>
+              </w:rPr>
+              <w:t>const_flotante</w:t>
+            </w:r>
+            <w:proofErr w:type="spellEnd"/>
+            <w:r>
+              <w:rPr>
+                <w:lang w:val="en-GB"/>
+              </w:rPr>
+              <w:t>&gt;</w:t>
+            </w:r>
+          </w:p>
+          <w:p>
+            <w:pPr>
+              <w:pStyle w:val="Prrafodelista"/>
+              <w:rPr>
+                <w:lang w:val="en-GB"/>
+              </w:rPr>
+            </w:pPr>
+            <w:r>
+              <w:rPr>
+                <w:lang w:val="en-GB"/>
+              </w:rPr>
+              <w:tab/>
+              <w:t>| &lt;</w:t>
+            </w:r>
+            <w:proofErr w:type="spellStart"/>
+            <w:r>
+              <w:rPr>
+                <w:lang w:val="en-GB"/>
+              </w:rPr>
+              <w:t>const_caracter</w:t>
+            </w:r>
+            <w:proofErr w:type="spellEnd"/>
+            <w:r>
+              <w:rPr>
+                <w:lang w:val="en-GB"/>
+              </w:rPr>
+              <w:t>&gt;</w:t>
+            </w:r>
+          </w:p>
+          <w:p>
+            <w:pPr>
+              <w:pStyle w:val="Prrafodelista"/>
+              <w:rPr>
+                <w:lang w:val="en-GB"/>
+              </w:rPr>
+            </w:pPr>
+          </w:p>
+          <w:p>
+            <w:pPr>
+              <w:pStyle w:val="Prrafodelista"/>
+            </w:pPr>
+            <w:r>
+              <w:t>&lt;</w:t>
+            </w:r>
+            <w:proofErr w:type="spellStart"/>
+            <w:r>
+              <w:t>funcion</w:t>
+            </w:r>
+            <w:proofErr w:type="spellEnd"/>
+            <w:proofErr w:type="gramStart"/>
+            <w:r>
+              <w:t>&gt; ::=</w:t>
+            </w:r>
+            <w:proofErr w:type="gramEnd"/>
+            <w:r>
+              <w:t xml:space="preserve"> &lt;identificador&gt; ( &lt;</w:t>
+            </w:r>
+            <w:proofErr w:type="spellStart"/>
+            <w:r>
+              <w:t>lista_variables</w:t>
+            </w:r>
+            <w:proofErr w:type="spellEnd"/>
+            <w:r>
+              <w:t>&gt; ) ;</w:t>
+            </w:r>
+          </w:p>
+          <w:p>
+            <w:pPr>
+              <w:pStyle w:val="Prrafodelista"/>
+            </w:pPr>
+            <w:r>
+              <w:tab/>
+              <w:t xml:space="preserve">| &lt;identificador </w:t>
+            </w:r>
+            <w:proofErr w:type="gramStart"/>
+            <w:r>
+              <w:t>( )</w:t>
+            </w:r>
+            <w:proofErr w:type="gramEnd"/>
+            <w:r>
+              <w:t xml:space="preserve"> ;</w:t>
+            </w:r>
+          </w:p>
+          <w:p>
+            <w:pPr>
+              <w:pStyle w:val="Prrafodelista"/>
+            </w:pPr>
+          </w:p>
+          <w:p>
+            <w:pPr>
+              <w:pStyle w:val="Prrafodelista"/>
+            </w:pPr>
+            <w:r>
+              <w:t>&lt;vector</w:t>
+            </w:r>
+            <w:proofErr w:type="gramStart"/>
+            <w:r>
+              <w:t>&gt; ::=</w:t>
+            </w:r>
+            <w:proofErr w:type="gramEnd"/>
+            <w:r>
+              <w:t xml:space="preserve"> &lt;</w:t>
+            </w:r>
+            <w:proofErr w:type="spellStart"/>
+            <w:r>
+              <w:t>tipo_basico</w:t>
+            </w:r>
+            <w:proofErr w:type="spellEnd"/>
+            <w:r>
+              <w:t>&gt; &lt;identificador&gt; [ &lt;</w:t>
+            </w:r>
+            <w:proofErr w:type="spellStart"/>
+            <w:r>
+              <w:t>const_entero_sin_signo</w:t>
+            </w:r>
+            <w:proofErr w:type="spellEnd"/>
+            <w:r>
+              <w:t>&gt; ] ;</w:t>
+            </w:r>
+          </w:p>
+          <w:p>
+            <w:pPr>
+              <w:pStyle w:val="Prrafodelista"/>
+            </w:pPr>
+            <w:r>
+              <w:lastRenderedPageBreak/>
+              <w:tab/>
+              <w:t>| &lt;</w:t>
+            </w:r>
+            <w:proofErr w:type="spellStart"/>
+            <w:r>
+              <w:t>tipo_basico</w:t>
+            </w:r>
+            <w:proofErr w:type="spellEnd"/>
+            <w:r>
+              <w:t>&gt; &lt;identificador&gt; [ &lt;</w:t>
+            </w:r>
+            <w:proofErr w:type="spellStart"/>
+            <w:r>
+              <w:t>const_entero_sin_signo</w:t>
+            </w:r>
+            <w:proofErr w:type="spellEnd"/>
+            <w:proofErr w:type="gramStart"/>
+            <w:r>
+              <w:t>&gt; ,</w:t>
+            </w:r>
+            <w:proofErr w:type="gramEnd"/>
+            <w:r>
+              <w:t xml:space="preserve"> &lt;</w:t>
+            </w:r>
+            <w:proofErr w:type="spellStart"/>
+            <w:r>
+              <w:t>const_entero_sin_signo</w:t>
+            </w:r>
+            <w:proofErr w:type="spellEnd"/>
+            <w:r>
+              <w:t>&gt; ] ;</w:t>
+            </w:r>
+          </w:p>
+          <w:p>
+            <w:pPr>
+              <w:pStyle w:val="Prrafodelista"/>
+            </w:pPr>
+          </w:p>
+          <w:p>
+            <w:pPr>
+              <w:pStyle w:val="Prrafodelista"/>
+            </w:pPr>
+            <w:r>
+              <w:t>&lt;</w:t>
+            </w:r>
+            <w:proofErr w:type="spellStart"/>
+            <w:r>
+              <w:t>const_entero_sin_signo</w:t>
+            </w:r>
+            <w:proofErr w:type="spellEnd"/>
+            <w:proofErr w:type="gramStart"/>
+            <w:r>
+              <w:t>&gt; ::=</w:t>
+            </w:r>
+            <w:proofErr w:type="gramEnd"/>
+            <w:r>
+              <w:t xml:space="preserve"> &lt;</w:t>
+            </w:r>
+            <w:proofErr w:type="spellStart"/>
+            <w:r>
+              <w:t>const_entero_sin_signo</w:t>
+            </w:r>
+            <w:proofErr w:type="spellEnd"/>
+            <w:r>
+              <w:t>&gt; [0-9]</w:t>
+            </w:r>
+          </w:p>
+          <w:p>
+            <w:pPr>
+              <w:pStyle w:val="Prrafodelista"/>
+            </w:pPr>
+            <w:r>
+              <w:t xml:space="preserve">                | [0-9]</w:t>
+            </w:r>
+          </w:p>
+          <w:p>
+            <w:pPr>
+              <w:pStyle w:val="Prrafodelista"/>
+            </w:pPr>
+          </w:p>
+          <w:p>
+            <w:pPr>
+              <w:pStyle w:val="Prrafodelista"/>
+            </w:pPr>
+            <w:r>
+              <w:t>&lt;</w:t>
+            </w:r>
+            <w:proofErr w:type="spellStart"/>
+            <w:r>
+              <w:t>const_entero</w:t>
+            </w:r>
+            <w:proofErr w:type="spellEnd"/>
+            <w:proofErr w:type="gramStart"/>
+            <w:r>
+              <w:t>&gt; ::=</w:t>
+            </w:r>
+            <w:proofErr w:type="gramEnd"/>
+            <w:r>
+              <w:t xml:space="preserve"> &lt;signo&gt; &lt;</w:t>
+            </w:r>
+            <w:proofErr w:type="spellStart"/>
+            <w:r>
+              <w:t>const_entero_sin_signo</w:t>
+            </w:r>
+            <w:proofErr w:type="spellEnd"/>
+            <w:r>
+              <w:t>&gt;</w:t>
+            </w:r>
+          </w:p>
+          <w:p>
+            <w:pPr>
+              <w:pStyle w:val="Prrafodelista"/>
+            </w:pPr>
+          </w:p>
+          <w:p>
+            <w:pPr>
+              <w:pStyle w:val="Prrafodelista"/>
+            </w:pPr>
+            <w:r>
+              <w:t>&lt;</w:t>
+            </w:r>
+            <w:proofErr w:type="spellStart"/>
+            <w:r>
+              <w:t>const_matriz</w:t>
+            </w:r>
+            <w:proofErr w:type="spellEnd"/>
+            <w:proofErr w:type="gramStart"/>
+            <w:r>
+              <w:t>&gt; ::=</w:t>
+            </w:r>
+            <w:proofErr w:type="gramEnd"/>
+            <w:r>
+              <w:t xml:space="preserve">  &lt;</w:t>
+            </w:r>
+            <w:proofErr w:type="spellStart"/>
+            <w:r>
+              <w:t>matriz_entero</w:t>
+            </w:r>
+            <w:proofErr w:type="spellEnd"/>
+            <w:r>
+              <w:t>&gt;</w:t>
+            </w:r>
+          </w:p>
+          <w:p>
+            <w:pPr>
+              <w:pStyle w:val="Prrafodelista"/>
+            </w:pPr>
+            <w:r>
+              <w:t xml:space="preserve">                | &lt;</w:t>
+            </w:r>
+            <w:proofErr w:type="spellStart"/>
+            <w:r>
+              <w:t>matriz_booleano</w:t>
+            </w:r>
+            <w:proofErr w:type="spellEnd"/>
+            <w:r>
+              <w:t>&gt;</w:t>
+            </w:r>
+          </w:p>
+          <w:p>
+            <w:pPr>
+              <w:pStyle w:val="Prrafodelista"/>
+            </w:pPr>
+            <w:r>
+              <w:t xml:space="preserve">                | &lt;</w:t>
+            </w:r>
+            <w:proofErr w:type="spellStart"/>
+            <w:r>
+              <w:t>matriz_flotante</w:t>
+            </w:r>
+            <w:proofErr w:type="spellEnd"/>
+            <w:r>
+              <w:t>&gt;</w:t>
+            </w:r>
+          </w:p>
+          <w:p>
+            <w:pPr>
+              <w:pStyle w:val="Prrafodelista"/>
+            </w:pPr>
+            <w:r>
+              <w:t xml:space="preserve">                | &lt;</w:t>
+            </w:r>
+            <w:proofErr w:type="spellStart"/>
+            <w:r>
+              <w:t>matriz_caracter</w:t>
+            </w:r>
+            <w:proofErr w:type="spellEnd"/>
+            <w:r>
+              <w:t>&gt;</w:t>
+            </w:r>
+          </w:p>
+          <w:p>
+            <w:pPr>
+              <w:pStyle w:val="Prrafodelista"/>
+            </w:pPr>
+          </w:p>
+          <w:p>
+            <w:pPr>
+              <w:pStyle w:val="Prrafodelista"/>
+            </w:pPr>
+            <w:r>
+              <w:t>&lt;</w:t>
+            </w:r>
+            <w:proofErr w:type="spellStart"/>
+            <w:r>
+              <w:t>matriz_entero</w:t>
+            </w:r>
+            <w:proofErr w:type="spellEnd"/>
+            <w:proofErr w:type="gramStart"/>
+            <w:r>
+              <w:t>&gt; ::=</w:t>
+            </w:r>
+            <w:proofErr w:type="gramEnd"/>
+            <w:r>
+              <w:t xml:space="preserve">  { &lt;</w:t>
+            </w:r>
+            <w:proofErr w:type="spellStart"/>
+            <w:r>
+              <w:t>lista_entero</w:t>
+            </w:r>
+            <w:proofErr w:type="spellEnd"/>
+            <w:r>
+              <w:t>&gt; }</w:t>
+            </w:r>
+          </w:p>
+          <w:p>
+            <w:pPr>
+              <w:pStyle w:val="Prrafodelista"/>
+            </w:pPr>
+          </w:p>
+          <w:p>
+            <w:pPr>
+              <w:pStyle w:val="Prrafodelista"/>
+            </w:pPr>
+            <w:r>
+              <w:t>&lt;</w:t>
+            </w:r>
+            <w:proofErr w:type="spellStart"/>
+            <w:r>
+              <w:t>matriz_booleano</w:t>
+            </w:r>
+            <w:proofErr w:type="spellEnd"/>
+            <w:proofErr w:type="gramStart"/>
+            <w:r>
+              <w:t>&gt; ::=</w:t>
+            </w:r>
+            <w:proofErr w:type="gramEnd"/>
+            <w:r>
+              <w:t xml:space="preserve">  { &lt;</w:t>
+            </w:r>
+            <w:proofErr w:type="spellStart"/>
+            <w:r>
+              <w:t>lista_booleano</w:t>
+            </w:r>
+            <w:proofErr w:type="spellEnd"/>
+            <w:r>
+              <w:t>&gt; }</w:t>
+            </w:r>
+          </w:p>
+          <w:p>
+            <w:pPr>
+              <w:pStyle w:val="Prrafodelista"/>
+            </w:pPr>
+          </w:p>
+          <w:p>
+            <w:pPr>
+              <w:pStyle w:val="Prrafodelista"/>
+            </w:pPr>
+            <w:r>
+              <w:t>&lt;</w:t>
+            </w:r>
+            <w:proofErr w:type="spellStart"/>
+            <w:r>
+              <w:t>matriz_flotante</w:t>
+            </w:r>
+            <w:proofErr w:type="spellEnd"/>
+            <w:proofErr w:type="gramStart"/>
+            <w:r>
+              <w:t>&gt; ::=</w:t>
+            </w:r>
+            <w:proofErr w:type="gramEnd"/>
+            <w:r>
+              <w:t xml:space="preserve">  { &lt;</w:t>
+            </w:r>
+            <w:proofErr w:type="spellStart"/>
+            <w:r>
+              <w:t>lista_flotante</w:t>
+            </w:r>
+            <w:proofErr w:type="spellEnd"/>
+            <w:r>
+              <w:t>&gt; }</w:t>
+            </w:r>
+          </w:p>
+          <w:p>
+            <w:pPr>
+              <w:pStyle w:val="Prrafodelista"/>
+            </w:pPr>
+          </w:p>
+          <w:p>
+            <w:pPr>
+              <w:pStyle w:val="Prrafodelista"/>
+            </w:pPr>
+            <w:r>
+              <w:t>&lt;</w:t>
+            </w:r>
+            <w:proofErr w:type="spellStart"/>
+            <w:r>
+              <w:t>matriz_</w:t>
+            </w:r>
+            <w:proofErr w:type="gramStart"/>
+            <w:r>
+              <w:t>caracter</w:t>
+            </w:r>
+            <w:proofErr w:type="spellEnd"/>
+            <w:r>
+              <w:t xml:space="preserve"> ::=</w:t>
+            </w:r>
+            <w:proofErr w:type="gramEnd"/>
+            <w:r>
+              <w:t xml:space="preserve">  { &lt;</w:t>
+            </w:r>
+            <w:proofErr w:type="spellStart"/>
+            <w:r>
+              <w:t>lista_caracter</w:t>
+            </w:r>
+            <w:proofErr w:type="spellEnd"/>
+            <w:r>
+              <w:t>&gt; }</w:t>
+            </w:r>
+          </w:p>
+          <w:p>
+            <w:pPr>
+              <w:pStyle w:val="Prrafodelista"/>
+            </w:pPr>
+          </w:p>
+          <w:p>
+            <w:pPr>
+              <w:pStyle w:val="Prrafodelista"/>
+            </w:pPr>
+            <w:r>
+              <w:t>&lt;</w:t>
+            </w:r>
+            <w:proofErr w:type="spellStart"/>
+            <w:r>
+              <w:t>const_booleano</w:t>
+            </w:r>
+            <w:proofErr w:type="spellEnd"/>
+            <w:proofErr w:type="gramStart"/>
+            <w:r>
+              <w:t>&gt; ::=</w:t>
+            </w:r>
+            <w:proofErr w:type="gramEnd"/>
+            <w:r>
+              <w:t xml:space="preserve"> verdadero</w:t>
+            </w:r>
+          </w:p>
+          <w:p>
+            <w:pPr>
+              <w:pStyle w:val="Prrafodelista"/>
+            </w:pPr>
+            <w:r>
+              <w:tab/>
+            </w:r>
+            <w:r>
+              <w:tab/>
+            </w:r>
+            <w:r>
+              <w:tab/>
+            </w:r>
+            <w:r>
+              <w:tab/>
+              <w:t>| falso</w:t>
+            </w:r>
+          </w:p>
+          <w:p>
+            <w:pPr>
+              <w:pStyle w:val="Prrafodelista"/>
+            </w:pPr>
+          </w:p>
+          <w:p>
+            <w:pPr>
+              <w:pStyle w:val="Prrafodelista"/>
+            </w:pPr>
+            <w:r>
+              <w:t>&lt;</w:t>
+            </w:r>
+            <w:proofErr w:type="spellStart"/>
+            <w:r>
+              <w:t>const_flotante</w:t>
+            </w:r>
+            <w:proofErr w:type="spellEnd"/>
+            <w:proofErr w:type="gramStart"/>
+            <w:r>
+              <w:t>&gt; ::=</w:t>
+            </w:r>
+            <w:proofErr w:type="gramEnd"/>
+            <w:r>
+              <w:t xml:space="preserve"> &lt;</w:t>
+            </w:r>
+            <w:proofErr w:type="spellStart"/>
+            <w:r>
+              <w:t>const_entero</w:t>
+            </w:r>
+            <w:proofErr w:type="spellEnd"/>
+            <w:r>
+              <w:t>&gt; . &lt;</w:t>
+            </w:r>
+            <w:proofErr w:type="spellStart"/>
+            <w:r>
+              <w:t>const_entero_sin_signo</w:t>
+            </w:r>
+            <w:proofErr w:type="spellEnd"/>
+            <w:r>
+              <w:t>&gt;</w:t>
+            </w:r>
+          </w:p>
+          <w:p>
+            <w:pPr>
+              <w:pStyle w:val="Prrafodelista"/>
+            </w:pPr>
+          </w:p>
+          <w:p>
+            <w:pPr>
+              <w:pStyle w:val="Prrafodelista"/>
+            </w:pPr>
+            <w:r>
+              <w:t>&lt;</w:t>
+            </w:r>
+            <w:proofErr w:type="spellStart"/>
+            <w:r>
+              <w:t>const_caracter</w:t>
+            </w:r>
+            <w:proofErr w:type="spellEnd"/>
+            <w:proofErr w:type="gramStart"/>
+            <w:r>
+              <w:t>&gt; ::=</w:t>
+            </w:r>
+            <w:proofErr w:type="gramEnd"/>
+            <w:r>
+              <w:t xml:space="preserve"> [a-z]</w:t>
+            </w:r>
+          </w:p>
+          <w:p>
+            <w:pPr>
+              <w:pStyle w:val="Prrafodelista"/>
+              <w:ind w:left="0"/>
+            </w:pPr>
+            <w:r>
+              <w:tab/>
+            </w:r>
+            <w:r>
+              <w:tab/>
+              <w:t>| [A-Z]</w:t>
+            </w:r>
+          </w:p>
+        </w:tc>
+      </w:tr>
+    </w:tbl>
+    <w:p>
+      <w:pPr>
+        <w:pStyle w:val="Prrafodelista"/>
+      </w:pPr>
+    </w:p>
+    <w:p>
+      <w:pPr>
+        <w:pStyle w:val="Prrafodelista"/>
+      </w:pPr>
+    </w:p>
+    <w:p>
+      <w:pPr>
+        <w:pStyle w:val="Prrafodelista"/>
+      </w:pPr>
+    </w:p>
+    <w:p>
+      <w:pPr>
+        <w:pStyle w:val="Prrafodelista"/>
+      </w:pPr>
+    </w:p>
+    <w:p>
+      <w:pPr>
+        <w:pStyle w:val="Prrafodelista"/>
+      </w:pPr>
+    </w:p>
+    <w:p>
+      <w:pPr>
+        <w:pStyle w:val="Prrafodelista"/>
+      </w:pPr>
+    </w:p>
+    <w:p>
+      <w:pPr>
+        <w:pStyle w:val="Prrafodelista"/>
+      </w:pPr>
+    </w:p>
+    <w:p>
+      <w:pPr>
+        <w:pStyle w:val="Prrafodelista"/>
+      </w:pPr>
+    </w:p>
+    <w:p>
+      <w:pPr>
+        <w:pStyle w:val="Prrafodelista"/>
+      </w:pPr>
+    </w:p>
+    <w:p>
+      <w:pPr>
+        <w:pStyle w:val="Prrafodelista"/>
+      </w:pPr>
+    </w:p>
+    <w:p>
+      <w:pPr>
+        <w:pStyle w:val="Prrafodelista"/>
+      </w:pPr>
+    </w:p>
+    <w:p>
+      <w:pPr>
+        <w:pStyle w:val="Prrafodelista"/>
+      </w:pPr>
+    </w:p>
+    <w:p>
+      <w:pPr>
+        <w:pStyle w:val="Prrafodelista"/>
+      </w:pPr>
+    </w:p>
+    <w:p>
+      <w:pPr>
+        <w:pStyle w:val="Prrafodelista"/>
+      </w:pPr>
+    </w:p>
+    <w:p>
+      <w:pPr>
+        <w:pStyle w:val="Prrafodelista"/>
+      </w:pPr>
+    </w:p>
+    <w:p>
+      <w:pPr>
+        <w:pStyle w:val="Prrafodelista"/>
+      </w:pPr>
+    </w:p>
+    <w:p>
+      <w:pPr>
+        <w:pStyle w:val="Prrafodelista"/>
+      </w:pPr>
+    </w:p>
+    <w:p>
+      <w:pPr>
+        <w:pStyle w:val="Prrafodelista"/>
+      </w:pPr>
+    </w:p>
+    <w:p>
+      <w:pPr>
+        <w:pStyle w:val="Prrafodelista"/>
+      </w:pPr>
+    </w:p>
+    <w:p>
+      <w:pPr>
+        <w:pStyle w:val="Prrafodelista"/>
+      </w:pPr>
+    </w:p>
+    <w:p>
+      <w:pPr>
+        <w:pStyle w:val="Prrafodelista"/>
+      </w:pPr>
+    </w:p>
     <w:p>
       <w:pPr>
         <w:pStyle w:val="Prrafodelista"/>
@@ -520,7 +3594,6 @@
         </w:numPr>
       </w:pPr>
       <w:r>
-        <w:lastRenderedPageBreak/>
         <w:t>Definición de la semántica en lenguaje natural:</w:t>
       </w:r>
     </w:p>
@@ -532,6 +3605,7 @@
     <w:p>
       <w:pPr>
         <w:pStyle w:val="Prrafodelista"/>
+        <w:jc w:val="both"/>
       </w:pPr>
       <w:r>
         <w:t>El programa</w:t>
@@ -543,11 +3617,13 @@
     <w:p>
       <w:pPr>
         <w:pStyle w:val="Prrafodelista"/>
-      </w:pPr>
-    </w:p>
-    <w:p>
-      <w:pPr>
-        <w:pStyle w:val="Prrafodelista"/>
+        <w:jc w:val="both"/>
+      </w:pPr>
+    </w:p>
+    <w:p>
+      <w:pPr>
+        <w:pStyle w:val="Prrafodelista"/>
+        <w:jc w:val="both"/>
       </w:pPr>
       <w:r>
         <w:t>La cabecera inicial está formada</w:t>
@@ -571,11 +3647,13 @@
     <w:p>
       <w:pPr>
         <w:pStyle w:val="Prrafodelista"/>
-      </w:pPr>
-    </w:p>
-    <w:p>
-      <w:pPr>
-        <w:pStyle w:val="Prrafodelista"/>
+        <w:jc w:val="both"/>
+      </w:pPr>
+    </w:p>
+    <w:p>
+      <w:pPr>
+        <w:pStyle w:val="Prrafodelista"/>
+        <w:jc w:val="both"/>
       </w:pPr>
       <w:r>
         <w:t>El bloque comienza con la palabra reservada “</w:t>
@@ -600,11 +3678,13 @@
     <w:p>
       <w:pPr>
         <w:pStyle w:val="Prrafodelista"/>
-      </w:pPr>
-    </w:p>
-    <w:p>
-      <w:pPr>
-        <w:pStyle w:val="Prrafodelista"/>
+        <w:jc w:val="both"/>
+      </w:pPr>
+    </w:p>
+    <w:p>
+      <w:pPr>
+        <w:pStyle w:val="Prrafodelista"/>
+        <w:jc w:val="both"/>
       </w:pPr>
       <w:r>
         <w:t xml:space="preserve">Las variables locales se componen del tipo al que pertenecen (entero, booleano, carácter, flotante) y una lista de identificadores, pudiendo ser uno o varios separados por comas, terminando </w:t>
@@ -629,11 +3709,13 @@
     <w:p>
       <w:pPr>
         <w:pStyle w:val="Prrafodelista"/>
-      </w:pPr>
-    </w:p>
-    <w:p>
-      <w:pPr>
-        <w:pStyle w:val="Prrafodelista"/>
+        <w:jc w:val="both"/>
+      </w:pPr>
+    </w:p>
+    <w:p>
+      <w:pPr>
+        <w:pStyle w:val="Prrafodelista"/>
+        <w:jc w:val="both"/>
       </w:pPr>
       <w:r>
         <w:t>Los subprogramas se definen como funciones, indicando primero el tipo que devuelve, el nombre de la función, seguido de un paréntesis de apertura y de cierre, siendo opcional añadir una lista de parámetros entre ambos.</w:t>
@@ -642,11 +3724,13 @@
     <w:p>
       <w:pPr>
         <w:pStyle w:val="Prrafodelista"/>
-      </w:pPr>
-    </w:p>
-    <w:p>
-      <w:pPr>
-        <w:pStyle w:val="Prrafodelista"/>
+        <w:jc w:val="both"/>
+      </w:pPr>
+    </w:p>
+    <w:p>
+      <w:pPr>
+        <w:pStyle w:val="Prrafodelista"/>
+        <w:jc w:val="both"/>
       </w:pPr>
       <w:r>
         <w:t>Lista de parámetros es una lista de tipo y nombre de la variable, separados por comas.</w:t>
@@ -655,27 +3739,28 @@
     <w:p>
       <w:pPr>
         <w:pStyle w:val="Prrafodelista"/>
-      </w:pPr>
-    </w:p>
-    <w:p>
-      <w:pPr>
-        <w:pStyle w:val="Prrafodelista"/>
-      </w:pPr>
-      <w:r>
-        <w:t xml:space="preserve">Tras la </w:t>
-      </w:r>
-      <w:r>
-        <w:t>declaración de la cabecera de la función se escribe un bloque.</w:t>
-      </w:r>
-    </w:p>
-    <w:p>
-      <w:pPr>
-        <w:pStyle w:val="Prrafodelista"/>
-      </w:pPr>
-    </w:p>
-    <w:p>
-      <w:pPr>
-        <w:pStyle w:val="Prrafodelista"/>
+        <w:jc w:val="both"/>
+      </w:pPr>
+    </w:p>
+    <w:p>
+      <w:pPr>
+        <w:pStyle w:val="Prrafodelista"/>
+        <w:jc w:val="both"/>
+      </w:pPr>
+      <w:r>
+        <w:t>Tras la declaración de la cabecera de la función se escribe un bloque.</w:t>
+      </w:r>
+    </w:p>
+    <w:p>
+      <w:pPr>
+        <w:pStyle w:val="Prrafodelista"/>
+        <w:jc w:val="both"/>
+      </w:pPr>
+    </w:p>
+    <w:p>
+      <w:pPr>
+        <w:pStyle w:val="Prrafodelista"/>
+        <w:jc w:val="both"/>
       </w:pPr>
       <w:r>
         <w:t>Sentencia puede ser un bloque, una asignación, las instrucciones de control: si, hacer hasta, mientras; entrada/salida (teclado/pantalla) o devolver (</w:t>
@@ -700,11 +3785,13 @@
     <w:p>
       <w:pPr>
         <w:pStyle w:val="Prrafodelista"/>
-      </w:pPr>
-    </w:p>
-    <w:p>
-      <w:pPr>
-        <w:pStyle w:val="Prrafodelista"/>
+        <w:jc w:val="both"/>
+      </w:pPr>
+    </w:p>
+    <w:p>
+      <w:pPr>
+        <w:pStyle w:val="Prrafodelista"/>
+        <w:jc w:val="both"/>
       </w:pPr>
       <w:r>
         <w:t>Expresión puede encontrarse entre paréntesis y es una operación unaria, binaria, una constante, una función o una variable.</w:t>
@@ -713,17 +3800,17 @@
     <w:p>
       <w:pPr>
         <w:pStyle w:val="Prrafodelista"/>
-      </w:pPr>
-    </w:p>
-    <w:p>
-      <w:pPr>
-        <w:pStyle w:val="Prrafodelista"/>
+        <w:jc w:val="both"/>
+      </w:pPr>
+    </w:p>
+    <w:p>
+      <w:pPr>
+        <w:pStyle w:val="Prrafodelista"/>
+        <w:jc w:val="both"/>
       </w:pPr>
       <w:r>
         <w:t>Una variable puede ser una variable básica, un vector o una matriz de 2 dimensiones.</w:t>
       </w:r>
-      <w:bookmarkStart w:id="0" w:name="_GoBack"/>
-      <w:bookmarkEnd w:id="0"/>
     </w:p>
     <w:p>
       <w:pPr>
@@ -819,7 +3906,6 @@
         </w:numPr>
       </w:pPr>
       <w:r>
-        <w:lastRenderedPageBreak/>
         <w:t>Identificación de los tokens:</w:t>
       </w:r>
     </w:p>
@@ -2342,6 +5428,7 @@
               <w:ind w:left="0"/>
             </w:pPr>
             <w:r>
+              <w:lastRenderedPageBreak/>
               <w:t>DEVOLVER</w:t>
             </w:r>
           </w:p>
@@ -2522,7 +5609,6 @@
               <w:ind w:left="0"/>
             </w:pPr>
             <w:r>
-              <w:lastRenderedPageBreak/>
               <w:t>OP_UNARIO</w:t>
             </w:r>
           </w:p>
@@ -2653,6 +5739,7 @@
       </w:pPr>
     </w:p>
     <w:sectPr>
+      <w:footerReference w:type="default" r:id="rId7"/>
       <w:pgSz w:w="11906" w:h="16838"/>
       <w:pgMar w:top="1417" w:right="1701" w:bottom="1417" w:left="1701" w:header="708" w:footer="708" w:gutter="0"/>
       <w:cols w:space="708"/>
@@ -2660,6 +5747,102 @@
     </w:sectPr>
   </w:body>
 </w:document>
+</file>
+
+<file path=word/endnotes.xml><?xml version="1.0" encoding="utf-8"?>
+<w:endnotes xmlns:wpc="http://schemas.microsoft.com/office/word/2010/wordprocessingCanvas" xmlns:cx="http://schemas.microsoft.com/office/drawing/2014/chartex" xmlns:cx1="http://schemas.microsoft.com/office/drawing/2015/9/8/chartex" xmlns:mc="http://schemas.openxmlformats.org/markup-compatibility/2006" xmlns:o="urn:schemas-microsoft-com:office:office" xmlns:r="http://schemas.openxmlformats.org/officeDocument/2006/relationships" xmlns:m="http://schemas.openxmlformats.org/officeDocument/2006/math" xmlns:v="urn:schemas-microsoft-com:vml" xmlns:wp14="http://schemas.microsoft.com/office/word/2010/wordprocessingDrawing" xmlns:wp="http://schemas.openxmlformats.org/drawingml/2006/wordprocessingDrawing" xmlns:w10="urn:schemas-microsoft-com:office:word" xmlns:w="http://schemas.openxmlformats.org/wordprocessingml/2006/main" xmlns:w14="http://schemas.microsoft.com/office/word/2010/wordml" xmlns:w15="http://schemas.microsoft.com/office/word/2012/wordml" xmlns:w16se="http://schemas.microsoft.com/office/word/2015/wordml/symex" xmlns:wpg="http://schemas.microsoft.com/office/word/2010/wordprocessingGroup" xmlns:wpi="http://schemas.microsoft.com/office/word/2010/wordprocessingInk" xmlns:wne="http://schemas.microsoft.com/office/word/2006/wordml" xmlns:wps="http://schemas.microsoft.com/office/word/2010/wordprocessingShape" mc:Ignorable="w14 w15 w16se wp14">
+  <w:endnote w:type="separator" w:id="-1">
+    <w:p>
+      <w:pPr>
+        <w:spacing w:after="0" w:line="240" w:lineRule="auto"/>
+      </w:pPr>
+      <w:r>
+        <w:separator/>
+      </w:r>
+    </w:p>
+  </w:endnote>
+  <w:endnote w:type="continuationSeparator" w:id="0">
+    <w:p>
+      <w:pPr>
+        <w:spacing w:after="0" w:line="240" w:lineRule="auto"/>
+      </w:pPr>
+      <w:r>
+        <w:continuationSeparator/>
+      </w:r>
+    </w:p>
+  </w:endnote>
+</w:endnotes>
+</file>
+
+<file path=word/footer1.xml><?xml version="1.0" encoding="utf-8"?>
+<w:ftr xmlns:wpc="http://schemas.microsoft.com/office/word/2010/wordprocessingCanvas" xmlns:cx="http://schemas.microsoft.com/office/drawing/2014/chartex" xmlns:cx1="http://schemas.microsoft.com/office/drawing/2015/9/8/chartex" xmlns:mc="http://schemas.openxmlformats.org/markup-compatibility/2006" xmlns:o="urn:schemas-microsoft-com:office:office" xmlns:r="http://schemas.openxmlformats.org/officeDocument/2006/relationships" xmlns:m="http://schemas.openxmlformats.org/officeDocument/2006/math" xmlns:v="urn:schemas-microsoft-com:vml" xmlns:wp14="http://schemas.microsoft.com/office/word/2010/wordprocessingDrawing" xmlns:wp="http://schemas.openxmlformats.org/drawingml/2006/wordprocessingDrawing" xmlns:w10="urn:schemas-microsoft-com:office:word" xmlns:w="http://schemas.openxmlformats.org/wordprocessingml/2006/main" xmlns:w14="http://schemas.microsoft.com/office/word/2010/wordml" xmlns:w15="http://schemas.microsoft.com/office/word/2012/wordml" xmlns:w16se="http://schemas.microsoft.com/office/word/2015/wordml/symex" xmlns:wpg="http://schemas.microsoft.com/office/word/2010/wordprocessingGroup" xmlns:wpi="http://schemas.microsoft.com/office/word/2010/wordprocessingInk" xmlns:wne="http://schemas.microsoft.com/office/word/2006/wordml" xmlns:wps="http://schemas.microsoft.com/office/word/2010/wordprocessingShape" mc:Ignorable="w14 w15 w16se wp14">
+  <w:sdt>
+    <w:sdtPr>
+      <w:id w:val="1823001885"/>
+      <w:docPartObj>
+        <w:docPartGallery w:val="Page Numbers (Bottom of Page)"/>
+        <w:docPartUnique/>
+      </w:docPartObj>
+    </w:sdtPr>
+    <w:sdtEndPr/>
+    <w:sdtContent>
+      <w:p>
+        <w:pPr>
+          <w:pStyle w:val="Piedepgina"/>
+          <w:jc w:val="center"/>
+        </w:pPr>
+        <w:r>
+          <w:fldChar w:fldCharType="begin"/>
+        </w:r>
+        <w:r>
+          <w:instrText>PAGE   \* MERGEFORMAT</w:instrText>
+        </w:r>
+        <w:r>
+          <w:fldChar w:fldCharType="separate"/>
+        </w:r>
+        <w:r>
+          <w:rPr>
+            <w:noProof/>
+          </w:rPr>
+          <w:t>8</w:t>
+        </w:r>
+        <w:r>
+          <w:fldChar w:fldCharType="end"/>
+        </w:r>
+      </w:p>
+    </w:sdtContent>
+  </w:sdt>
+  <w:p>
+    <w:pPr>
+      <w:pStyle w:val="Piedepgina"/>
+    </w:pPr>
+  </w:p>
+</w:ftr>
+</file>
+
+<file path=word/footnotes.xml><?xml version="1.0" encoding="utf-8"?>
+<w:footnotes xmlns:wpc="http://schemas.microsoft.com/office/word/2010/wordprocessingCanvas" xmlns:cx="http://schemas.microsoft.com/office/drawing/2014/chartex" xmlns:cx1="http://schemas.microsoft.com/office/drawing/2015/9/8/chartex" xmlns:mc="http://schemas.openxmlformats.org/markup-compatibility/2006" xmlns:o="urn:schemas-microsoft-com:office:office" xmlns:r="http://schemas.openxmlformats.org/officeDocument/2006/relationships" xmlns:m="http://schemas.openxmlformats.org/officeDocument/2006/math" xmlns:v="urn:schemas-microsoft-com:vml" xmlns:wp14="http://schemas.microsoft.com/office/word/2010/wordprocessingDrawing" xmlns:wp="http://schemas.openxmlformats.org/drawingml/2006/wordprocessingDrawing" xmlns:w10="urn:schemas-microsoft-com:office:word" xmlns:w="http://schemas.openxmlformats.org/wordprocessingml/2006/main" xmlns:w14="http://schemas.microsoft.com/office/word/2010/wordml" xmlns:w15="http://schemas.microsoft.com/office/word/2012/wordml" xmlns:w16se="http://schemas.microsoft.com/office/word/2015/wordml/symex" xmlns:wpg="http://schemas.microsoft.com/office/word/2010/wordprocessingGroup" xmlns:wpi="http://schemas.microsoft.com/office/word/2010/wordprocessingInk" xmlns:wne="http://schemas.microsoft.com/office/word/2006/wordml" xmlns:wps="http://schemas.microsoft.com/office/word/2010/wordprocessingShape" mc:Ignorable="w14 w15 w16se wp14">
+  <w:footnote w:type="separator" w:id="-1">
+    <w:p>
+      <w:pPr>
+        <w:spacing w:after="0" w:line="240" w:lineRule="auto"/>
+      </w:pPr>
+      <w:r>
+        <w:separator/>
+      </w:r>
+    </w:p>
+  </w:footnote>
+  <w:footnote w:type="continuationSeparator" w:id="0">
+    <w:p>
+      <w:pPr>
+        <w:spacing w:after="0" w:line="240" w:lineRule="auto"/>
+      </w:pPr>
+      <w:r>
+        <w:continuationSeparator/>
+      </w:r>
+    </w:p>
+  </w:footnote>
+</w:footnotes>
 </file>
 
 <file path=word/numbering.xml><?xml version="1.0" encoding="utf-8"?>
@@ -3489,6 +6672,50 @@
       </w:tcPr>
     </w:tblStylePr>
   </w:style>
+  <w:style w:type="paragraph" w:styleId="Encabezado">
+    <w:name w:val="header"/>
+    <w:basedOn w:val="Normal"/>
+    <w:link w:val="EncabezadoCar"/>
+    <w:uiPriority w:val="99"/>
+    <w:unhideWhenUsed/>
+    <w:rsid w:val="007C24A9"/>
+    <w:pPr>
+      <w:tabs>
+        <w:tab w:val="center" w:pos="4252"/>
+        <w:tab w:val="right" w:pos="8504"/>
+      </w:tabs>
+      <w:spacing w:after="0" w:line="240" w:lineRule="auto"/>
+    </w:pPr>
+  </w:style>
+  <w:style w:type="character" w:customStyle="1" w:styleId="EncabezadoCar">
+    <w:name w:val="Encabezado Car"/>
+    <w:basedOn w:val="Fuentedeprrafopredeter"/>
+    <w:link w:val="Encabezado"/>
+    <w:uiPriority w:val="99"/>
+    <w:rsid w:val="007C24A9"/>
+  </w:style>
+  <w:style w:type="paragraph" w:styleId="Piedepgina">
+    <w:name w:val="footer"/>
+    <w:basedOn w:val="Normal"/>
+    <w:link w:val="PiedepginaCar"/>
+    <w:uiPriority w:val="99"/>
+    <w:unhideWhenUsed/>
+    <w:rsid w:val="007C24A9"/>
+    <w:pPr>
+      <w:tabs>
+        <w:tab w:val="center" w:pos="4252"/>
+        <w:tab w:val="right" w:pos="8504"/>
+      </w:tabs>
+      <w:spacing w:after="0" w:line="240" w:lineRule="auto"/>
+    </w:pPr>
+  </w:style>
+  <w:style w:type="character" w:customStyle="1" w:styleId="PiedepginaCar">
+    <w:name w:val="Pie de página Car"/>
+    <w:basedOn w:val="Fuentedeprrafopredeter"/>
+    <w:link w:val="Piedepgina"/>
+    <w:uiPriority w:val="99"/>
+    <w:rsid w:val="007C24A9"/>
+  </w:style>
 </w:styles>
 </file>
 

</xml_diff>

<commit_message>
Correciones en el BNF y Tokens
</commit_message>
<xml_diff>
--- a/Práctica 1.docx
+++ b/Práctica 1.docx
@@ -7,58 +7,27 @@
         <w:jc w:val="center"/>
         <w:rPr>
           <w:sz w:val="28"/>
-          <w:lang w:val="en-GB"/>
         </w:rPr>
       </w:pPr>
-      <w:proofErr w:type="spellStart"/>
       <w:r>
         <w:rPr>
           <w:sz w:val="28"/>
-          <w:lang w:val="en-GB"/>
         </w:rPr>
-        <w:t>Procesadores</w:t>
-      </w:r>
-      <w:proofErr w:type="spellEnd"/>
-      <w:r>
-        <w:rPr>
-          <w:sz w:val="28"/>
-          <w:lang w:val="en-GB"/>
-        </w:rPr>
-        <w:t xml:space="preserve"> de </w:t>
-      </w:r>
-      <w:proofErr w:type="spellStart"/>
-      <w:r>
-        <w:rPr>
-          <w:sz w:val="28"/>
-          <w:lang w:val="en-GB"/>
-        </w:rPr>
-        <w:t>Lenguajes</w:t>
-      </w:r>
-      <w:proofErr w:type="spellEnd"/>
+        <w:t>Procesadores de Lenguajes</w:t>
+      </w:r>
     </w:p>
     <w:p>
       <w:pPr>
         <w:jc w:val="center"/>
         <w:rPr>
           <w:sz w:val="24"/>
-          <w:lang w:val="en-GB"/>
         </w:rPr>
       </w:pPr>
-      <w:proofErr w:type="spellStart"/>
       <w:r>
         <w:rPr>
           <w:sz w:val="24"/>
-          <w:lang w:val="en-GB"/>
         </w:rPr>
-        <w:t>Práctica</w:t>
-      </w:r>
-      <w:proofErr w:type="spellEnd"/>
-      <w:r>
-        <w:rPr>
-          <w:sz w:val="24"/>
-          <w:lang w:val="en-GB"/>
-        </w:rPr>
-        <w:t xml:space="preserve"> 1</w:t>
+        <w:t>Práctica 1</w:t>
       </w:r>
     </w:p>
     <w:p>
@@ -66,7 +35,6 @@
         <w:jc w:val="center"/>
         <w:rPr>
           <w:sz w:val="24"/>
-          <w:lang w:val="en-GB"/>
         </w:rPr>
       </w:pPr>
     </w:p>
@@ -99,43 +67,26 @@
           <w:sz w:val="20"/>
           <w:szCs w:val="20"/>
         </w:rPr>
-        <w:t>Juan Manuel Fajardo Sarm</w:t>
-      </w:r>
-      <w:bookmarkStart w:id="0" w:name="_GoBack"/>
-      <w:bookmarkEnd w:id="0"/>
-      <w:r>
+        <w:t>Juan Manuel Fajardo Sarmiento</w:t>
+      </w:r>
+    </w:p>
+    <w:p>
+      <w:pPr>
+        <w:jc w:val="right"/>
         <w:rPr>
           <w:sz w:val="20"/>
           <w:szCs w:val="20"/>
         </w:rPr>
-        <w:t>iento</w:t>
-      </w:r>
-    </w:p>
-    <w:p>
-      <w:pPr>
-        <w:jc w:val="right"/>
+      </w:pPr>
+      <w:r>
         <w:rPr>
           <w:sz w:val="20"/>
           <w:szCs w:val="20"/>
-          <w:lang w:val="en-GB"/>
-        </w:rPr>
-      </w:pPr>
-      <w:r>
-        <w:rPr>
-          <w:sz w:val="20"/>
-          <w:szCs w:val="20"/>
-          <w:lang w:val="en-GB"/>
         </w:rPr>
         <w:t>Francisco Javier Caracuel Beltrán</w:t>
       </w:r>
     </w:p>
-    <w:p>
-      <w:pPr>
-        <w:rPr>
-          <w:lang w:val="en-GB"/>
-        </w:rPr>
-      </w:pPr>
-    </w:p>
+    <w:p/>
     <w:p>
       <w:pPr>
         <w:pStyle w:val="Prrafodelista"/>
@@ -588,47 +539,7 @@
         <w:t>.</w:t>
       </w:r>
     </w:p>
-    <w:p>
-      <w:pPr>
-        <w:pStyle w:val="Prrafodelista"/>
-        <w:ind w:left="1800"/>
-      </w:pPr>
-    </w:p>
-    <w:p>
-      <w:pPr>
-        <w:pStyle w:val="Prrafodelista"/>
-      </w:pPr>
-    </w:p>
-    <w:p>
-      <w:pPr>
-        <w:pStyle w:val="Prrafodelista"/>
-      </w:pPr>
-    </w:p>
-    <w:p>
-      <w:pPr>
-        <w:pStyle w:val="Prrafodelista"/>
-      </w:pPr>
-    </w:p>
-    <w:p>
-      <w:pPr>
-        <w:pStyle w:val="Prrafodelista"/>
-      </w:pPr>
-    </w:p>
-    <w:p>
-      <w:pPr>
-        <w:pStyle w:val="Prrafodelista"/>
-      </w:pPr>
-    </w:p>
-    <w:p>
-      <w:pPr>
-        <w:pStyle w:val="Prrafodelista"/>
-      </w:pPr>
-    </w:p>
-    <w:p>
-      <w:pPr>
-        <w:pStyle w:val="Prrafodelista"/>
-      </w:pPr>
-    </w:p>
+    <w:p/>
     <w:p>
       <w:pPr>
         <w:pStyle w:val="Prrafodelista"/>
@@ -638,6 +549,7 @@
         </w:numPr>
       </w:pPr>
       <w:r>
+        <w:lastRenderedPageBreak/>
         <w:t>Descripción formal de la sintaxis del lenguaje usando BNF:</w:t>
       </w:r>
     </w:p>
@@ -889,7 +801,7 @@
             </w:r>
             <w:proofErr w:type="spellEnd"/>
             <w:r>
-              <w:t>&gt;       &lt;</w:t>
+              <w:t>&gt; &lt;</w:t>
             </w:r>
             <w:proofErr w:type="spellStart"/>
             <w:r>
@@ -940,7 +852,7 @@
             </w:r>
             <w:proofErr w:type="gramEnd"/>
             <w:r>
-              <w:t xml:space="preserve"> entero principal ()</w:t>
+              <w:t xml:space="preserve"> principal</w:t>
             </w:r>
           </w:p>
           <w:p>
@@ -966,11 +878,63 @@
             </w:r>
             <w:proofErr w:type="gramEnd"/>
             <w:r>
+              <w:t xml:space="preserve"> {</w:t>
+            </w:r>
+          </w:p>
+          <w:p>
+            <w:pPr>
+              <w:pStyle w:val="Prrafodelista"/>
+            </w:pPr>
+          </w:p>
+          <w:p>
+            <w:pPr>
+              <w:pStyle w:val="Prrafodelista"/>
+            </w:pPr>
+            <w:r>
+              <w:t>&lt;</w:t>
+            </w:r>
+            <w:proofErr w:type="spellStart"/>
+            <w:r>
+              <w:t>Fin_de_bloque</w:t>
+            </w:r>
+            <w:proofErr w:type="spellEnd"/>
+            <w:proofErr w:type="gramStart"/>
+            <w:r>
+              <w:t>&gt; ::=</w:t>
+            </w:r>
+            <w:proofErr w:type="gramEnd"/>
+            <w:r>
+              <w:t xml:space="preserve"> }</w:t>
+            </w:r>
+          </w:p>
+          <w:p>
+            <w:pPr>
+              <w:pStyle w:val="Prrafodelista"/>
+            </w:pPr>
+          </w:p>
+          <w:p>
+            <w:pPr>
+              <w:pStyle w:val="Prrafodelista"/>
+            </w:pPr>
+            <w:r>
+              <w:t>&lt;</w:t>
+            </w:r>
+            <w:proofErr w:type="spellStart"/>
+            <w:r>
+              <w:t>Marca_ini_declar_variables</w:t>
+            </w:r>
+            <w:proofErr w:type="spellEnd"/>
+            <w:proofErr w:type="gramStart"/>
+            <w:r>
+              <w:t>&gt; ::=</w:t>
+            </w:r>
+            <w:proofErr w:type="gramEnd"/>
+            <w:r>
               <w:t xml:space="preserve"> </w:t>
             </w:r>
             <w:proofErr w:type="spellStart"/>
             <w:r>
-              <w:t>ini_bloque</w:t>
+              <w:t>ini_var_local</w:t>
             </w:r>
             <w:proofErr w:type="spellEnd"/>
           </w:p>
@@ -988,7 +952,7 @@
             </w:r>
             <w:proofErr w:type="spellStart"/>
             <w:r>
-              <w:t>Fin_de_bloque</w:t>
+              <w:t>Marca_fin_declar_variables</w:t>
             </w:r>
             <w:proofErr w:type="spellEnd"/>
             <w:proofErr w:type="gramStart"/>
@@ -1001,7 +965,7 @@
             </w:r>
             <w:proofErr w:type="spellStart"/>
             <w:r>
-              <w:t>fin_bloque</w:t>
+              <w:t>fin_var_local</w:t>
             </w:r>
             <w:proofErr w:type="spellEnd"/>
           </w:p>
@@ -1019,7 +983,7 @@
             </w:r>
             <w:proofErr w:type="spellStart"/>
             <w:r>
-              <w:t>Marca_ini_declar_variables</w:t>
+              <w:t>Variables_locales</w:t>
             </w:r>
             <w:proofErr w:type="spellEnd"/>
             <w:proofErr w:type="gramStart"/>
@@ -1028,75 +992,13 @@
             </w:r>
             <w:proofErr w:type="gramEnd"/>
             <w:r>
-              <w:t xml:space="preserve"> </w:t>
-            </w:r>
-            <w:proofErr w:type="spellStart"/>
-            <w:r>
-              <w:t>ini_var_local</w:t>
-            </w:r>
-            <w:proofErr w:type="spellEnd"/>
-          </w:p>
-          <w:p>
-            <w:pPr>
-              <w:pStyle w:val="Prrafodelista"/>
-            </w:pPr>
-          </w:p>
-          <w:p>
-            <w:pPr>
-              <w:pStyle w:val="Prrafodelista"/>
-            </w:pPr>
-            <w:r>
-              <w:t>&lt;</w:t>
-            </w:r>
-            <w:proofErr w:type="spellStart"/>
-            <w:r>
-              <w:t>Marca_fin_declar_variables</w:t>
-            </w:r>
-            <w:proofErr w:type="spellEnd"/>
-            <w:proofErr w:type="gramStart"/>
-            <w:r>
-              <w:t>&gt; ::=</w:t>
-            </w:r>
-            <w:proofErr w:type="gramEnd"/>
-            <w:r>
-              <w:t xml:space="preserve"> </w:t>
-            </w:r>
-            <w:proofErr w:type="spellStart"/>
-            <w:r>
-              <w:t>fin_var_local</w:t>
-            </w:r>
-            <w:proofErr w:type="spellEnd"/>
-          </w:p>
-          <w:p>
-            <w:pPr>
-              <w:pStyle w:val="Prrafodelista"/>
-            </w:pPr>
-          </w:p>
-          <w:p>
-            <w:pPr>
-              <w:pStyle w:val="Prrafodelista"/>
-            </w:pPr>
-            <w:r>
-              <w:t>&lt;</w:t>
+              <w:t xml:space="preserve"> &lt;</w:t>
             </w:r>
             <w:proofErr w:type="spellStart"/>
             <w:r>
               <w:t>Variables_locales</w:t>
             </w:r>
             <w:proofErr w:type="spellEnd"/>
-            <w:proofErr w:type="gramStart"/>
-            <w:r>
-              <w:t>&gt; ::=</w:t>
-            </w:r>
-            <w:proofErr w:type="gramEnd"/>
-            <w:r>
-              <w:t xml:space="preserve"> &lt;</w:t>
-            </w:r>
-            <w:proofErr w:type="spellStart"/>
-            <w:r>
-              <w:t>Variables_locales</w:t>
-            </w:r>
-            <w:proofErr w:type="spellEnd"/>
             <w:r>
               <w:t>&gt; &lt;</w:t>
             </w:r>
@@ -1114,7 +1016,7 @@
               <w:pStyle w:val="Prrafodelista"/>
             </w:pPr>
             <w:r>
-              <w:t xml:space="preserve">                              &lt;</w:t>
+              <w:t xml:space="preserve">                | &lt;</w:t>
             </w:r>
             <w:proofErr w:type="spellStart"/>
             <w:r>
@@ -1260,7 +1162,7 @@
               <w:pStyle w:val="Prrafodelista"/>
             </w:pPr>
             <w:r>
-              <w:t xml:space="preserve">              | &lt;Sentencia&gt;</w:t>
+              <w:t xml:space="preserve">                | &lt;Sentencia&gt;</w:t>
             </w:r>
           </w:p>
           <w:p>
@@ -1289,7 +1191,7 @@
               <w:pStyle w:val="Prrafodelista"/>
             </w:pPr>
             <w:r>
-              <w:t xml:space="preserve">              | &lt;</w:t>
+              <w:t xml:space="preserve">                | &lt;</w:t>
             </w:r>
             <w:proofErr w:type="spellStart"/>
             <w:r>
@@ -1305,7 +1207,7 @@
               <w:pStyle w:val="Prrafodelista"/>
             </w:pPr>
             <w:r>
-              <w:t xml:space="preserve">              | &lt;</w:t>
+              <w:t xml:space="preserve">                | &lt;</w:t>
             </w:r>
             <w:proofErr w:type="spellStart"/>
             <w:r>
@@ -1321,7 +1223,7 @@
               <w:pStyle w:val="Prrafodelista"/>
             </w:pPr>
             <w:r>
-              <w:t xml:space="preserve">              | &lt;</w:t>
+              <w:t xml:space="preserve">                | &lt;</w:t>
             </w:r>
             <w:proofErr w:type="spellStart"/>
             <w:r>
@@ -1337,8 +1239,7 @@
               <w:pStyle w:val="Prrafodelista"/>
             </w:pPr>
             <w:r>
-              <w:lastRenderedPageBreak/>
-              <w:t xml:space="preserve">              | &lt;</w:t>
+              <w:t xml:space="preserve">                | &lt;</w:t>
             </w:r>
             <w:proofErr w:type="spellStart"/>
             <w:r>
@@ -1354,7 +1255,7 @@
               <w:pStyle w:val="Prrafodelista"/>
             </w:pPr>
             <w:r>
-              <w:t xml:space="preserve">              | &lt;</w:t>
+              <w:t xml:space="preserve">                | &lt;</w:t>
             </w:r>
             <w:proofErr w:type="spellStart"/>
             <w:r>
@@ -1370,7 +1271,7 @@
               <w:pStyle w:val="Prrafodelista"/>
             </w:pPr>
             <w:r>
-              <w:t xml:space="preserve">              | &lt;</w:t>
+              <w:t xml:space="preserve">                | &lt;</w:t>
             </w:r>
             <w:proofErr w:type="spellStart"/>
             <w:r>
@@ -1386,7 +1287,7 @@
               <w:pStyle w:val="Prrafodelista"/>
             </w:pPr>
             <w:r>
-              <w:t xml:space="preserve">              | &lt;</w:t>
+              <w:t xml:space="preserve">                | &lt;</w:t>
             </w:r>
             <w:proofErr w:type="spellStart"/>
             <w:r>
@@ -1428,7 +1329,291 @@
             </w:r>
             <w:proofErr w:type="spellEnd"/>
             <w:r>
-              <w:t>&gt; = &lt;identificador&gt; ;</w:t>
+              <w:t>&gt; = &lt;</w:t>
+            </w:r>
+            <w:proofErr w:type="spellStart"/>
+            <w:r>
+              <w:t>expresion</w:t>
+            </w:r>
+            <w:proofErr w:type="spellEnd"/>
+            <w:r>
+              <w:t>&gt; ;</w:t>
+            </w:r>
+          </w:p>
+          <w:p>
+            <w:pPr>
+              <w:pStyle w:val="Prrafodelista"/>
+            </w:pPr>
+          </w:p>
+          <w:p>
+            <w:pPr>
+              <w:pStyle w:val="Prrafodelista"/>
+            </w:pPr>
+            <w:r>
+              <w:t>&lt;</w:t>
+            </w:r>
+            <w:proofErr w:type="spellStart"/>
+            <w:r>
+              <w:t>sentencia_si</w:t>
+            </w:r>
+            <w:proofErr w:type="spellEnd"/>
+            <w:proofErr w:type="gramStart"/>
+            <w:r>
+              <w:t>&gt; ::=</w:t>
+            </w:r>
+            <w:proofErr w:type="gramEnd"/>
+            <w:r>
+              <w:t xml:space="preserve"> si ( &lt;</w:t>
+            </w:r>
+            <w:proofErr w:type="spellStart"/>
+            <w:r>
+              <w:t>expresion</w:t>
+            </w:r>
+            <w:proofErr w:type="spellEnd"/>
+            <w:r>
+              <w:t>&gt; ) &lt;sentencia&gt;</w:t>
+            </w:r>
+          </w:p>
+          <w:p>
+            <w:pPr>
+              <w:pStyle w:val="Prrafodelista"/>
+            </w:pPr>
+            <w:r>
+              <w:t xml:space="preserve">        </w:t>
+            </w:r>
+            <w:r>
+              <w:tab/>
+            </w:r>
+            <w:r>
+              <w:tab/>
+            </w:r>
+            <w:proofErr w:type="gramStart"/>
+            <w:r>
+              <w:t>|  (</w:t>
+            </w:r>
+            <w:proofErr w:type="gramEnd"/>
+            <w:r>
+              <w:t xml:space="preserve"> &lt;</w:t>
+            </w:r>
+            <w:proofErr w:type="spellStart"/>
+            <w:r>
+              <w:t>expresion</w:t>
+            </w:r>
+            <w:proofErr w:type="spellEnd"/>
+            <w:r>
+              <w:t xml:space="preserve">&gt; ) &lt;sentencia&gt; </w:t>
+            </w:r>
+            <w:proofErr w:type="spellStart"/>
+            <w:r>
+              <w:t>si_no</w:t>
+            </w:r>
+            <w:proofErr w:type="spellEnd"/>
+            <w:r>
+              <w:t xml:space="preserve"> &lt;sentencia&gt;</w:t>
+            </w:r>
+          </w:p>
+          <w:p>
+            <w:pPr>
+              <w:pStyle w:val="Prrafodelista"/>
+            </w:pPr>
+          </w:p>
+          <w:p>
+            <w:pPr>
+              <w:pStyle w:val="Prrafodelista"/>
+            </w:pPr>
+            <w:r>
+              <w:t>&lt;</w:t>
+            </w:r>
+            <w:proofErr w:type="spellStart"/>
+            <w:r>
+              <w:t>sentencia_hacer_hasta</w:t>
+            </w:r>
+            <w:proofErr w:type="spellEnd"/>
+            <w:proofErr w:type="gramStart"/>
+            <w:r>
+              <w:t>&gt; ::=</w:t>
+            </w:r>
+            <w:proofErr w:type="gramEnd"/>
+            <w:r>
+              <w:t xml:space="preserve"> hacer &lt;sentencia&gt; hasta ( &lt;</w:t>
+            </w:r>
+            <w:proofErr w:type="spellStart"/>
+            <w:r>
+              <w:t>expresion</w:t>
+            </w:r>
+            <w:proofErr w:type="spellEnd"/>
+            <w:r>
+              <w:t>&gt; )</w:t>
+            </w:r>
+          </w:p>
+          <w:p>
+            <w:pPr>
+              <w:pStyle w:val="Prrafodelista"/>
+            </w:pPr>
+          </w:p>
+          <w:p>
+            <w:pPr>
+              <w:pStyle w:val="Prrafodelista"/>
+            </w:pPr>
+            <w:r>
+              <w:t>&lt;</w:t>
+            </w:r>
+            <w:proofErr w:type="spellStart"/>
+            <w:r>
+              <w:t>sentencia_mientras</w:t>
+            </w:r>
+            <w:proofErr w:type="spellEnd"/>
+            <w:proofErr w:type="gramStart"/>
+            <w:r>
+              <w:t>&gt; ::=</w:t>
+            </w:r>
+            <w:proofErr w:type="gramEnd"/>
+            <w:r>
+              <w:t xml:space="preserve"> mientras ( &lt;</w:t>
+            </w:r>
+            <w:proofErr w:type="spellStart"/>
+            <w:r>
+              <w:t>expresion</w:t>
+            </w:r>
+            <w:proofErr w:type="spellEnd"/>
+            <w:r>
+              <w:t>&gt; ) &lt;sentencia&gt;</w:t>
+            </w:r>
+          </w:p>
+          <w:p>
+            <w:pPr>
+              <w:pStyle w:val="Prrafodelista"/>
+            </w:pPr>
+          </w:p>
+          <w:p>
+            <w:pPr>
+              <w:pStyle w:val="Prrafodelista"/>
+            </w:pPr>
+            <w:r>
+              <w:t>&lt;</w:t>
+            </w:r>
+            <w:proofErr w:type="spellStart"/>
+            <w:r>
+              <w:t>sentencia_entrada</w:t>
+            </w:r>
+            <w:proofErr w:type="spellEnd"/>
+            <w:proofErr w:type="gramStart"/>
+            <w:r>
+              <w:t>&gt; ::=</w:t>
+            </w:r>
+            <w:proofErr w:type="gramEnd"/>
+            <w:r>
+              <w:t xml:space="preserve"> leer &lt;</w:t>
+            </w:r>
+            <w:proofErr w:type="spellStart"/>
+            <w:r>
+              <w:t>lista_variables</w:t>
+            </w:r>
+            <w:proofErr w:type="spellEnd"/>
+            <w:r>
+              <w:t>&gt; ;</w:t>
+            </w:r>
+          </w:p>
+          <w:p>
+            <w:pPr>
+              <w:pStyle w:val="Prrafodelista"/>
+            </w:pPr>
+          </w:p>
+          <w:p>
+            <w:pPr>
+              <w:pStyle w:val="Prrafodelista"/>
+            </w:pPr>
+            <w:r>
+              <w:t>&lt;</w:t>
+            </w:r>
+            <w:proofErr w:type="spellStart"/>
+            <w:r>
+              <w:t>sentencia_salida</w:t>
+            </w:r>
+            <w:proofErr w:type="spellEnd"/>
+            <w:proofErr w:type="gramStart"/>
+            <w:r>
+              <w:t>&gt; ::=</w:t>
+            </w:r>
+            <w:proofErr w:type="gramEnd"/>
+            <w:r>
+              <w:t xml:space="preserve"> escribir &lt;</w:t>
+            </w:r>
+            <w:proofErr w:type="spellStart"/>
+            <w:r>
+              <w:t>lista_expresiones_o_cadena</w:t>
+            </w:r>
+            <w:proofErr w:type="spellEnd"/>
+            <w:r>
+              <w:t>&gt; ;</w:t>
+            </w:r>
+          </w:p>
+          <w:p>
+            <w:pPr>
+              <w:pStyle w:val="Prrafodelista"/>
+            </w:pPr>
+          </w:p>
+          <w:p>
+            <w:pPr>
+              <w:pStyle w:val="Prrafodelista"/>
+            </w:pPr>
+            <w:r>
+              <w:t>&lt;</w:t>
+            </w:r>
+            <w:proofErr w:type="spellStart"/>
+            <w:r>
+              <w:t>sentencia_devolver</w:t>
+            </w:r>
+            <w:proofErr w:type="spellEnd"/>
+            <w:proofErr w:type="gramStart"/>
+            <w:r>
+              <w:t>&gt; ::=</w:t>
+            </w:r>
+            <w:proofErr w:type="gramEnd"/>
+            <w:r>
+              <w:t xml:space="preserve"> devolver &lt;</w:t>
+            </w:r>
+            <w:proofErr w:type="spellStart"/>
+            <w:r>
+              <w:t>expresion</w:t>
+            </w:r>
+            <w:proofErr w:type="spellEnd"/>
+            <w:r>
+              <w:t>&gt; ;</w:t>
+            </w:r>
+          </w:p>
+          <w:p>
+            <w:pPr>
+              <w:pStyle w:val="Prrafodelista"/>
+            </w:pPr>
+          </w:p>
+          <w:p>
+            <w:pPr>
+              <w:pStyle w:val="Prrafodelista"/>
+            </w:pPr>
+            <w:r>
+              <w:t>&lt;</w:t>
+            </w:r>
+            <w:proofErr w:type="spellStart"/>
+            <w:r>
+              <w:t>expresion</w:t>
+            </w:r>
+            <w:proofErr w:type="spellEnd"/>
+            <w:proofErr w:type="gramStart"/>
+            <w:r>
+              <w:t>&gt; ::=</w:t>
+            </w:r>
+            <w:proofErr w:type="gramEnd"/>
+            <w:r>
+              <w:t xml:space="preserve"> ( &lt;</w:t>
+            </w:r>
+            <w:proofErr w:type="spellStart"/>
+            <w:r>
+              <w:t>expresion</w:t>
+            </w:r>
+            <w:proofErr w:type="spellEnd"/>
+            <w:r>
+              <w:t>&gt; )</w:t>
             </w:r>
           </w:p>
           <w:p>
@@ -1440,24 +1625,75 @@
             </w:r>
             <w:proofErr w:type="spellStart"/>
             <w:r>
+              <w:t>op_unario</w:t>
+            </w:r>
+            <w:proofErr w:type="spellEnd"/>
+            <w:r>
+              <w:t>&gt; &lt;</w:t>
+            </w:r>
+            <w:proofErr w:type="spellStart"/>
+            <w:r>
+              <w:t>expresion</w:t>
+            </w:r>
+            <w:proofErr w:type="spellEnd"/>
+            <w:r>
+              <w:t>&gt;</w:t>
+            </w:r>
+          </w:p>
+          <w:p>
+            <w:pPr>
+              <w:pStyle w:val="Prrafodelista"/>
+            </w:pPr>
+            <w:r>
+              <w:t xml:space="preserve">                | &lt;</w:t>
+            </w:r>
+            <w:proofErr w:type="spellStart"/>
+            <w:r>
+              <w:t>expresion</w:t>
+            </w:r>
+            <w:proofErr w:type="spellEnd"/>
+            <w:r>
+              <w:t>&gt; &lt;</w:t>
+            </w:r>
+            <w:proofErr w:type="spellStart"/>
+            <w:r>
+              <w:t>op_binario</w:t>
+            </w:r>
+            <w:proofErr w:type="spellEnd"/>
+            <w:r>
+              <w:t>&gt; &lt;</w:t>
+            </w:r>
+            <w:proofErr w:type="spellStart"/>
+            <w:r>
+              <w:t>expresion</w:t>
+            </w:r>
+            <w:proofErr w:type="spellEnd"/>
+            <w:r>
+              <w:t>&gt;</w:t>
+            </w:r>
+          </w:p>
+          <w:p>
+            <w:pPr>
+              <w:pStyle w:val="Prrafodelista"/>
+            </w:pPr>
+            <w:r>
+              <w:t xml:space="preserve">                | &lt;</w:t>
+            </w:r>
+            <w:proofErr w:type="spellStart"/>
+            <w:r>
               <w:t>var_array</w:t>
             </w:r>
             <w:proofErr w:type="spellEnd"/>
             <w:r>
-              <w:t>&gt; = &lt;identificador&gt; [ &lt;</w:t>
-            </w:r>
-            <w:proofErr w:type="spellStart"/>
-            <w:r>
-              <w:t>expresion</w:t>
-            </w:r>
-            <w:proofErr w:type="spellEnd"/>
-            <w:proofErr w:type="gramStart"/>
-            <w:r>
-              <w:t>&gt; ]</w:t>
-            </w:r>
-            <w:proofErr w:type="gramEnd"/>
-            <w:r>
-              <w:t xml:space="preserve"> ;</w:t>
+              <w:t>&gt;</w:t>
+            </w:r>
+          </w:p>
+          <w:p>
+            <w:pPr>
+              <w:pStyle w:val="Prrafodelista"/>
+            </w:pPr>
+            <w:r>
+              <w:t xml:space="preserve">                | &lt;constante&gt;</w:t>
             </w:r>
           </w:p>
           <w:p>
@@ -1469,412 +1705,11 @@
             </w:r>
             <w:proofErr w:type="spellStart"/>
             <w:r>
-              <w:t>var_array</w:t>
-            </w:r>
-            <w:proofErr w:type="spellEnd"/>
-            <w:r>
-              <w:t>&gt; = &lt;identificador&gt; [ &lt;</w:t>
-            </w:r>
-            <w:proofErr w:type="spellStart"/>
-            <w:r>
-              <w:t>expresion</w:t>
-            </w:r>
-            <w:proofErr w:type="spellEnd"/>
-            <w:proofErr w:type="gramStart"/>
-            <w:r>
-              <w:t>&gt; ]</w:t>
-            </w:r>
-            <w:proofErr w:type="gramEnd"/>
-            <w:r>
-              <w:t xml:space="preserve"> [ </w:t>
-            </w:r>
-            <w:proofErr w:type="spellStart"/>
-            <w:r>
-              <w:t>expresion</w:t>
-            </w:r>
-            <w:proofErr w:type="spellEnd"/>
-            <w:r>
-              <w:t xml:space="preserve"> ] ;</w:t>
-            </w:r>
-          </w:p>
-          <w:p>
-            <w:pPr>
-              <w:pStyle w:val="Prrafodelista"/>
-            </w:pPr>
-          </w:p>
-          <w:p>
-            <w:pPr>
-              <w:pStyle w:val="Prrafodelista"/>
-            </w:pPr>
-            <w:r>
-              <w:t>&lt;</w:t>
-            </w:r>
-            <w:proofErr w:type="spellStart"/>
-            <w:r>
-              <w:t>sentencia_si</w:t>
-            </w:r>
-            <w:proofErr w:type="spellEnd"/>
-            <w:proofErr w:type="gramStart"/>
-            <w:r>
-              <w:t>&gt; ::=</w:t>
-            </w:r>
-            <w:proofErr w:type="gramEnd"/>
-            <w:r>
-              <w:t xml:space="preserve"> si ( &lt;</w:t>
-            </w:r>
-            <w:proofErr w:type="spellStart"/>
-            <w:r>
-              <w:t>expresion</w:t>
-            </w:r>
-            <w:proofErr w:type="spellEnd"/>
-            <w:r>
-              <w:t>&gt; ) &lt;sentencia&gt;</w:t>
-            </w:r>
-          </w:p>
-          <w:p>
-            <w:pPr>
-              <w:pStyle w:val="Prrafodelista"/>
-            </w:pPr>
-            <w:r>
-              <w:t xml:space="preserve">        </w:t>
-            </w:r>
-            <w:r>
-              <w:tab/>
-            </w:r>
-            <w:r>
-              <w:tab/>
-            </w:r>
-            <w:proofErr w:type="gramStart"/>
-            <w:r>
-              <w:t>|  (</w:t>
-            </w:r>
-            <w:proofErr w:type="gramEnd"/>
-            <w:r>
-              <w:t xml:space="preserve"> &lt;</w:t>
-            </w:r>
-            <w:proofErr w:type="spellStart"/>
-            <w:r>
-              <w:t>expresion</w:t>
-            </w:r>
-            <w:proofErr w:type="spellEnd"/>
-            <w:r>
-              <w:t xml:space="preserve">&gt; ) &lt;sentencia&gt; </w:t>
-            </w:r>
-            <w:proofErr w:type="spellStart"/>
-            <w:r>
-              <w:t>si_no</w:t>
-            </w:r>
-            <w:proofErr w:type="spellEnd"/>
-            <w:r>
-              <w:t xml:space="preserve"> &lt;bloque&gt; ;</w:t>
-            </w:r>
-          </w:p>
-          <w:p>
-            <w:pPr>
-              <w:pStyle w:val="Prrafodelista"/>
-            </w:pPr>
-          </w:p>
-          <w:p>
-            <w:pPr>
-              <w:pStyle w:val="Prrafodelista"/>
-            </w:pPr>
-            <w:r>
-              <w:t>&lt;</w:t>
-            </w:r>
-            <w:proofErr w:type="spellStart"/>
-            <w:r>
-              <w:t>sentencia_hacer_hasta</w:t>
-            </w:r>
-            <w:proofErr w:type="spellEnd"/>
-            <w:proofErr w:type="gramStart"/>
-            <w:r>
-              <w:t>&gt; ::=</w:t>
-            </w:r>
-            <w:proofErr w:type="gramEnd"/>
-            <w:r>
-              <w:t xml:space="preserve"> hacer &lt;sentencia&gt; hasta ( &lt;</w:t>
-            </w:r>
-            <w:proofErr w:type="spellStart"/>
-            <w:r>
-              <w:t>expresion</w:t>
-            </w:r>
-            <w:proofErr w:type="spellEnd"/>
-            <w:r>
-              <w:t>&gt; );</w:t>
-            </w:r>
-          </w:p>
-          <w:p>
-            <w:pPr>
-              <w:pStyle w:val="Prrafodelista"/>
-            </w:pPr>
-          </w:p>
-          <w:p>
-            <w:pPr>
-              <w:pStyle w:val="Prrafodelista"/>
-            </w:pPr>
-            <w:r>
-              <w:t>&lt;</w:t>
-            </w:r>
-            <w:proofErr w:type="spellStart"/>
-            <w:r>
-              <w:t>sentencia_mientras</w:t>
-            </w:r>
-            <w:proofErr w:type="spellEnd"/>
-            <w:proofErr w:type="gramStart"/>
-            <w:r>
-              <w:t>&gt; ::=</w:t>
-            </w:r>
-            <w:proofErr w:type="gramEnd"/>
-            <w:r>
-              <w:t xml:space="preserve"> mientras ( &lt;</w:t>
-            </w:r>
-            <w:proofErr w:type="spellStart"/>
-            <w:r>
-              <w:t>expresion</w:t>
-            </w:r>
-            <w:proofErr w:type="spellEnd"/>
-            <w:r>
-              <w:t>&gt; ) &lt;sentencia&gt; ;</w:t>
-            </w:r>
-          </w:p>
-          <w:p>
-            <w:pPr>
-              <w:pStyle w:val="Prrafodelista"/>
-            </w:pPr>
-          </w:p>
-          <w:p>
-            <w:pPr>
-              <w:pStyle w:val="Prrafodelista"/>
-            </w:pPr>
-            <w:r>
-              <w:t>&lt;</w:t>
-            </w:r>
-            <w:proofErr w:type="spellStart"/>
-            <w:r>
-              <w:t>sentencia_entrada</w:t>
-            </w:r>
-            <w:proofErr w:type="spellEnd"/>
-            <w:proofErr w:type="gramStart"/>
-            <w:r>
-              <w:t>&gt; ::=</w:t>
-            </w:r>
-            <w:proofErr w:type="gramEnd"/>
-            <w:r>
-              <w:t xml:space="preserve"> leer &lt;</w:t>
-            </w:r>
-            <w:proofErr w:type="spellStart"/>
-            <w:r>
-              <w:t>lista_variables</w:t>
-            </w:r>
-            <w:proofErr w:type="spellEnd"/>
-            <w:r>
-              <w:t>&gt; ;</w:t>
-            </w:r>
-          </w:p>
-          <w:p>
-            <w:pPr>
-              <w:pStyle w:val="Prrafodelista"/>
-            </w:pPr>
-          </w:p>
-          <w:p>
-            <w:pPr>
-              <w:pStyle w:val="Prrafodelista"/>
-            </w:pPr>
-            <w:r>
-              <w:t>&lt;</w:t>
-            </w:r>
-            <w:proofErr w:type="spellStart"/>
-            <w:r>
-              <w:t>sentencia_salida</w:t>
-            </w:r>
-            <w:proofErr w:type="spellEnd"/>
-            <w:proofErr w:type="gramStart"/>
-            <w:r>
-              <w:t>&gt; ::=</w:t>
-            </w:r>
-            <w:proofErr w:type="gramEnd"/>
-            <w:r>
-              <w:t xml:space="preserve"> escribir &lt;</w:t>
-            </w:r>
-            <w:proofErr w:type="spellStart"/>
-            <w:r>
-              <w:t>lista_expresiones_o_cadena</w:t>
-            </w:r>
-            <w:proofErr w:type="spellEnd"/>
-            <w:r>
-              <w:t>&gt; ;</w:t>
-            </w:r>
-          </w:p>
-          <w:p>
-            <w:pPr>
-              <w:pStyle w:val="Prrafodelista"/>
-            </w:pPr>
-          </w:p>
-          <w:p>
-            <w:pPr>
-              <w:pStyle w:val="Prrafodelista"/>
-            </w:pPr>
-            <w:r>
-              <w:t>&lt;</w:t>
-            </w:r>
-            <w:proofErr w:type="spellStart"/>
-            <w:r>
-              <w:t>sentencia_devolver</w:t>
-            </w:r>
-            <w:proofErr w:type="spellEnd"/>
-            <w:proofErr w:type="gramStart"/>
-            <w:r>
-              <w:t>&gt; ::=</w:t>
-            </w:r>
-            <w:proofErr w:type="gramEnd"/>
-            <w:r>
-              <w:t xml:space="preserve"> devolver &lt;</w:t>
-            </w:r>
-            <w:proofErr w:type="spellStart"/>
-            <w:r>
-              <w:t>expresion</w:t>
-            </w:r>
-            <w:proofErr w:type="spellEnd"/>
-            <w:r>
-              <w:t>&gt; ;</w:t>
-            </w:r>
-          </w:p>
-          <w:p>
-            <w:pPr>
-              <w:pStyle w:val="Prrafodelista"/>
-            </w:pPr>
-          </w:p>
-          <w:p>
-            <w:pPr>
-              <w:pStyle w:val="Prrafodelista"/>
-            </w:pPr>
-            <w:r>
-              <w:t>&lt;</w:t>
-            </w:r>
-            <w:proofErr w:type="spellStart"/>
-            <w:r>
-              <w:t>expresion</w:t>
-            </w:r>
-            <w:proofErr w:type="spellEnd"/>
-            <w:proofErr w:type="gramStart"/>
-            <w:r>
-              <w:t>&gt; ::=</w:t>
-            </w:r>
-            <w:proofErr w:type="gramEnd"/>
-            <w:r>
-              <w:t xml:space="preserve"> ( &lt;</w:t>
-            </w:r>
-            <w:proofErr w:type="spellStart"/>
-            <w:r>
-              <w:t>expresion</w:t>
-            </w:r>
-            <w:proofErr w:type="spellEnd"/>
-            <w:r>
-              <w:t>&gt; )</w:t>
-            </w:r>
-          </w:p>
-          <w:p>
-            <w:pPr>
-              <w:pStyle w:val="Prrafodelista"/>
-            </w:pPr>
-            <w:r>
-              <w:t xml:space="preserve">                | &lt;</w:t>
-            </w:r>
-            <w:proofErr w:type="spellStart"/>
-            <w:r>
-              <w:t>op_unario</w:t>
-            </w:r>
-            <w:proofErr w:type="spellEnd"/>
-            <w:r>
-              <w:t>&gt; &lt;</w:t>
-            </w:r>
-            <w:proofErr w:type="spellStart"/>
-            <w:r>
-              <w:t>expresion</w:t>
+              <w:t>funcion</w:t>
             </w:r>
             <w:proofErr w:type="spellEnd"/>
             <w:r>
               <w:t>&gt;</w:t>
-            </w:r>
-          </w:p>
-          <w:p>
-            <w:pPr>
-              <w:pStyle w:val="Prrafodelista"/>
-            </w:pPr>
-            <w:r>
-              <w:t xml:space="preserve">                | &lt;</w:t>
-            </w:r>
-            <w:proofErr w:type="spellStart"/>
-            <w:r>
-              <w:t>expresion</w:t>
-            </w:r>
-            <w:proofErr w:type="spellEnd"/>
-            <w:r>
-              <w:t>&gt; &lt;</w:t>
-            </w:r>
-            <w:proofErr w:type="spellStart"/>
-            <w:r>
-              <w:t>op_binario</w:t>
-            </w:r>
-            <w:proofErr w:type="spellEnd"/>
-            <w:r>
-              <w:t>&gt; &lt;</w:t>
-            </w:r>
-            <w:proofErr w:type="spellStart"/>
-            <w:r>
-              <w:t>expresion</w:t>
-            </w:r>
-            <w:proofErr w:type="spellEnd"/>
-            <w:r>
-              <w:t>&gt;</w:t>
-            </w:r>
-          </w:p>
-          <w:p>
-            <w:pPr>
-              <w:pStyle w:val="Prrafodelista"/>
-            </w:pPr>
-            <w:r>
-              <w:t xml:space="preserve">                | &lt;</w:t>
-            </w:r>
-            <w:proofErr w:type="spellStart"/>
-            <w:r>
-              <w:t>var_array</w:t>
-            </w:r>
-            <w:proofErr w:type="spellEnd"/>
-            <w:r>
-              <w:t>&gt;</w:t>
-            </w:r>
-          </w:p>
-          <w:p>
-            <w:pPr>
-              <w:pStyle w:val="Prrafodelista"/>
-            </w:pPr>
-            <w:r>
-              <w:t xml:space="preserve">                | &lt;constante&gt;</w:t>
-            </w:r>
-          </w:p>
-          <w:p>
-            <w:pPr>
-              <w:pStyle w:val="Prrafodelista"/>
-            </w:pPr>
-            <w:r>
-              <w:t xml:space="preserve">                | &lt;</w:t>
-            </w:r>
-            <w:proofErr w:type="spellStart"/>
-            <w:r>
-              <w:t>funcion</w:t>
-            </w:r>
-            <w:proofErr w:type="spellEnd"/>
-            <w:r>
-              <w:t>&gt;</w:t>
-            </w:r>
-          </w:p>
-          <w:p>
-            <w:pPr>
-              <w:pStyle w:val="Prrafodelista"/>
-            </w:pPr>
-            <w:r>
-              <w:t xml:space="preserve">                | &lt;variable&gt;</w:t>
             </w:r>
           </w:p>
           <w:p>
@@ -1917,7 +1752,8 @@
               <w:pStyle w:val="Prrafodelista"/>
             </w:pPr>
             <w:r>
-              <w:t xml:space="preserve">              | </w:t>
+              <w:tab/>
+              <w:t xml:space="preserve">| </w:t>
             </w:r>
             <w:proofErr w:type="spellStart"/>
             <w:r>
@@ -2208,185 +2044,185 @@
               <w:pStyle w:val="Prrafodelista"/>
             </w:pPr>
             <w:r>
+              <w:t>&lt;</w:t>
+            </w:r>
+            <w:proofErr w:type="spellStart"/>
+            <w:r>
+              <w:t>lista_entero</w:t>
+            </w:r>
+            <w:proofErr w:type="spellEnd"/>
+            <w:proofErr w:type="gramStart"/>
+            <w:r>
+              <w:t>&gt; ::=</w:t>
+            </w:r>
+            <w:proofErr w:type="gramEnd"/>
+            <w:r>
+              <w:t xml:space="preserve"> &lt;</w:t>
+            </w:r>
+            <w:proofErr w:type="spellStart"/>
+            <w:r>
+              <w:t>lista_entero</w:t>
+            </w:r>
+            <w:proofErr w:type="spellEnd"/>
+            <w:r>
+              <w:t>&gt; , &lt;</w:t>
+            </w:r>
+            <w:proofErr w:type="spellStart"/>
+            <w:r>
+              <w:t>const_entero</w:t>
+            </w:r>
+            <w:proofErr w:type="spellEnd"/>
+            <w:r>
+              <w:t>&gt;</w:t>
+            </w:r>
+          </w:p>
+          <w:p>
+            <w:pPr>
+              <w:pStyle w:val="Prrafodelista"/>
+            </w:pPr>
+            <w:r>
+              <w:t xml:space="preserve">                | &lt;</w:t>
+            </w:r>
+            <w:proofErr w:type="spellStart"/>
+            <w:r>
+              <w:t>const_entero</w:t>
+            </w:r>
+            <w:proofErr w:type="spellEnd"/>
+            <w:r>
+              <w:t>&gt;</w:t>
+            </w:r>
+          </w:p>
+          <w:p>
+            <w:pPr>
+              <w:pStyle w:val="Prrafodelista"/>
+            </w:pPr>
+          </w:p>
+          <w:p>
+            <w:pPr>
+              <w:pStyle w:val="Prrafodelista"/>
+            </w:pPr>
+            <w:r>
+              <w:t>&lt;</w:t>
+            </w:r>
+            <w:proofErr w:type="spellStart"/>
+            <w:r>
+              <w:t>lista_booleano</w:t>
+            </w:r>
+            <w:proofErr w:type="spellEnd"/>
+            <w:proofErr w:type="gramStart"/>
+            <w:r>
+              <w:t>&gt; ::=</w:t>
+            </w:r>
+            <w:proofErr w:type="gramEnd"/>
+            <w:r>
+              <w:t xml:space="preserve"> &lt;</w:t>
+            </w:r>
+            <w:proofErr w:type="spellStart"/>
+            <w:r>
+              <w:t>lista_booleano</w:t>
+            </w:r>
+            <w:proofErr w:type="spellEnd"/>
+            <w:r>
+              <w:t>&gt; , &lt;</w:t>
+            </w:r>
+            <w:proofErr w:type="spellStart"/>
+            <w:r>
+              <w:t>const_booleano</w:t>
+            </w:r>
+            <w:proofErr w:type="spellEnd"/>
+            <w:r>
+              <w:t>&gt;</w:t>
+            </w:r>
+          </w:p>
+          <w:p>
+            <w:pPr>
+              <w:pStyle w:val="Prrafodelista"/>
+            </w:pPr>
+            <w:r>
+              <w:t xml:space="preserve">                | &lt;</w:t>
+            </w:r>
+            <w:proofErr w:type="spellStart"/>
+            <w:r>
+              <w:t>const_booleano</w:t>
+            </w:r>
+            <w:proofErr w:type="spellEnd"/>
+            <w:r>
+              <w:t>&gt;</w:t>
+            </w:r>
+          </w:p>
+          <w:p>
+            <w:pPr>
+              <w:pStyle w:val="Prrafodelista"/>
+            </w:pPr>
+          </w:p>
+          <w:p>
+            <w:pPr>
+              <w:pStyle w:val="Prrafodelista"/>
+            </w:pPr>
+            <w:r>
+              <w:t>&lt;</w:t>
+            </w:r>
+            <w:proofErr w:type="spellStart"/>
+            <w:r>
+              <w:t>lista_flotante</w:t>
+            </w:r>
+            <w:proofErr w:type="spellEnd"/>
+            <w:proofErr w:type="gramStart"/>
+            <w:r>
+              <w:t>&gt; ::=</w:t>
+            </w:r>
+            <w:proofErr w:type="gramEnd"/>
+            <w:r>
+              <w:t xml:space="preserve"> &lt;</w:t>
+            </w:r>
+            <w:proofErr w:type="spellStart"/>
+            <w:r>
+              <w:t>lista_flotante</w:t>
+            </w:r>
+            <w:proofErr w:type="spellEnd"/>
+            <w:r>
+              <w:t>&gt; , &lt;</w:t>
+            </w:r>
+            <w:proofErr w:type="spellStart"/>
+            <w:r>
+              <w:t>const_flotante</w:t>
+            </w:r>
+            <w:proofErr w:type="spellEnd"/>
+            <w:r>
+              <w:t>&gt;</w:t>
+            </w:r>
+          </w:p>
+          <w:p>
+            <w:pPr>
+              <w:pStyle w:val="Prrafodelista"/>
+            </w:pPr>
+            <w:r>
+              <w:t xml:space="preserve">                | &lt;</w:t>
+            </w:r>
+            <w:proofErr w:type="spellStart"/>
+            <w:r>
+              <w:t>const_flotante</w:t>
+            </w:r>
+            <w:proofErr w:type="spellEnd"/>
+            <w:r>
+              <w:t>&gt;</w:t>
+            </w:r>
+          </w:p>
+          <w:p>
+            <w:pPr>
+              <w:pStyle w:val="Prrafodelista"/>
+            </w:pPr>
+          </w:p>
+          <w:p>
+            <w:pPr>
+              <w:pStyle w:val="Prrafodelista"/>
+            </w:pPr>
+            <w:r>
               <w:lastRenderedPageBreak/>
               <w:t>&lt;</w:t>
             </w:r>
             <w:proofErr w:type="spellStart"/>
             <w:r>
-              <w:t>lista_entero</w:t>
-            </w:r>
-            <w:proofErr w:type="spellEnd"/>
-            <w:proofErr w:type="gramStart"/>
-            <w:r>
-              <w:t>&gt; ::=</w:t>
-            </w:r>
-            <w:proofErr w:type="gramEnd"/>
-            <w:r>
-              <w:t xml:space="preserve"> &lt;</w:t>
-            </w:r>
-            <w:proofErr w:type="spellStart"/>
-            <w:r>
-              <w:t>lista_entero</w:t>
-            </w:r>
-            <w:proofErr w:type="spellEnd"/>
-            <w:r>
-              <w:t>&gt; , &lt;</w:t>
-            </w:r>
-            <w:proofErr w:type="spellStart"/>
-            <w:r>
-              <w:t>const_entero</w:t>
-            </w:r>
-            <w:proofErr w:type="spellEnd"/>
-            <w:r>
-              <w:t>&gt;</w:t>
-            </w:r>
-          </w:p>
-          <w:p>
-            <w:pPr>
-              <w:pStyle w:val="Prrafodelista"/>
-            </w:pPr>
-            <w:r>
-              <w:t xml:space="preserve">                | &lt;</w:t>
-            </w:r>
-            <w:proofErr w:type="spellStart"/>
-            <w:r>
-              <w:t>const_entero</w:t>
-            </w:r>
-            <w:proofErr w:type="spellEnd"/>
-            <w:r>
-              <w:t>&gt;</w:t>
-            </w:r>
-          </w:p>
-          <w:p>
-            <w:pPr>
-              <w:pStyle w:val="Prrafodelista"/>
-            </w:pPr>
-          </w:p>
-          <w:p>
-            <w:pPr>
-              <w:pStyle w:val="Prrafodelista"/>
-            </w:pPr>
-            <w:r>
-              <w:t>&lt;</w:t>
-            </w:r>
-            <w:proofErr w:type="spellStart"/>
-            <w:r>
-              <w:t>lista_booleano</w:t>
-            </w:r>
-            <w:proofErr w:type="spellEnd"/>
-            <w:proofErr w:type="gramStart"/>
-            <w:r>
-              <w:t>&gt; ::=</w:t>
-            </w:r>
-            <w:proofErr w:type="gramEnd"/>
-            <w:r>
-              <w:t xml:space="preserve"> &lt;</w:t>
-            </w:r>
-            <w:proofErr w:type="spellStart"/>
-            <w:r>
-              <w:t>lista_booleano</w:t>
-            </w:r>
-            <w:proofErr w:type="spellEnd"/>
-            <w:r>
-              <w:t>&gt; , &lt;</w:t>
-            </w:r>
-            <w:proofErr w:type="spellStart"/>
-            <w:r>
-              <w:t>const_booleano</w:t>
-            </w:r>
-            <w:proofErr w:type="spellEnd"/>
-            <w:r>
-              <w:t>&gt;</w:t>
-            </w:r>
-          </w:p>
-          <w:p>
-            <w:pPr>
-              <w:pStyle w:val="Prrafodelista"/>
-            </w:pPr>
-            <w:r>
-              <w:t xml:space="preserve">                | &lt;</w:t>
-            </w:r>
-            <w:proofErr w:type="spellStart"/>
-            <w:r>
-              <w:t>const_booleano</w:t>
-            </w:r>
-            <w:proofErr w:type="spellEnd"/>
-            <w:r>
-              <w:t>&gt;</w:t>
-            </w:r>
-          </w:p>
-          <w:p>
-            <w:pPr>
-              <w:pStyle w:val="Prrafodelista"/>
-            </w:pPr>
-          </w:p>
-          <w:p>
-            <w:pPr>
-              <w:pStyle w:val="Prrafodelista"/>
-            </w:pPr>
-            <w:r>
-              <w:t>&lt;</w:t>
-            </w:r>
-            <w:proofErr w:type="spellStart"/>
-            <w:r>
-              <w:t>lista_flotante</w:t>
-            </w:r>
-            <w:proofErr w:type="spellEnd"/>
-            <w:proofErr w:type="gramStart"/>
-            <w:r>
-              <w:t>&gt; ::=</w:t>
-            </w:r>
-            <w:proofErr w:type="gramEnd"/>
-            <w:r>
-              <w:t xml:space="preserve"> &lt;</w:t>
-            </w:r>
-            <w:proofErr w:type="spellStart"/>
-            <w:r>
-              <w:t>lista_flotante</w:t>
-            </w:r>
-            <w:proofErr w:type="spellEnd"/>
-            <w:r>
-              <w:t>&gt; , &lt;</w:t>
-            </w:r>
-            <w:proofErr w:type="spellStart"/>
-            <w:r>
-              <w:t>const_flotante</w:t>
-            </w:r>
-            <w:proofErr w:type="spellEnd"/>
-            <w:r>
-              <w:t>&gt;</w:t>
-            </w:r>
-          </w:p>
-          <w:p>
-            <w:pPr>
-              <w:pStyle w:val="Prrafodelista"/>
-            </w:pPr>
-            <w:r>
-              <w:t xml:space="preserve">                | &lt;</w:t>
-            </w:r>
-            <w:proofErr w:type="spellStart"/>
-            <w:r>
-              <w:t>const_flotante</w:t>
-            </w:r>
-            <w:proofErr w:type="spellEnd"/>
-            <w:r>
-              <w:t>&gt;</w:t>
-            </w:r>
-          </w:p>
-          <w:p>
-            <w:pPr>
-              <w:pStyle w:val="Prrafodelista"/>
-            </w:pPr>
-          </w:p>
-          <w:p>
-            <w:pPr>
-              <w:pStyle w:val="Prrafodelista"/>
-            </w:pPr>
-            <w:r>
-              <w:t>&lt;</w:t>
-            </w:r>
-            <w:proofErr w:type="spellStart"/>
-            <w:r>
               <w:t>lista_caracter</w:t>
             </w:r>
             <w:proofErr w:type="spellEnd"/>
@@ -2539,7 +2375,7 @@
             </w:r>
             <w:proofErr w:type="gramEnd"/>
             <w:r>
-              <w:t xml:space="preserve"> "cualquier conjunto de caracteres"</w:t>
+              <w:t xml:space="preserve"> "cualquier secuencia de caracteres"</w:t>
             </w:r>
           </w:p>
           <w:p>
@@ -2762,6 +2598,14 @@
             <w:pPr>
               <w:pStyle w:val="Prrafodelista"/>
             </w:pPr>
+            <w:r>
+              <w:t xml:space="preserve">                |</w:t>
+            </w:r>
+          </w:p>
+          <w:p>
+            <w:pPr>
+              <w:pStyle w:val="Prrafodelista"/>
+            </w:pPr>
           </w:p>
           <w:p>
             <w:pPr>
@@ -2792,14 +2636,14 @@
               <w:pStyle w:val="Prrafodelista"/>
             </w:pPr>
             <w:r>
-              <w:tab/>
-            </w:r>
-            <w:r>
-              <w:t>| &lt;</w:t>
-            </w:r>
-            <w:proofErr w:type="spellStart"/>
-            <w:r>
-              <w:t>const_matriz</w:t>
+              <w:t xml:space="preserve">               </w:t>
+            </w:r>
+            <w:r>
+              <w:t>|&lt;</w:t>
+            </w:r>
+            <w:proofErr w:type="spellStart"/>
+            <w:r>
+              <w:t>const_entero_sin_signo</w:t>
             </w:r>
             <w:proofErr w:type="spellEnd"/>
             <w:r>
@@ -2827,7 +2671,7 @@
               <w:rPr>
                 <w:lang w:val="en-GB"/>
               </w:rPr>
-              <w:t>const_booleano</w:t>
+              <w:t>const_matriz</w:t>
             </w:r>
             <w:proofErr w:type="spellEnd"/>
             <w:r>
@@ -2856,7 +2700,7 @@
               <w:rPr>
                 <w:lang w:val="en-GB"/>
               </w:rPr>
-              <w:t>const_flotante</w:t>
+              <w:t>const_booleano</w:t>
             </w:r>
             <w:proofErr w:type="spellEnd"/>
             <w:r>
@@ -2885,7 +2729,7 @@
               <w:rPr>
                 <w:lang w:val="en-GB"/>
               </w:rPr>
-              <w:t>const_caracter</w:t>
+              <w:t>const_flotante</w:t>
             </w:r>
             <w:proofErr w:type="spellEnd"/>
             <w:r>
@@ -2898,9 +2742,45 @@
           <w:p>
             <w:pPr>
               <w:pStyle w:val="Prrafodelista"/>
+            </w:pPr>
+            <w:r>
               <w:rPr>
                 <w:lang w:val="en-GB"/>
               </w:rPr>
+              <w:tab/>
+            </w:r>
+            <w:r>
+              <w:t>| &lt;</w:t>
+            </w:r>
+            <w:proofErr w:type="spellStart"/>
+            <w:r>
+              <w:t>const_flotante_sin_signo</w:t>
+            </w:r>
+            <w:proofErr w:type="spellEnd"/>
+            <w:r>
+              <w:t>&gt;</w:t>
+            </w:r>
+          </w:p>
+          <w:p>
+            <w:pPr>
+              <w:pStyle w:val="Prrafodelista"/>
+            </w:pPr>
+            <w:r>
+              <w:tab/>
+              <w:t>| &lt;</w:t>
+            </w:r>
+            <w:proofErr w:type="spellStart"/>
+            <w:r>
+              <w:t>const_caracter</w:t>
+            </w:r>
+            <w:proofErr w:type="spellEnd"/>
+            <w:r>
+              <w:t>&gt;</w:t>
+            </w:r>
+          </w:p>
+          <w:p>
+            <w:pPr>
+              <w:pStyle w:val="Prrafodelista"/>
             </w:pPr>
           </w:p>
           <w:p>
@@ -2925,7 +2805,7 @@
             </w:r>
             <w:proofErr w:type="spellStart"/>
             <w:r>
-              <w:t>lista_variables</w:t>
+              <w:t>lista_expresiones_o_cadena</w:t>
             </w:r>
             <w:proofErr w:type="spellEnd"/>
             <w:r>
@@ -2936,6 +2816,15 @@
             <w:pPr>
               <w:pStyle w:val="Prrafodelista"/>
             </w:pPr>
+            <w:r>
+              <w:tab/>
+            </w:r>
+            <w:r>
+              <w:tab/>
+            </w:r>
+            <w:r>
+              <w:tab/>
+            </w:r>
             <w:r>
               <w:tab/>
               <w:t xml:space="preserve">| &lt;identificador </w:t>
@@ -2991,7 +2880,15 @@
               <w:pStyle w:val="Prrafodelista"/>
             </w:pPr>
             <w:r>
-              <w:lastRenderedPageBreak/>
+              <w:tab/>
+            </w:r>
+            <w:r>
+              <w:tab/>
+            </w:r>
+            <w:r>
+              <w:tab/>
+            </w:r>
+            <w:r>
               <w:tab/>
               <w:t>| &lt;</w:t>
             </w:r>
@@ -3077,6 +2974,7 @@
               <w:pStyle w:val="Prrafodelista"/>
             </w:pPr>
             <w:r>
+              <w:lastRenderedPageBreak/>
               <w:t>&lt;</w:t>
             </w:r>
             <w:proofErr w:type="spellStart"/>
@@ -3422,6 +3320,56 @@
             </w:r>
             <w:proofErr w:type="spellStart"/>
             <w:r>
+              <w:t>const_flotante_sin_signo</w:t>
+            </w:r>
+            <w:proofErr w:type="spellEnd"/>
+            <w:proofErr w:type="gramStart"/>
+            <w:r>
+              <w:t>&gt; ::=</w:t>
+            </w:r>
+            <w:proofErr w:type="gramEnd"/>
+            <w:r>
+              <w:t xml:space="preserve"> &lt;</w:t>
+            </w:r>
+            <w:proofErr w:type="spellStart"/>
+            <w:r>
+              <w:t>const_entero_sin_signo</w:t>
+            </w:r>
+            <w:proofErr w:type="spellEnd"/>
+            <w:r>
+              <w:t>&gt; . &lt;</w:t>
+            </w:r>
+            <w:proofErr w:type="spellStart"/>
+            <w:r>
+              <w:t>const_entero_sin_signo</w:t>
+            </w:r>
+            <w:proofErr w:type="spellEnd"/>
+            <w:r>
+              <w:t xml:space="preserve">&gt; //Se cree que no es necesario al tener </w:t>
+            </w:r>
+            <w:proofErr w:type="spellStart"/>
+            <w:r>
+              <w:t>const_entero</w:t>
+            </w:r>
+            <w:proofErr w:type="spellEnd"/>
+            <w:r>
+              <w:t xml:space="preserve"> -, +, o vacío</w:t>
+            </w:r>
+          </w:p>
+          <w:p>
+            <w:pPr>
+              <w:pStyle w:val="Prrafodelista"/>
+            </w:pPr>
+          </w:p>
+          <w:p>
+            <w:pPr>
+              <w:pStyle w:val="Prrafodelista"/>
+            </w:pPr>
+            <w:r>
+              <w:t>&lt;</w:t>
+            </w:r>
+            <w:proofErr w:type="spellStart"/>
+            <w:r>
               <w:t>const_caracter</w:t>
             </w:r>
             <w:proofErr w:type="spellEnd"/>
@@ -3539,47 +3487,25 @@
       <w:pPr>
         <w:pStyle w:val="Prrafodelista"/>
       </w:pPr>
-    </w:p>
-    <w:p>
-      <w:pPr>
-        <w:pStyle w:val="Prrafodelista"/>
-      </w:pPr>
-    </w:p>
-    <w:p>
-      <w:pPr>
-        <w:pStyle w:val="Prrafodelista"/>
-      </w:pPr>
-    </w:p>
-    <w:p>
-      <w:pPr>
-        <w:pStyle w:val="Prrafodelista"/>
-      </w:pPr>
-    </w:p>
-    <w:p>
-      <w:pPr>
-        <w:pStyle w:val="Prrafodelista"/>
-      </w:pPr>
-    </w:p>
-    <w:p>
-      <w:pPr>
-        <w:pStyle w:val="Prrafodelista"/>
-      </w:pPr>
-    </w:p>
-    <w:p>
-      <w:pPr>
-        <w:pStyle w:val="Prrafodelista"/>
-      </w:pPr>
-    </w:p>
-    <w:p>
-      <w:pPr>
-        <w:pStyle w:val="Prrafodelista"/>
-      </w:pPr>
-    </w:p>
-    <w:p>
-      <w:pPr>
-        <w:pStyle w:val="Prrafodelista"/>
-      </w:pPr>
-    </w:p>
+      <w:bookmarkStart w:id="0" w:name="_GoBack"/>
+      <w:bookmarkEnd w:id="0"/>
+    </w:p>
+    <w:p>
+      <w:pPr>
+        <w:pStyle w:val="Prrafodelista"/>
+      </w:pPr>
+    </w:p>
+    <w:p>
+      <w:pPr>
+        <w:pStyle w:val="Prrafodelista"/>
+      </w:pPr>
+    </w:p>
+    <w:p>
+      <w:pPr>
+        <w:pStyle w:val="Prrafodelista"/>
+      </w:pPr>
+    </w:p>
+    <w:p/>
     <w:p>
       <w:pPr>
         <w:pStyle w:val="Prrafodelista"/>
@@ -3594,6 +3520,7 @@
         </w:numPr>
       </w:pPr>
       <w:r>
+        <w:lastRenderedPageBreak/>
         <w:t>Definición de la semántica en lenguaje natural:</w:t>
       </w:r>
     </w:p>
@@ -3906,6 +3833,7 @@
         </w:numPr>
       </w:pPr>
       <w:r>
+        <w:lastRenderedPageBreak/>
         <w:t>Identificación de los tokens:</w:t>
       </w:r>
     </w:p>
@@ -4736,8 +4664,9 @@
         <w:tblLook w:val="04A0" w:firstRow="1" w:lastRow="0" w:firstColumn="1" w:lastColumn="0" w:noHBand="0" w:noVBand="1"/>
       </w:tblPr>
       <w:tblGrid>
-        <w:gridCol w:w="4247"/>
-        <w:gridCol w:w="4247"/>
+        <w:gridCol w:w="3239"/>
+        <w:gridCol w:w="2359"/>
+        <w:gridCol w:w="2896"/>
       </w:tblGrid>
       <w:tr>
         <w:trPr>
@@ -4746,12 +4675,13 @@
         <w:tc>
           <w:tcPr>
             <w:cnfStyle w:val="001000000000" w:firstRow="0" w:lastRow="0" w:firstColumn="1" w:lastColumn="0" w:oddVBand="0" w:evenVBand="0" w:oddHBand="0" w:evenHBand="0" w:firstRowFirstColumn="0" w:firstRowLastColumn="0" w:lastRowFirstColumn="0" w:lastRowLastColumn="0"/>
-            <w:tcW w:w="4247" w:type="dxa"/>
-          </w:tcPr>
-          <w:p>
-            <w:pPr>
-              <w:pStyle w:val="Prrafodelista"/>
-              <w:ind w:left="0"/>
+            <w:tcW w:w="3239" w:type="dxa"/>
+          </w:tcPr>
+          <w:p>
+            <w:pPr>
+              <w:pStyle w:val="Prrafodelista"/>
+              <w:ind w:left="0"/>
+              <w:jc w:val="center"/>
             </w:pPr>
             <w:r>
               <w:t>Tokens</w:t>
@@ -4760,12 +4690,29 @@
         </w:tc>
         <w:tc>
           <w:tcPr>
-            <w:tcW w:w="4247" w:type="dxa"/>
-          </w:tcPr>
-          <w:p>
-            <w:pPr>
-              <w:pStyle w:val="Prrafodelista"/>
-              <w:ind w:left="0"/>
+            <w:tcW w:w="2359" w:type="dxa"/>
+          </w:tcPr>
+          <w:p>
+            <w:pPr>
+              <w:pStyle w:val="Prrafodelista"/>
+              <w:ind w:left="0"/>
+              <w:jc w:val="center"/>
+              <w:cnfStyle w:val="100000000000" w:firstRow="1" w:lastRow="0" w:firstColumn="0" w:lastColumn="0" w:oddVBand="0" w:evenVBand="0" w:oddHBand="0" w:evenHBand="0" w:firstRowFirstColumn="0" w:firstRowLastColumn="0" w:lastRowFirstColumn="0" w:lastRowLastColumn="0"/>
+            </w:pPr>
+            <w:r>
+              <w:t>Código</w:t>
+            </w:r>
+          </w:p>
+        </w:tc>
+        <w:tc>
+          <w:tcPr>
+            <w:tcW w:w="2896" w:type="dxa"/>
+          </w:tcPr>
+          <w:p>
+            <w:pPr>
+              <w:pStyle w:val="Prrafodelista"/>
+              <w:ind w:left="0"/>
+              <w:jc w:val="center"/>
               <w:cnfStyle w:val="100000000000" w:firstRow="1" w:lastRow="0" w:firstColumn="0" w:lastColumn="0" w:oddVBand="0" w:evenVBand="0" w:oddHBand="0" w:evenHBand="0" w:firstRowFirstColumn="0" w:firstRowLastColumn="0" w:lastRowFirstColumn="0" w:lastRowLastColumn="0"/>
             </w:pPr>
             <w:r>
@@ -4781,7 +4728,7 @@
         <w:tc>
           <w:tcPr>
             <w:cnfStyle w:val="001000000000" w:firstRow="0" w:lastRow="0" w:firstColumn="1" w:lastColumn="0" w:oddVBand="0" w:evenVBand="0" w:oddHBand="0" w:evenHBand="0" w:firstRowFirstColumn="0" w:firstRowLastColumn="0" w:lastRowFirstColumn="0" w:lastRowLastColumn="0"/>
-            <w:tcW w:w="4247" w:type="dxa"/>
+            <w:tcW w:w="3239" w:type="dxa"/>
           </w:tcPr>
           <w:p>
             <w:pPr>
@@ -4795,7 +4742,22 @@
         </w:tc>
         <w:tc>
           <w:tcPr>
-            <w:tcW w:w="4247" w:type="dxa"/>
+            <w:tcW w:w="2359" w:type="dxa"/>
+          </w:tcPr>
+          <w:p>
+            <w:pPr>
+              <w:pStyle w:val="Prrafodelista"/>
+              <w:ind w:left="0"/>
+              <w:cnfStyle w:val="000000100000" w:firstRow="0" w:lastRow="0" w:firstColumn="0" w:lastColumn="0" w:oddVBand="0" w:evenVBand="0" w:oddHBand="1" w:evenHBand="0" w:firstRowFirstColumn="0" w:firstRowLastColumn="0" w:lastRowFirstColumn="0" w:lastRowLastColumn="0"/>
+            </w:pPr>
+            <w:r>
+              <w:t>256</w:t>
+            </w:r>
+          </w:p>
+        </w:tc>
+        <w:tc>
+          <w:tcPr>
+            <w:tcW w:w="2896" w:type="dxa"/>
           </w:tcPr>
           <w:p>
             <w:pPr>
@@ -4813,21 +4775,36 @@
         <w:tc>
           <w:tcPr>
             <w:cnfStyle w:val="001000000000" w:firstRow="0" w:lastRow="0" w:firstColumn="1" w:lastColumn="0" w:oddVBand="0" w:evenVBand="0" w:oddHBand="0" w:evenHBand="0" w:firstRowFirstColumn="0" w:firstRowLastColumn="0" w:lastRowFirstColumn="0" w:lastRowLastColumn="0"/>
-            <w:tcW w:w="4247" w:type="dxa"/>
-          </w:tcPr>
-          <w:p>
-            <w:pPr>
-              <w:pStyle w:val="Prrafodelista"/>
-              <w:ind w:left="0"/>
-            </w:pPr>
-            <w:r>
-              <w:t>INI_MATRIZ</w:t>
-            </w:r>
-          </w:p>
-        </w:tc>
-        <w:tc>
-          <w:tcPr>
-            <w:tcW w:w="4247" w:type="dxa"/>
+            <w:tcW w:w="3239" w:type="dxa"/>
+          </w:tcPr>
+          <w:p>
+            <w:pPr>
+              <w:pStyle w:val="Prrafodelista"/>
+              <w:ind w:left="0"/>
+            </w:pPr>
+            <w:r>
+              <w:t>INI_BLOQUE</w:t>
+            </w:r>
+          </w:p>
+        </w:tc>
+        <w:tc>
+          <w:tcPr>
+            <w:tcW w:w="2359" w:type="dxa"/>
+          </w:tcPr>
+          <w:p>
+            <w:pPr>
+              <w:pStyle w:val="Prrafodelista"/>
+              <w:ind w:left="0"/>
+              <w:cnfStyle w:val="000000000000" w:firstRow="0" w:lastRow="0" w:firstColumn="0" w:lastColumn="0" w:oddVBand="0" w:evenVBand="0" w:oddHBand="0" w:evenHBand="0" w:firstRowFirstColumn="0" w:firstRowLastColumn="0" w:lastRowFirstColumn="0" w:lastRowLastColumn="0"/>
+            </w:pPr>
+            <w:r>
+              <w:t>257</w:t>
+            </w:r>
+          </w:p>
+        </w:tc>
+        <w:tc>
+          <w:tcPr>
+            <w:tcW w:w="2896" w:type="dxa"/>
           </w:tcPr>
           <w:p>
             <w:pPr>
@@ -4848,21 +4825,33 @@
         <w:tc>
           <w:tcPr>
             <w:cnfStyle w:val="001000000000" w:firstRow="0" w:lastRow="0" w:firstColumn="1" w:lastColumn="0" w:oddVBand="0" w:evenVBand="0" w:oddHBand="0" w:evenHBand="0" w:firstRowFirstColumn="0" w:firstRowLastColumn="0" w:lastRowFirstColumn="0" w:lastRowLastColumn="0"/>
-            <w:tcW w:w="4247" w:type="dxa"/>
-          </w:tcPr>
-          <w:p>
-            <w:pPr>
-              <w:pStyle w:val="Prrafodelista"/>
-              <w:ind w:left="0"/>
-            </w:pPr>
-            <w:r>
-              <w:t>FIN_MATRIZ</w:t>
-            </w:r>
-          </w:p>
-        </w:tc>
-        <w:tc>
-          <w:tcPr>
-            <w:tcW w:w="4247" w:type="dxa"/>
+            <w:tcW w:w="3239" w:type="dxa"/>
+          </w:tcPr>
+          <w:p>
+            <w:pPr>
+              <w:pStyle w:val="Prrafodelista"/>
+              <w:ind w:left="0"/>
+            </w:pPr>
+            <w:r>
+              <w:t>FIN_BLOQUE</w:t>
+            </w:r>
+          </w:p>
+        </w:tc>
+        <w:tc>
+          <w:tcPr>
+            <w:tcW w:w="2359" w:type="dxa"/>
+          </w:tcPr>
+          <w:p>
+            <w:pPr>
+              <w:pStyle w:val="Prrafodelista"/>
+              <w:ind w:left="0"/>
+              <w:cnfStyle w:val="000000100000" w:firstRow="0" w:lastRow="0" w:firstColumn="0" w:lastColumn="0" w:oddVBand="0" w:evenVBand="0" w:oddHBand="1" w:evenHBand="0" w:firstRowFirstColumn="0" w:firstRowLastColumn="0" w:lastRowFirstColumn="0" w:lastRowLastColumn="0"/>
+            </w:pPr>
+          </w:p>
+        </w:tc>
+        <w:tc>
+          <w:tcPr>
+            <w:tcW w:w="2896" w:type="dxa"/>
           </w:tcPr>
           <w:p>
             <w:pPr>
@@ -4880,7 +4869,7 @@
         <w:tc>
           <w:tcPr>
             <w:cnfStyle w:val="001000000000" w:firstRow="0" w:lastRow="0" w:firstColumn="1" w:lastColumn="0" w:oddVBand="0" w:evenVBand="0" w:oddHBand="0" w:evenHBand="0" w:firstRowFirstColumn="0" w:firstRowLastColumn="0" w:lastRowFirstColumn="0" w:lastRowLastColumn="0"/>
-            <w:tcW w:w="4247" w:type="dxa"/>
+            <w:tcW w:w="3239" w:type="dxa"/>
           </w:tcPr>
           <w:p>
             <w:pPr>
@@ -4894,7 +4883,19 @@
         </w:tc>
         <w:tc>
           <w:tcPr>
-            <w:tcW w:w="4247" w:type="dxa"/>
+            <w:tcW w:w="2359" w:type="dxa"/>
+          </w:tcPr>
+          <w:p>
+            <w:pPr>
+              <w:pStyle w:val="Prrafodelista"/>
+              <w:ind w:left="0"/>
+              <w:cnfStyle w:val="000000000000" w:firstRow="0" w:lastRow="0" w:firstColumn="0" w:lastColumn="0" w:oddVBand="0" w:evenVBand="0" w:oddHBand="0" w:evenHBand="0" w:firstRowFirstColumn="0" w:firstRowLastColumn="0" w:lastRowFirstColumn="0" w:lastRowLastColumn="0"/>
+            </w:pPr>
+          </w:p>
+        </w:tc>
+        <w:tc>
+          <w:tcPr>
+            <w:tcW w:w="2896" w:type="dxa"/>
           </w:tcPr>
           <w:p>
             <w:pPr>
@@ -4915,7 +4916,7 @@
         <w:tc>
           <w:tcPr>
             <w:cnfStyle w:val="001000000000" w:firstRow="0" w:lastRow="0" w:firstColumn="1" w:lastColumn="0" w:oddVBand="0" w:evenVBand="0" w:oddHBand="0" w:evenHBand="0" w:firstRowFirstColumn="0" w:firstRowLastColumn="0" w:lastRowFirstColumn="0" w:lastRowLastColumn="0"/>
-            <w:tcW w:w="4247" w:type="dxa"/>
+            <w:tcW w:w="3239" w:type="dxa"/>
           </w:tcPr>
           <w:p>
             <w:pPr>
@@ -4929,7 +4930,19 @@
         </w:tc>
         <w:tc>
           <w:tcPr>
-            <w:tcW w:w="4247" w:type="dxa"/>
+            <w:tcW w:w="2359" w:type="dxa"/>
+          </w:tcPr>
+          <w:p>
+            <w:pPr>
+              <w:pStyle w:val="Prrafodelista"/>
+              <w:ind w:left="0"/>
+              <w:cnfStyle w:val="000000100000" w:firstRow="0" w:lastRow="0" w:firstColumn="0" w:lastColumn="0" w:oddVBand="0" w:evenVBand="0" w:oddHBand="1" w:evenHBand="0" w:firstRowFirstColumn="0" w:firstRowLastColumn="0" w:lastRowFirstColumn="0" w:lastRowLastColumn="0"/>
+            </w:pPr>
+          </w:p>
+        </w:tc>
+        <w:tc>
+          <w:tcPr>
+            <w:tcW w:w="2896" w:type="dxa"/>
           </w:tcPr>
           <w:p>
             <w:pPr>
@@ -4947,7 +4960,7 @@
         <w:tc>
           <w:tcPr>
             <w:cnfStyle w:val="001000000000" w:firstRow="0" w:lastRow="0" w:firstColumn="1" w:lastColumn="0" w:oddVBand="0" w:evenVBand="0" w:oddHBand="0" w:evenHBand="0" w:firstRowFirstColumn="0" w:firstRowLastColumn="0" w:lastRowFirstColumn="0" w:lastRowLastColumn="0"/>
-            <w:tcW w:w="4247" w:type="dxa"/>
+            <w:tcW w:w="3239" w:type="dxa"/>
           </w:tcPr>
           <w:p>
             <w:pPr>
@@ -4961,7 +4974,19 @@
         </w:tc>
         <w:tc>
           <w:tcPr>
-            <w:tcW w:w="4247" w:type="dxa"/>
+            <w:tcW w:w="2359" w:type="dxa"/>
+          </w:tcPr>
+          <w:p>
+            <w:pPr>
+              <w:pStyle w:val="Prrafodelista"/>
+              <w:ind w:left="0"/>
+              <w:cnfStyle w:val="000000000000" w:firstRow="0" w:lastRow="0" w:firstColumn="0" w:lastColumn="0" w:oddVBand="0" w:evenVBand="0" w:oddHBand="0" w:evenHBand="0" w:firstRowFirstColumn="0" w:firstRowLastColumn="0" w:lastRowFirstColumn="0" w:lastRowLastColumn="0"/>
+            </w:pPr>
+          </w:p>
+        </w:tc>
+        <w:tc>
+          <w:tcPr>
+            <w:tcW w:w="2896" w:type="dxa"/>
           </w:tcPr>
           <w:p>
             <w:pPr>
@@ -4982,7 +5007,7 @@
         <w:tc>
           <w:tcPr>
             <w:cnfStyle w:val="001000000000" w:firstRow="0" w:lastRow="0" w:firstColumn="1" w:lastColumn="0" w:oddVBand="0" w:evenVBand="0" w:oddHBand="0" w:evenHBand="0" w:firstRowFirstColumn="0" w:firstRowLastColumn="0" w:lastRowFirstColumn="0" w:lastRowLastColumn="0"/>
-            <w:tcW w:w="4247" w:type="dxa"/>
+            <w:tcW w:w="3239" w:type="dxa"/>
           </w:tcPr>
           <w:p>
             <w:pPr>
@@ -4996,7 +5021,19 @@
         </w:tc>
         <w:tc>
           <w:tcPr>
-            <w:tcW w:w="4247" w:type="dxa"/>
+            <w:tcW w:w="2359" w:type="dxa"/>
+          </w:tcPr>
+          <w:p>
+            <w:pPr>
+              <w:pStyle w:val="Prrafodelista"/>
+              <w:ind w:left="0"/>
+              <w:cnfStyle w:val="000000100000" w:firstRow="0" w:lastRow="0" w:firstColumn="0" w:lastColumn="0" w:oddVBand="0" w:evenVBand="0" w:oddHBand="1" w:evenHBand="0" w:firstRowFirstColumn="0" w:firstRowLastColumn="0" w:lastRowFirstColumn="0" w:lastRowLastColumn="0"/>
+            </w:pPr>
+          </w:p>
+        </w:tc>
+        <w:tc>
+          <w:tcPr>
+            <w:tcW w:w="2896" w:type="dxa"/>
           </w:tcPr>
           <w:p>
             <w:pPr>
@@ -5014,7 +5051,7 @@
         <w:tc>
           <w:tcPr>
             <w:cnfStyle w:val="001000000000" w:firstRow="0" w:lastRow="0" w:firstColumn="1" w:lastColumn="0" w:oddVBand="0" w:evenVBand="0" w:oddHBand="0" w:evenHBand="0" w:firstRowFirstColumn="0" w:firstRowLastColumn="0" w:lastRowFirstColumn="0" w:lastRowLastColumn="0"/>
-            <w:tcW w:w="4247" w:type="dxa"/>
+            <w:tcW w:w="3239" w:type="dxa"/>
           </w:tcPr>
           <w:p>
             <w:pPr>
@@ -5028,7 +5065,19 @@
         </w:tc>
         <w:tc>
           <w:tcPr>
-            <w:tcW w:w="4247" w:type="dxa"/>
+            <w:tcW w:w="2359" w:type="dxa"/>
+          </w:tcPr>
+          <w:p>
+            <w:pPr>
+              <w:pStyle w:val="Prrafodelista"/>
+              <w:ind w:left="0"/>
+              <w:cnfStyle w:val="000000000000" w:firstRow="0" w:lastRow="0" w:firstColumn="0" w:lastColumn="0" w:oddVBand="0" w:evenVBand="0" w:oddHBand="0" w:evenHBand="0" w:firstRowFirstColumn="0" w:firstRowLastColumn="0" w:lastRowFirstColumn="0" w:lastRowLastColumn="0"/>
+            </w:pPr>
+          </w:p>
+        </w:tc>
+        <w:tc>
+          <w:tcPr>
+            <w:tcW w:w="2896" w:type="dxa"/>
           </w:tcPr>
           <w:p>
             <w:pPr>
@@ -5051,7 +5100,7 @@
         <w:tc>
           <w:tcPr>
             <w:cnfStyle w:val="001000000000" w:firstRow="0" w:lastRow="0" w:firstColumn="1" w:lastColumn="0" w:oddVBand="0" w:evenVBand="0" w:oddHBand="0" w:evenHBand="0" w:firstRowFirstColumn="0" w:firstRowLastColumn="0" w:lastRowFirstColumn="0" w:lastRowLastColumn="0"/>
-            <w:tcW w:w="4247" w:type="dxa"/>
+            <w:tcW w:w="3239" w:type="dxa"/>
           </w:tcPr>
           <w:p>
             <w:pPr>
@@ -5065,7 +5114,17 @@
         </w:tc>
         <w:tc>
           <w:tcPr>
-            <w:tcW w:w="4247" w:type="dxa"/>
+            <w:tcW w:w="2359" w:type="dxa"/>
+          </w:tcPr>
+          <w:p>
+            <w:pPr>
+              <w:cnfStyle w:val="000000100000" w:firstRow="0" w:lastRow="0" w:firstColumn="0" w:lastColumn="0" w:oddVBand="0" w:evenVBand="0" w:oddHBand="1" w:evenHBand="0" w:firstRowFirstColumn="0" w:firstRowLastColumn="0" w:lastRowFirstColumn="0" w:lastRowLastColumn="0"/>
+            </w:pPr>
+          </w:p>
+        </w:tc>
+        <w:tc>
+          <w:tcPr>
+            <w:tcW w:w="2896" w:type="dxa"/>
           </w:tcPr>
           <w:p>
             <w:pPr>
@@ -5083,31 +5142,43 @@
         <w:tc>
           <w:tcPr>
             <w:cnfStyle w:val="001000000000" w:firstRow="0" w:lastRow="0" w:firstColumn="1" w:lastColumn="0" w:oddVBand="0" w:evenVBand="0" w:oddHBand="0" w:evenHBand="0" w:firstRowFirstColumn="0" w:firstRowLastColumn="0" w:lastRowFirstColumn="0" w:lastRowLastColumn="0"/>
-            <w:tcW w:w="4247" w:type="dxa"/>
-          </w:tcPr>
-          <w:p>
-            <w:pPr>
-              <w:pStyle w:val="Prrafodelista"/>
-              <w:ind w:left="0"/>
-            </w:pPr>
-            <w:r>
-              <w:t>INI_BLOQUE</w:t>
-            </w:r>
-          </w:p>
-        </w:tc>
-        <w:tc>
-          <w:tcPr>
-            <w:tcW w:w="4247" w:type="dxa"/>
-          </w:tcPr>
-          <w:p>
-            <w:pPr>
+            <w:tcW w:w="3239" w:type="dxa"/>
+          </w:tcPr>
+          <w:p>
+            <w:pPr>
+              <w:pStyle w:val="Prrafodelista"/>
+              <w:ind w:left="0"/>
+            </w:pPr>
+            <w:r>
+              <w:t>ASIGNACION</w:t>
+            </w:r>
+          </w:p>
+        </w:tc>
+        <w:tc>
+          <w:tcPr>
+            <w:tcW w:w="2359" w:type="dxa"/>
+          </w:tcPr>
+          <w:p>
+            <w:pPr>
+              <w:pStyle w:val="Prrafodelista"/>
+              <w:ind w:left="0"/>
               <w:cnfStyle w:val="000000000000" w:firstRow="0" w:lastRow="0" w:firstColumn="0" w:lastColumn="0" w:oddVBand="0" w:evenVBand="0" w:oddHBand="0" w:evenHBand="0" w:firstRowFirstColumn="0" w:firstRowLastColumn="0" w:lastRowFirstColumn="0" w:lastRowLastColumn="0"/>
             </w:pPr>
-            <w:proofErr w:type="spellStart"/>
-            <w:r>
-              <w:t>ini_bloque</w:t>
-            </w:r>
-            <w:proofErr w:type="spellEnd"/>
+          </w:p>
+        </w:tc>
+        <w:tc>
+          <w:tcPr>
+            <w:tcW w:w="2896" w:type="dxa"/>
+          </w:tcPr>
+          <w:p>
+            <w:pPr>
+              <w:pStyle w:val="Prrafodelista"/>
+              <w:ind w:left="0"/>
+              <w:cnfStyle w:val="000000000000" w:firstRow="0" w:lastRow="0" w:firstColumn="0" w:lastColumn="0" w:oddVBand="0" w:evenVBand="0" w:oddHBand="0" w:evenHBand="0" w:firstRowFirstColumn="0" w:firstRowLastColumn="0" w:lastRowFirstColumn="0" w:lastRowLastColumn="0"/>
+            </w:pPr>
+            <w:r>
+              <w:t>=</w:t>
+            </w:r>
           </w:p>
         </w:tc>
       </w:tr>
@@ -5118,31 +5189,43 @@
         <w:tc>
           <w:tcPr>
             <w:cnfStyle w:val="001000000000" w:firstRow="0" w:lastRow="0" w:firstColumn="1" w:lastColumn="0" w:oddVBand="0" w:evenVBand="0" w:oddHBand="0" w:evenHBand="0" w:firstRowFirstColumn="0" w:firstRowLastColumn="0" w:lastRowFirstColumn="0" w:lastRowLastColumn="0"/>
-            <w:tcW w:w="4247" w:type="dxa"/>
-          </w:tcPr>
-          <w:p>
-            <w:pPr>
-              <w:pStyle w:val="Prrafodelista"/>
-              <w:ind w:left="0"/>
-            </w:pPr>
-            <w:r>
-              <w:t>FIN_BLOQUE</w:t>
-            </w:r>
-          </w:p>
-        </w:tc>
-        <w:tc>
-          <w:tcPr>
-            <w:tcW w:w="4247" w:type="dxa"/>
-          </w:tcPr>
-          <w:p>
-            <w:pPr>
+            <w:tcW w:w="3239" w:type="dxa"/>
+          </w:tcPr>
+          <w:p>
+            <w:pPr>
+              <w:pStyle w:val="Prrafodelista"/>
+              <w:ind w:left="0"/>
+            </w:pPr>
+            <w:r>
+              <w:t>INI_DIM_MATRIZ</w:t>
+            </w:r>
+          </w:p>
+        </w:tc>
+        <w:tc>
+          <w:tcPr>
+            <w:tcW w:w="2359" w:type="dxa"/>
+          </w:tcPr>
+          <w:p>
+            <w:pPr>
+              <w:pStyle w:val="Prrafodelista"/>
+              <w:ind w:left="0"/>
               <w:cnfStyle w:val="000000100000" w:firstRow="0" w:lastRow="0" w:firstColumn="0" w:lastColumn="0" w:oddVBand="0" w:evenVBand="0" w:oddHBand="1" w:evenHBand="0" w:firstRowFirstColumn="0" w:firstRowLastColumn="0" w:lastRowFirstColumn="0" w:lastRowLastColumn="0"/>
             </w:pPr>
-            <w:proofErr w:type="spellStart"/>
-            <w:r>
-              <w:t>fin_bloque</w:t>
-            </w:r>
-            <w:proofErr w:type="spellEnd"/>
+          </w:p>
+        </w:tc>
+        <w:tc>
+          <w:tcPr>
+            <w:tcW w:w="2896" w:type="dxa"/>
+          </w:tcPr>
+          <w:p>
+            <w:pPr>
+              <w:pStyle w:val="Prrafodelista"/>
+              <w:ind w:left="0"/>
+              <w:cnfStyle w:val="000000100000" w:firstRow="0" w:lastRow="0" w:firstColumn="0" w:lastColumn="0" w:oddVBand="0" w:evenVBand="0" w:oddHBand="1" w:evenHBand="0" w:firstRowFirstColumn="0" w:firstRowLastColumn="0" w:lastRowFirstColumn="0" w:lastRowLastColumn="0"/>
+            </w:pPr>
+            <w:r>
+              <w:t>[</w:t>
+            </w:r>
           </w:p>
         </w:tc>
       </w:tr>
@@ -5150,21 +5233,21 @@
         <w:tc>
           <w:tcPr>
             <w:cnfStyle w:val="001000000000" w:firstRow="0" w:lastRow="0" w:firstColumn="1" w:lastColumn="0" w:oddVBand="0" w:evenVBand="0" w:oddHBand="0" w:evenHBand="0" w:firstRowFirstColumn="0" w:firstRowLastColumn="0" w:lastRowFirstColumn="0" w:lastRowLastColumn="0"/>
-            <w:tcW w:w="4247" w:type="dxa"/>
-          </w:tcPr>
-          <w:p>
-            <w:pPr>
-              <w:pStyle w:val="Prrafodelista"/>
-              <w:ind w:left="0"/>
-            </w:pPr>
-            <w:r>
-              <w:t>ASIGNACION</w:t>
-            </w:r>
-          </w:p>
-        </w:tc>
-        <w:tc>
-          <w:tcPr>
-            <w:tcW w:w="4247" w:type="dxa"/>
+            <w:tcW w:w="3239" w:type="dxa"/>
+          </w:tcPr>
+          <w:p>
+            <w:pPr>
+              <w:pStyle w:val="Prrafodelista"/>
+              <w:ind w:left="0"/>
+            </w:pPr>
+            <w:r>
+              <w:t>FIN_DIM_MATRIZ</w:t>
+            </w:r>
+          </w:p>
+        </w:tc>
+        <w:tc>
+          <w:tcPr>
+            <w:tcW w:w="2359" w:type="dxa"/>
           </w:tcPr>
           <w:p>
             <w:pPr>
@@ -5172,8 +5255,20 @@
               <w:ind w:left="0"/>
               <w:cnfStyle w:val="000000000000" w:firstRow="0" w:lastRow="0" w:firstColumn="0" w:lastColumn="0" w:oddVBand="0" w:evenVBand="0" w:oddHBand="0" w:evenHBand="0" w:firstRowFirstColumn="0" w:firstRowLastColumn="0" w:lastRowFirstColumn="0" w:lastRowLastColumn="0"/>
             </w:pPr>
-            <w:r>
-              <w:t>=</w:t>
+          </w:p>
+        </w:tc>
+        <w:tc>
+          <w:tcPr>
+            <w:tcW w:w="2896" w:type="dxa"/>
+          </w:tcPr>
+          <w:p>
+            <w:pPr>
+              <w:pStyle w:val="Prrafodelista"/>
+              <w:ind w:left="0"/>
+              <w:cnfStyle w:val="000000000000" w:firstRow="0" w:lastRow="0" w:firstColumn="0" w:lastColumn="0" w:oddVBand="0" w:evenVBand="0" w:oddHBand="0" w:evenHBand="0" w:firstRowFirstColumn="0" w:firstRowLastColumn="0" w:lastRowFirstColumn="0" w:lastRowLastColumn="0"/>
+            </w:pPr>
+            <w:r>
+              <w:t>]</w:t>
             </w:r>
           </w:p>
         </w:tc>
@@ -5185,21 +5280,21 @@
         <w:tc>
           <w:tcPr>
             <w:cnfStyle w:val="001000000000" w:firstRow="0" w:lastRow="0" w:firstColumn="1" w:lastColumn="0" w:oddVBand="0" w:evenVBand="0" w:oddHBand="0" w:evenHBand="0" w:firstRowFirstColumn="0" w:firstRowLastColumn="0" w:lastRowFirstColumn="0" w:lastRowLastColumn="0"/>
-            <w:tcW w:w="4247" w:type="dxa"/>
-          </w:tcPr>
-          <w:p>
-            <w:pPr>
-              <w:pStyle w:val="Prrafodelista"/>
-              <w:ind w:left="0"/>
-            </w:pPr>
-            <w:r>
-              <w:t>INI_DIM_MATRIZ</w:t>
-            </w:r>
-          </w:p>
-        </w:tc>
-        <w:tc>
-          <w:tcPr>
-            <w:tcW w:w="4247" w:type="dxa"/>
+            <w:tcW w:w="3239" w:type="dxa"/>
+          </w:tcPr>
+          <w:p>
+            <w:pPr>
+              <w:pStyle w:val="Prrafodelista"/>
+              <w:ind w:left="0"/>
+            </w:pPr>
+            <w:r>
+              <w:t>SI</w:t>
+            </w:r>
+          </w:p>
+        </w:tc>
+        <w:tc>
+          <w:tcPr>
+            <w:tcW w:w="2359" w:type="dxa"/>
           </w:tcPr>
           <w:p>
             <w:pPr>
@@ -5207,8 +5302,20 @@
               <w:ind w:left="0"/>
               <w:cnfStyle w:val="000000100000" w:firstRow="0" w:lastRow="0" w:firstColumn="0" w:lastColumn="0" w:oddVBand="0" w:evenVBand="0" w:oddHBand="1" w:evenHBand="0" w:firstRowFirstColumn="0" w:firstRowLastColumn="0" w:lastRowFirstColumn="0" w:lastRowLastColumn="0"/>
             </w:pPr>
-            <w:r>
-              <w:t>[</w:t>
+          </w:p>
+        </w:tc>
+        <w:tc>
+          <w:tcPr>
+            <w:tcW w:w="2896" w:type="dxa"/>
+          </w:tcPr>
+          <w:p>
+            <w:pPr>
+              <w:pStyle w:val="Prrafodelista"/>
+              <w:ind w:left="0"/>
+              <w:cnfStyle w:val="000000100000" w:firstRow="0" w:lastRow="0" w:firstColumn="0" w:lastColumn="0" w:oddVBand="0" w:evenVBand="0" w:oddHBand="1" w:evenHBand="0" w:firstRowFirstColumn="0" w:firstRowLastColumn="0" w:lastRowFirstColumn="0" w:lastRowLastColumn="0"/>
+            </w:pPr>
+            <w:r>
+              <w:t>si</w:t>
             </w:r>
           </w:p>
         </w:tc>
@@ -5217,21 +5324,21 @@
         <w:tc>
           <w:tcPr>
             <w:cnfStyle w:val="001000000000" w:firstRow="0" w:lastRow="0" w:firstColumn="1" w:lastColumn="0" w:oddVBand="0" w:evenVBand="0" w:oddHBand="0" w:evenHBand="0" w:firstRowFirstColumn="0" w:firstRowLastColumn="0" w:lastRowFirstColumn="0" w:lastRowLastColumn="0"/>
-            <w:tcW w:w="4247" w:type="dxa"/>
-          </w:tcPr>
-          <w:p>
-            <w:pPr>
-              <w:pStyle w:val="Prrafodelista"/>
-              <w:ind w:left="0"/>
-            </w:pPr>
-            <w:r>
-              <w:t>FIN_DIM_MATRIZ</w:t>
-            </w:r>
-          </w:p>
-        </w:tc>
-        <w:tc>
-          <w:tcPr>
-            <w:tcW w:w="4247" w:type="dxa"/>
+            <w:tcW w:w="3239" w:type="dxa"/>
+          </w:tcPr>
+          <w:p>
+            <w:pPr>
+              <w:pStyle w:val="Prrafodelista"/>
+              <w:ind w:left="0"/>
+            </w:pPr>
+            <w:r>
+              <w:t>SI_NO</w:t>
+            </w:r>
+          </w:p>
+        </w:tc>
+        <w:tc>
+          <w:tcPr>
+            <w:tcW w:w="2359" w:type="dxa"/>
           </w:tcPr>
           <w:p>
             <w:pPr>
@@ -5239,9 +5346,23 @@
               <w:ind w:left="0"/>
               <w:cnfStyle w:val="000000000000" w:firstRow="0" w:lastRow="0" w:firstColumn="0" w:lastColumn="0" w:oddVBand="0" w:evenVBand="0" w:oddHBand="0" w:evenHBand="0" w:firstRowFirstColumn="0" w:firstRowLastColumn="0" w:lastRowFirstColumn="0" w:lastRowLastColumn="0"/>
             </w:pPr>
-            <w:r>
-              <w:t>]</w:t>
-            </w:r>
+          </w:p>
+        </w:tc>
+        <w:tc>
+          <w:tcPr>
+            <w:tcW w:w="2896" w:type="dxa"/>
+          </w:tcPr>
+          <w:p>
+            <w:pPr>
+              <w:pStyle w:val="Prrafodelista"/>
+              <w:ind w:left="0"/>
+              <w:cnfStyle w:val="000000000000" w:firstRow="0" w:lastRow="0" w:firstColumn="0" w:lastColumn="0" w:oddVBand="0" w:evenVBand="0" w:oddHBand="0" w:evenHBand="0" w:firstRowFirstColumn="0" w:firstRowLastColumn="0" w:lastRowFirstColumn="0" w:lastRowLastColumn="0"/>
+            </w:pPr>
+            <w:proofErr w:type="spellStart"/>
+            <w:r>
+              <w:t>si_no</w:t>
+            </w:r>
+            <w:proofErr w:type="spellEnd"/>
           </w:p>
         </w:tc>
       </w:tr>
@@ -5252,21 +5373,21 @@
         <w:tc>
           <w:tcPr>
             <w:cnfStyle w:val="001000000000" w:firstRow="0" w:lastRow="0" w:firstColumn="1" w:lastColumn="0" w:oddVBand="0" w:evenVBand="0" w:oddHBand="0" w:evenHBand="0" w:firstRowFirstColumn="0" w:firstRowLastColumn="0" w:lastRowFirstColumn="0" w:lastRowLastColumn="0"/>
-            <w:tcW w:w="4247" w:type="dxa"/>
-          </w:tcPr>
-          <w:p>
-            <w:pPr>
-              <w:pStyle w:val="Prrafodelista"/>
-              <w:ind w:left="0"/>
-            </w:pPr>
-            <w:r>
-              <w:t>SI</w:t>
-            </w:r>
-          </w:p>
-        </w:tc>
-        <w:tc>
-          <w:tcPr>
-            <w:tcW w:w="4247" w:type="dxa"/>
+            <w:tcW w:w="3239" w:type="dxa"/>
+          </w:tcPr>
+          <w:p>
+            <w:pPr>
+              <w:pStyle w:val="Prrafodelista"/>
+              <w:ind w:left="0"/>
+            </w:pPr>
+            <w:r>
+              <w:t>HACER</w:t>
+            </w:r>
+          </w:p>
+        </w:tc>
+        <w:tc>
+          <w:tcPr>
+            <w:tcW w:w="2359" w:type="dxa"/>
           </w:tcPr>
           <w:p>
             <w:pPr>
@@ -5274,8 +5395,20 @@
               <w:ind w:left="0"/>
               <w:cnfStyle w:val="000000100000" w:firstRow="0" w:lastRow="0" w:firstColumn="0" w:lastColumn="0" w:oddVBand="0" w:evenVBand="0" w:oddHBand="1" w:evenHBand="0" w:firstRowFirstColumn="0" w:firstRowLastColumn="0" w:lastRowFirstColumn="0" w:lastRowLastColumn="0"/>
             </w:pPr>
-            <w:r>
-              <w:t>si</w:t>
+          </w:p>
+        </w:tc>
+        <w:tc>
+          <w:tcPr>
+            <w:tcW w:w="2896" w:type="dxa"/>
+          </w:tcPr>
+          <w:p>
+            <w:pPr>
+              <w:pStyle w:val="Prrafodelista"/>
+              <w:ind w:left="0"/>
+              <w:cnfStyle w:val="000000100000" w:firstRow="0" w:lastRow="0" w:firstColumn="0" w:lastColumn="0" w:oddVBand="0" w:evenVBand="0" w:oddHBand="1" w:evenHBand="0" w:firstRowFirstColumn="0" w:firstRowLastColumn="0" w:lastRowFirstColumn="0" w:lastRowLastColumn="0"/>
+            </w:pPr>
+            <w:r>
+              <w:t>hacer</w:t>
             </w:r>
           </w:p>
         </w:tc>
@@ -5284,21 +5417,21 @@
         <w:tc>
           <w:tcPr>
             <w:cnfStyle w:val="001000000000" w:firstRow="0" w:lastRow="0" w:firstColumn="1" w:lastColumn="0" w:oddVBand="0" w:evenVBand="0" w:oddHBand="0" w:evenHBand="0" w:firstRowFirstColumn="0" w:firstRowLastColumn="0" w:lastRowFirstColumn="0" w:lastRowLastColumn="0"/>
-            <w:tcW w:w="4247" w:type="dxa"/>
-          </w:tcPr>
-          <w:p>
-            <w:pPr>
-              <w:pStyle w:val="Prrafodelista"/>
-              <w:ind w:left="0"/>
-            </w:pPr>
-            <w:r>
-              <w:t>SI_NO</w:t>
-            </w:r>
-          </w:p>
-        </w:tc>
-        <w:tc>
-          <w:tcPr>
-            <w:tcW w:w="4247" w:type="dxa"/>
+            <w:tcW w:w="3239" w:type="dxa"/>
+          </w:tcPr>
+          <w:p>
+            <w:pPr>
+              <w:pStyle w:val="Prrafodelista"/>
+              <w:ind w:left="0"/>
+            </w:pPr>
+            <w:r>
+              <w:t>HASTA</w:t>
+            </w:r>
+          </w:p>
+        </w:tc>
+        <w:tc>
+          <w:tcPr>
+            <w:tcW w:w="2359" w:type="dxa"/>
           </w:tcPr>
           <w:p>
             <w:pPr>
@@ -5306,11 +5439,21 @@
               <w:ind w:left="0"/>
               <w:cnfStyle w:val="000000000000" w:firstRow="0" w:lastRow="0" w:firstColumn="0" w:lastColumn="0" w:oddVBand="0" w:evenVBand="0" w:oddHBand="0" w:evenHBand="0" w:firstRowFirstColumn="0" w:firstRowLastColumn="0" w:lastRowFirstColumn="0" w:lastRowLastColumn="0"/>
             </w:pPr>
-            <w:proofErr w:type="spellStart"/>
-            <w:r>
-              <w:t>si_no</w:t>
-            </w:r>
-            <w:proofErr w:type="spellEnd"/>
+          </w:p>
+        </w:tc>
+        <w:tc>
+          <w:tcPr>
+            <w:tcW w:w="2896" w:type="dxa"/>
+          </w:tcPr>
+          <w:p>
+            <w:pPr>
+              <w:pStyle w:val="Prrafodelista"/>
+              <w:ind w:left="0"/>
+              <w:cnfStyle w:val="000000000000" w:firstRow="0" w:lastRow="0" w:firstColumn="0" w:lastColumn="0" w:oddVBand="0" w:evenVBand="0" w:oddHBand="0" w:evenHBand="0" w:firstRowFirstColumn="0" w:firstRowLastColumn="0" w:lastRowFirstColumn="0" w:lastRowLastColumn="0"/>
+            </w:pPr>
+            <w:r>
+              <w:t>hasta</w:t>
+            </w:r>
           </w:p>
         </w:tc>
       </w:tr>
@@ -5321,21 +5464,21 @@
         <w:tc>
           <w:tcPr>
             <w:cnfStyle w:val="001000000000" w:firstRow="0" w:lastRow="0" w:firstColumn="1" w:lastColumn="0" w:oddVBand="0" w:evenVBand="0" w:oddHBand="0" w:evenHBand="0" w:firstRowFirstColumn="0" w:firstRowLastColumn="0" w:lastRowFirstColumn="0" w:lastRowLastColumn="0"/>
-            <w:tcW w:w="4247" w:type="dxa"/>
-          </w:tcPr>
-          <w:p>
-            <w:pPr>
-              <w:pStyle w:val="Prrafodelista"/>
-              <w:ind w:left="0"/>
-            </w:pPr>
-            <w:r>
-              <w:t>HACER</w:t>
-            </w:r>
-          </w:p>
-        </w:tc>
-        <w:tc>
-          <w:tcPr>
-            <w:tcW w:w="4247" w:type="dxa"/>
+            <w:tcW w:w="3239" w:type="dxa"/>
+          </w:tcPr>
+          <w:p>
+            <w:pPr>
+              <w:pStyle w:val="Prrafodelista"/>
+              <w:ind w:left="0"/>
+            </w:pPr>
+            <w:r>
+              <w:t>MIENTRAS</w:t>
+            </w:r>
+          </w:p>
+        </w:tc>
+        <w:tc>
+          <w:tcPr>
+            <w:tcW w:w="2359" w:type="dxa"/>
           </w:tcPr>
           <w:p>
             <w:pPr>
@@ -5343,8 +5486,20 @@
               <w:ind w:left="0"/>
               <w:cnfStyle w:val="000000100000" w:firstRow="0" w:lastRow="0" w:firstColumn="0" w:lastColumn="0" w:oddVBand="0" w:evenVBand="0" w:oddHBand="1" w:evenHBand="0" w:firstRowFirstColumn="0" w:firstRowLastColumn="0" w:lastRowFirstColumn="0" w:lastRowLastColumn="0"/>
             </w:pPr>
-            <w:r>
-              <w:t>hacer</w:t>
+          </w:p>
+        </w:tc>
+        <w:tc>
+          <w:tcPr>
+            <w:tcW w:w="2896" w:type="dxa"/>
+          </w:tcPr>
+          <w:p>
+            <w:pPr>
+              <w:pStyle w:val="Prrafodelista"/>
+              <w:ind w:left="0"/>
+              <w:cnfStyle w:val="000000100000" w:firstRow="0" w:lastRow="0" w:firstColumn="0" w:lastColumn="0" w:oddVBand="0" w:evenVBand="0" w:oddHBand="1" w:evenHBand="0" w:firstRowFirstColumn="0" w:firstRowLastColumn="0" w:lastRowFirstColumn="0" w:lastRowLastColumn="0"/>
+            </w:pPr>
+            <w:r>
+              <w:t>mientras</w:t>
             </w:r>
           </w:p>
         </w:tc>
@@ -5353,21 +5508,21 @@
         <w:tc>
           <w:tcPr>
             <w:cnfStyle w:val="001000000000" w:firstRow="0" w:lastRow="0" w:firstColumn="1" w:lastColumn="0" w:oddVBand="0" w:evenVBand="0" w:oddHBand="0" w:evenHBand="0" w:firstRowFirstColumn="0" w:firstRowLastColumn="0" w:lastRowFirstColumn="0" w:lastRowLastColumn="0"/>
-            <w:tcW w:w="4247" w:type="dxa"/>
-          </w:tcPr>
-          <w:p>
-            <w:pPr>
-              <w:pStyle w:val="Prrafodelista"/>
-              <w:ind w:left="0"/>
-            </w:pPr>
-            <w:r>
-              <w:t>HASTA</w:t>
-            </w:r>
-          </w:p>
-        </w:tc>
-        <w:tc>
-          <w:tcPr>
-            <w:tcW w:w="4247" w:type="dxa"/>
+            <w:tcW w:w="3239" w:type="dxa"/>
+          </w:tcPr>
+          <w:p>
+            <w:pPr>
+              <w:pStyle w:val="Prrafodelista"/>
+              <w:ind w:left="0"/>
+            </w:pPr>
+            <w:r>
+              <w:t>DEVOLVER</w:t>
+            </w:r>
+          </w:p>
+        </w:tc>
+        <w:tc>
+          <w:tcPr>
+            <w:tcW w:w="2359" w:type="dxa"/>
           </w:tcPr>
           <w:p>
             <w:pPr>
@@ -5375,8 +5530,20 @@
               <w:ind w:left="0"/>
               <w:cnfStyle w:val="000000000000" w:firstRow="0" w:lastRow="0" w:firstColumn="0" w:lastColumn="0" w:oddVBand="0" w:evenVBand="0" w:oddHBand="0" w:evenHBand="0" w:firstRowFirstColumn="0" w:firstRowLastColumn="0" w:lastRowFirstColumn="0" w:lastRowLastColumn="0"/>
             </w:pPr>
-            <w:r>
-              <w:t>hasta</w:t>
+          </w:p>
+        </w:tc>
+        <w:tc>
+          <w:tcPr>
+            <w:tcW w:w="2896" w:type="dxa"/>
+          </w:tcPr>
+          <w:p>
+            <w:pPr>
+              <w:pStyle w:val="Prrafodelista"/>
+              <w:ind w:left="0"/>
+              <w:cnfStyle w:val="000000000000" w:firstRow="0" w:lastRow="0" w:firstColumn="0" w:lastColumn="0" w:oddVBand="0" w:evenVBand="0" w:oddHBand="0" w:evenHBand="0" w:firstRowFirstColumn="0" w:firstRowLastColumn="0" w:lastRowFirstColumn="0" w:lastRowLastColumn="0"/>
+            </w:pPr>
+            <w:r>
+              <w:t>devolver</w:t>
             </w:r>
           </w:p>
         </w:tc>
@@ -5388,21 +5555,21 @@
         <w:tc>
           <w:tcPr>
             <w:cnfStyle w:val="001000000000" w:firstRow="0" w:lastRow="0" w:firstColumn="1" w:lastColumn="0" w:oddVBand="0" w:evenVBand="0" w:oddHBand="0" w:evenHBand="0" w:firstRowFirstColumn="0" w:firstRowLastColumn="0" w:lastRowFirstColumn="0" w:lastRowLastColumn="0"/>
-            <w:tcW w:w="4247" w:type="dxa"/>
-          </w:tcPr>
-          <w:p>
-            <w:pPr>
-              <w:pStyle w:val="Prrafodelista"/>
-              <w:ind w:left="0"/>
-            </w:pPr>
-            <w:r>
-              <w:t>MIENTRAS</w:t>
-            </w:r>
-          </w:p>
-        </w:tc>
-        <w:tc>
-          <w:tcPr>
-            <w:tcW w:w="4247" w:type="dxa"/>
+            <w:tcW w:w="3239" w:type="dxa"/>
+          </w:tcPr>
+          <w:p>
+            <w:pPr>
+              <w:pStyle w:val="Prrafodelista"/>
+              <w:ind w:left="0"/>
+            </w:pPr>
+            <w:r>
+              <w:t>TIPO_BASICO</w:t>
+            </w:r>
+          </w:p>
+        </w:tc>
+        <w:tc>
+          <w:tcPr>
+            <w:tcW w:w="2359" w:type="dxa"/>
           </w:tcPr>
           <w:p>
             <w:pPr>
@@ -5410,8 +5577,28 @@
               <w:ind w:left="0"/>
               <w:cnfStyle w:val="000000100000" w:firstRow="0" w:lastRow="0" w:firstColumn="0" w:lastColumn="0" w:oddVBand="0" w:evenVBand="0" w:oddHBand="1" w:evenHBand="0" w:firstRowFirstColumn="0" w:firstRowLastColumn="0" w:lastRowFirstColumn="0" w:lastRowLastColumn="0"/>
             </w:pPr>
-            <w:r>
-              <w:t>mientras</w:t>
+          </w:p>
+        </w:tc>
+        <w:tc>
+          <w:tcPr>
+            <w:tcW w:w="2896" w:type="dxa"/>
+          </w:tcPr>
+          <w:p>
+            <w:pPr>
+              <w:pStyle w:val="Prrafodelista"/>
+              <w:ind w:left="0"/>
+              <w:cnfStyle w:val="000000100000" w:firstRow="0" w:lastRow="0" w:firstColumn="0" w:lastColumn="0" w:oddVBand="0" w:evenVBand="0" w:oddHBand="1" w:evenHBand="0" w:firstRowFirstColumn="0" w:firstRowLastColumn="0" w:lastRowFirstColumn="0" w:lastRowLastColumn="0"/>
+            </w:pPr>
+            <w:r>
+              <w:t xml:space="preserve">entero booleano </w:t>
+            </w:r>
+            <w:proofErr w:type="spellStart"/>
+            <w:r>
+              <w:t>caracter</w:t>
+            </w:r>
+            <w:proofErr w:type="spellEnd"/>
+            <w:r>
+              <w:t xml:space="preserve"> flotante</w:t>
             </w:r>
           </w:p>
         </w:tc>
@@ -5420,22 +5607,21 @@
         <w:tc>
           <w:tcPr>
             <w:cnfStyle w:val="001000000000" w:firstRow="0" w:lastRow="0" w:firstColumn="1" w:lastColumn="0" w:oddVBand="0" w:evenVBand="0" w:oddHBand="0" w:evenHBand="0" w:firstRowFirstColumn="0" w:firstRowLastColumn="0" w:lastRowFirstColumn="0" w:lastRowLastColumn="0"/>
-            <w:tcW w:w="4247" w:type="dxa"/>
-          </w:tcPr>
-          <w:p>
-            <w:pPr>
-              <w:pStyle w:val="Prrafodelista"/>
-              <w:ind w:left="0"/>
-            </w:pPr>
-            <w:r>
-              <w:lastRenderedPageBreak/>
-              <w:t>DEVOLVER</w:t>
-            </w:r>
-          </w:p>
-        </w:tc>
-        <w:tc>
-          <w:tcPr>
-            <w:tcW w:w="4247" w:type="dxa"/>
+            <w:tcW w:w="3239" w:type="dxa"/>
+          </w:tcPr>
+          <w:p>
+            <w:pPr>
+              <w:pStyle w:val="Prrafodelista"/>
+              <w:ind w:left="0"/>
+            </w:pPr>
+            <w:r>
+              <w:t>ENTRADA</w:t>
+            </w:r>
+          </w:p>
+        </w:tc>
+        <w:tc>
+          <w:tcPr>
+            <w:tcW w:w="2359" w:type="dxa"/>
           </w:tcPr>
           <w:p>
             <w:pPr>
@@ -5443,8 +5629,20 @@
               <w:ind w:left="0"/>
               <w:cnfStyle w:val="000000000000" w:firstRow="0" w:lastRow="0" w:firstColumn="0" w:lastColumn="0" w:oddVBand="0" w:evenVBand="0" w:oddHBand="0" w:evenHBand="0" w:firstRowFirstColumn="0" w:firstRowLastColumn="0" w:lastRowFirstColumn="0" w:lastRowLastColumn="0"/>
             </w:pPr>
-            <w:r>
-              <w:t>devolver</w:t>
+          </w:p>
+        </w:tc>
+        <w:tc>
+          <w:tcPr>
+            <w:tcW w:w="2896" w:type="dxa"/>
+          </w:tcPr>
+          <w:p>
+            <w:pPr>
+              <w:pStyle w:val="Prrafodelista"/>
+              <w:ind w:left="0"/>
+              <w:cnfStyle w:val="000000000000" w:firstRow="0" w:lastRow="0" w:firstColumn="0" w:lastColumn="0" w:oddVBand="0" w:evenVBand="0" w:oddHBand="0" w:evenHBand="0" w:firstRowFirstColumn="0" w:firstRowLastColumn="0" w:lastRowFirstColumn="0" w:lastRowLastColumn="0"/>
+            </w:pPr>
+            <w:r>
+              <w:t>leer</w:t>
             </w:r>
           </w:p>
         </w:tc>
@@ -5456,21 +5654,21 @@
         <w:tc>
           <w:tcPr>
             <w:cnfStyle w:val="001000000000" w:firstRow="0" w:lastRow="0" w:firstColumn="1" w:lastColumn="0" w:oddVBand="0" w:evenVBand="0" w:oddHBand="0" w:evenHBand="0" w:firstRowFirstColumn="0" w:firstRowLastColumn="0" w:lastRowFirstColumn="0" w:lastRowLastColumn="0"/>
-            <w:tcW w:w="4247" w:type="dxa"/>
-          </w:tcPr>
-          <w:p>
-            <w:pPr>
-              <w:pStyle w:val="Prrafodelista"/>
-              <w:ind w:left="0"/>
-            </w:pPr>
-            <w:r>
-              <w:t>TIPO_BASICO</w:t>
-            </w:r>
-          </w:p>
-        </w:tc>
-        <w:tc>
-          <w:tcPr>
-            <w:tcW w:w="4247" w:type="dxa"/>
+            <w:tcW w:w="3239" w:type="dxa"/>
+          </w:tcPr>
+          <w:p>
+            <w:pPr>
+              <w:pStyle w:val="Prrafodelista"/>
+              <w:ind w:left="0"/>
+            </w:pPr>
+            <w:r>
+              <w:t>SALIDA</w:t>
+            </w:r>
+          </w:p>
+        </w:tc>
+        <w:tc>
+          <w:tcPr>
+            <w:tcW w:w="2359" w:type="dxa"/>
           </w:tcPr>
           <w:p>
             <w:pPr>
@@ -5478,19 +5676,20 @@
               <w:ind w:left="0"/>
               <w:cnfStyle w:val="000000100000" w:firstRow="0" w:lastRow="0" w:firstColumn="0" w:lastColumn="0" w:oddVBand="0" w:evenVBand="0" w:oddHBand="1" w:evenHBand="0" w:firstRowFirstColumn="0" w:firstRowLastColumn="0" w:lastRowFirstColumn="0" w:lastRowLastColumn="0"/>
             </w:pPr>
-            <w:r>
-              <w:t>entero</w:t>
-            </w:r>
-            <w:r>
-              <w:t xml:space="preserve"> booleano </w:t>
-            </w:r>
-            <w:proofErr w:type="spellStart"/>
-            <w:r>
-              <w:t>caracter</w:t>
-            </w:r>
-            <w:proofErr w:type="spellEnd"/>
-            <w:r>
-              <w:t xml:space="preserve"> flotante</w:t>
+          </w:p>
+        </w:tc>
+        <w:tc>
+          <w:tcPr>
+            <w:tcW w:w="2896" w:type="dxa"/>
+          </w:tcPr>
+          <w:p>
+            <w:pPr>
+              <w:pStyle w:val="Prrafodelista"/>
+              <w:ind w:left="0"/>
+              <w:cnfStyle w:val="000000100000" w:firstRow="0" w:lastRow="0" w:firstColumn="0" w:lastColumn="0" w:oddVBand="0" w:evenVBand="0" w:oddHBand="1" w:evenHBand="0" w:firstRowFirstColumn="0" w:firstRowLastColumn="0" w:lastRowFirstColumn="0" w:lastRowLastColumn="0"/>
+            </w:pPr>
+            <w:r>
+              <w:t>escribir</w:t>
             </w:r>
           </w:p>
         </w:tc>
@@ -5499,21 +5698,21 @@
         <w:tc>
           <w:tcPr>
             <w:cnfStyle w:val="001000000000" w:firstRow="0" w:lastRow="0" w:firstColumn="1" w:lastColumn="0" w:oddVBand="0" w:evenVBand="0" w:oddHBand="0" w:evenHBand="0" w:firstRowFirstColumn="0" w:firstRowLastColumn="0" w:lastRowFirstColumn="0" w:lastRowLastColumn="0"/>
-            <w:tcW w:w="4247" w:type="dxa"/>
-          </w:tcPr>
-          <w:p>
-            <w:pPr>
-              <w:pStyle w:val="Prrafodelista"/>
-              <w:ind w:left="0"/>
-            </w:pPr>
-            <w:r>
-              <w:t>ENTRADA</w:t>
-            </w:r>
-          </w:p>
-        </w:tc>
-        <w:tc>
-          <w:tcPr>
-            <w:tcW w:w="4247" w:type="dxa"/>
+            <w:tcW w:w="3239" w:type="dxa"/>
+          </w:tcPr>
+          <w:p>
+            <w:pPr>
+              <w:pStyle w:val="Prrafodelista"/>
+              <w:ind w:left="0"/>
+            </w:pPr>
+            <w:r>
+              <w:t>SIGNO</w:t>
+            </w:r>
+          </w:p>
+        </w:tc>
+        <w:tc>
+          <w:tcPr>
+            <w:tcW w:w="2359" w:type="dxa"/>
           </w:tcPr>
           <w:p>
             <w:pPr>
@@ -5521,8 +5720,20 @@
               <w:ind w:left="0"/>
               <w:cnfStyle w:val="000000000000" w:firstRow="0" w:lastRow="0" w:firstColumn="0" w:lastColumn="0" w:oddVBand="0" w:evenVBand="0" w:oddHBand="0" w:evenHBand="0" w:firstRowFirstColumn="0" w:firstRowLastColumn="0" w:lastRowFirstColumn="0" w:lastRowLastColumn="0"/>
             </w:pPr>
-            <w:r>
-              <w:t>leer</w:t>
+          </w:p>
+        </w:tc>
+        <w:tc>
+          <w:tcPr>
+            <w:tcW w:w="2896" w:type="dxa"/>
+          </w:tcPr>
+          <w:p>
+            <w:pPr>
+              <w:pStyle w:val="Prrafodelista"/>
+              <w:ind w:left="0"/>
+              <w:cnfStyle w:val="000000000000" w:firstRow="0" w:lastRow="0" w:firstColumn="0" w:lastColumn="0" w:oddVBand="0" w:evenVBand="0" w:oddHBand="0" w:evenHBand="0" w:firstRowFirstColumn="0" w:firstRowLastColumn="0" w:lastRowFirstColumn="0" w:lastRowLastColumn="0"/>
+            </w:pPr>
+            <w:r>
+              <w:t>+ -</w:t>
             </w:r>
           </w:p>
         </w:tc>
@@ -5534,21 +5745,21 @@
         <w:tc>
           <w:tcPr>
             <w:cnfStyle w:val="001000000000" w:firstRow="0" w:lastRow="0" w:firstColumn="1" w:lastColumn="0" w:oddVBand="0" w:evenVBand="0" w:oddHBand="0" w:evenHBand="0" w:firstRowFirstColumn="0" w:firstRowLastColumn="0" w:lastRowFirstColumn="0" w:lastRowLastColumn="0"/>
-            <w:tcW w:w="4247" w:type="dxa"/>
-          </w:tcPr>
-          <w:p>
-            <w:pPr>
-              <w:pStyle w:val="Prrafodelista"/>
-              <w:ind w:left="0"/>
-            </w:pPr>
-            <w:r>
-              <w:t>SALIDA</w:t>
-            </w:r>
-          </w:p>
-        </w:tc>
-        <w:tc>
-          <w:tcPr>
-            <w:tcW w:w="4247" w:type="dxa"/>
+            <w:tcW w:w="3239" w:type="dxa"/>
+          </w:tcPr>
+          <w:p>
+            <w:pPr>
+              <w:pStyle w:val="Prrafodelista"/>
+              <w:ind w:left="0"/>
+            </w:pPr>
+            <w:r>
+              <w:t>OP_UNARIO</w:t>
+            </w:r>
+          </w:p>
+        </w:tc>
+        <w:tc>
+          <w:tcPr>
+            <w:tcW w:w="2359" w:type="dxa"/>
           </w:tcPr>
           <w:p>
             <w:pPr>
@@ -5556,8 +5767,20 @@
               <w:ind w:left="0"/>
               <w:cnfStyle w:val="000000100000" w:firstRow="0" w:lastRow="0" w:firstColumn="0" w:lastColumn="0" w:oddVBand="0" w:evenVBand="0" w:oddHBand="1" w:evenHBand="0" w:firstRowFirstColumn="0" w:firstRowLastColumn="0" w:lastRowFirstColumn="0" w:lastRowLastColumn="0"/>
             </w:pPr>
-            <w:r>
-              <w:t>escribir</w:t>
+          </w:p>
+        </w:tc>
+        <w:tc>
+          <w:tcPr>
+            <w:tcW w:w="2896" w:type="dxa"/>
+          </w:tcPr>
+          <w:p>
+            <w:pPr>
+              <w:pStyle w:val="Prrafodelista"/>
+              <w:ind w:left="0"/>
+              <w:cnfStyle w:val="000000100000" w:firstRow="0" w:lastRow="0" w:firstColumn="0" w:lastColumn="0" w:oddVBand="0" w:evenVBand="0" w:oddHBand="1" w:evenHBand="0" w:firstRowFirstColumn="0" w:firstRowLastColumn="0" w:lastRowFirstColumn="0" w:lastRowLastColumn="0"/>
+            </w:pPr>
+            <w:r>
+              <w:t>&amp; ~ !</w:t>
             </w:r>
           </w:p>
         </w:tc>
@@ -5566,30 +5789,45 @@
         <w:tc>
           <w:tcPr>
             <w:cnfStyle w:val="001000000000" w:firstRow="0" w:lastRow="0" w:firstColumn="1" w:lastColumn="0" w:oddVBand="0" w:evenVBand="0" w:oddHBand="0" w:evenHBand="0" w:firstRowFirstColumn="0" w:firstRowLastColumn="0" w:lastRowFirstColumn="0" w:lastRowLastColumn="0"/>
-            <w:tcW w:w="4247" w:type="dxa"/>
-          </w:tcPr>
-          <w:p>
-            <w:pPr>
-              <w:pStyle w:val="Prrafodelista"/>
-              <w:ind w:left="0"/>
-            </w:pPr>
-            <w:r>
-              <w:t>SIGNO</w:t>
-            </w:r>
-          </w:p>
-        </w:tc>
-        <w:tc>
-          <w:tcPr>
-            <w:tcW w:w="4247" w:type="dxa"/>
-          </w:tcPr>
-          <w:p>
-            <w:pPr>
-              <w:pStyle w:val="Prrafodelista"/>
-              <w:ind w:left="0"/>
+            <w:tcW w:w="3239" w:type="dxa"/>
+          </w:tcPr>
+          <w:p>
+            <w:pPr>
+              <w:pStyle w:val="Prrafodelista"/>
+              <w:ind w:left="0"/>
+            </w:pPr>
+            <w:r>
+              <w:lastRenderedPageBreak/>
+              <w:t>OP_BINARIO</w:t>
+            </w:r>
+          </w:p>
+        </w:tc>
+        <w:tc>
+          <w:tcPr>
+            <w:tcW w:w="2359" w:type="dxa"/>
+          </w:tcPr>
+          <w:p>
+            <w:pPr>
               <w:cnfStyle w:val="000000000000" w:firstRow="0" w:lastRow="0" w:firstColumn="0" w:lastColumn="0" w:oddVBand="0" w:evenVBand="0" w:oddHBand="0" w:evenHBand="0" w:firstRowFirstColumn="0" w:firstRowLastColumn="0" w:lastRowFirstColumn="0" w:lastRowLastColumn="0"/>
             </w:pPr>
-            <w:r>
-              <w:t>+ -</w:t>
+          </w:p>
+        </w:tc>
+        <w:tc>
+          <w:tcPr>
+            <w:tcW w:w="2896" w:type="dxa"/>
+          </w:tcPr>
+          <w:p>
+            <w:pPr>
+              <w:cnfStyle w:val="000000000000" w:firstRow="0" w:lastRow="0" w:firstColumn="0" w:lastColumn="0" w:oddVBand="0" w:evenVBand="0" w:oddHBand="0" w:evenHBand="0" w:firstRowFirstColumn="0" w:firstRowLastColumn="0" w:lastRowFirstColumn="0" w:lastRowLastColumn="0"/>
+              <w:rPr>
+                <w:rFonts w:cstheme="minorHAnsi"/>
+              </w:rPr>
+            </w:pPr>
+            <w:r>
+              <w:rPr>
+                <w:rFonts w:cstheme="minorHAnsi"/>
+              </w:rPr>
+              <w:t>* / == != &lt;= &gt;= &lt; &gt; &amp;&amp; ||</w:t>
             </w:r>
           </w:p>
         </w:tc>
@@ -5601,21 +5839,21 @@
         <w:tc>
           <w:tcPr>
             <w:cnfStyle w:val="001000000000" w:firstRow="0" w:lastRow="0" w:firstColumn="1" w:lastColumn="0" w:oddVBand="0" w:evenVBand="0" w:oddHBand="0" w:evenHBand="0" w:firstRowFirstColumn="0" w:firstRowLastColumn="0" w:lastRowFirstColumn="0" w:lastRowLastColumn="0"/>
-            <w:tcW w:w="4247" w:type="dxa"/>
-          </w:tcPr>
-          <w:p>
-            <w:pPr>
-              <w:pStyle w:val="Prrafodelista"/>
-              <w:ind w:left="0"/>
-            </w:pPr>
-            <w:r>
-              <w:t>OP_UNARIO</w:t>
-            </w:r>
-          </w:p>
-        </w:tc>
-        <w:tc>
-          <w:tcPr>
-            <w:tcW w:w="4247" w:type="dxa"/>
+            <w:tcW w:w="3239" w:type="dxa"/>
+          </w:tcPr>
+          <w:p>
+            <w:pPr>
+              <w:pStyle w:val="Prrafodelista"/>
+              <w:ind w:left="0"/>
+            </w:pPr>
+            <w:r>
+              <w:t>CONST_LOGICA</w:t>
+            </w:r>
+          </w:p>
+        </w:tc>
+        <w:tc>
+          <w:tcPr>
+            <w:tcW w:w="2359" w:type="dxa"/>
           </w:tcPr>
           <w:p>
             <w:pPr>
@@ -5623,11 +5861,26 @@
               <w:ind w:left="0"/>
               <w:cnfStyle w:val="000000100000" w:firstRow="0" w:lastRow="0" w:firstColumn="0" w:lastColumn="0" w:oddVBand="0" w:evenVBand="0" w:oddHBand="1" w:evenHBand="0" w:firstRowFirstColumn="0" w:firstRowLastColumn="0" w:lastRowFirstColumn="0" w:lastRowLastColumn="0"/>
             </w:pPr>
-            <w:r>
-              <w:t>&amp;</w:t>
-            </w:r>
-            <w:r>
-              <w:t xml:space="preserve"> ~ !</w:t>
+          </w:p>
+        </w:tc>
+        <w:tc>
+          <w:tcPr>
+            <w:tcW w:w="2896" w:type="dxa"/>
+          </w:tcPr>
+          <w:p>
+            <w:pPr>
+              <w:pStyle w:val="Prrafodelista"/>
+              <w:ind w:left="0"/>
+              <w:cnfStyle w:val="000000100000" w:firstRow="0" w:lastRow="0" w:firstColumn="0" w:lastColumn="0" w:oddVBand="0" w:evenVBand="0" w:oddHBand="1" w:evenHBand="0" w:firstRowFirstColumn="0" w:firstRowLastColumn="0" w:lastRowFirstColumn="0" w:lastRowLastColumn="0"/>
+              <w:rPr>
+                <w:rFonts w:cstheme="minorHAnsi"/>
+              </w:rPr>
+            </w:pPr>
+            <w:r>
+              <w:rPr>
+                <w:rFonts w:cstheme="minorHAnsi"/>
+              </w:rPr>
+              <w:t>verdadero falso</w:t>
             </w:r>
           </w:p>
         </w:tc>
@@ -5636,28 +5889,48 @@
         <w:tc>
           <w:tcPr>
             <w:cnfStyle w:val="001000000000" w:firstRow="0" w:lastRow="0" w:firstColumn="1" w:lastColumn="0" w:oddVBand="0" w:evenVBand="0" w:oddHBand="0" w:evenHBand="0" w:firstRowFirstColumn="0" w:firstRowLastColumn="0" w:lastRowFirstColumn="0" w:lastRowLastColumn="0"/>
-            <w:tcW w:w="4247" w:type="dxa"/>
-          </w:tcPr>
-          <w:p>
-            <w:pPr>
-              <w:pStyle w:val="Prrafodelista"/>
-              <w:ind w:left="0"/>
-            </w:pPr>
-            <w:r>
-              <w:t>OP_BINARIO</w:t>
-            </w:r>
-          </w:p>
-        </w:tc>
-        <w:tc>
-          <w:tcPr>
-            <w:tcW w:w="4247" w:type="dxa"/>
-          </w:tcPr>
-          <w:p>
-            <w:pPr>
+            <w:tcW w:w="3239" w:type="dxa"/>
+          </w:tcPr>
+          <w:p>
+            <w:pPr>
+              <w:pStyle w:val="Prrafodelista"/>
+              <w:ind w:left="0"/>
+            </w:pPr>
+            <w:r>
+              <w:t>CADENA</w:t>
+            </w:r>
+          </w:p>
+        </w:tc>
+        <w:tc>
+          <w:tcPr>
+            <w:tcW w:w="2359" w:type="dxa"/>
+          </w:tcPr>
+          <w:p>
+            <w:pPr>
+              <w:pStyle w:val="Prrafodelista"/>
+              <w:ind w:left="0"/>
               <w:cnfStyle w:val="000000000000" w:firstRow="0" w:lastRow="0" w:firstColumn="0" w:lastColumn="0" w:oddVBand="0" w:evenVBand="0" w:oddHBand="0" w:evenHBand="0" w:firstRowFirstColumn="0" w:firstRowLastColumn="0" w:lastRowFirstColumn="0" w:lastRowLastColumn="0"/>
             </w:pPr>
-            <w:r>
-              <w:t>* / == != &lt;= &gt;= &lt; &gt; &amp;&amp; ||</w:t>
+          </w:p>
+        </w:tc>
+        <w:tc>
+          <w:tcPr>
+            <w:tcW w:w="2896" w:type="dxa"/>
+          </w:tcPr>
+          <w:p>
+            <w:pPr>
+              <w:pStyle w:val="Prrafodelista"/>
+              <w:ind w:left="0"/>
+              <w:cnfStyle w:val="000000000000" w:firstRow="0" w:lastRow="0" w:firstColumn="0" w:lastColumn="0" w:oddVBand="0" w:evenVBand="0" w:oddHBand="0" w:evenHBand="0" w:firstRowFirstColumn="0" w:firstRowLastColumn="0" w:lastRowFirstColumn="0" w:lastRowLastColumn="0"/>
+              <w:rPr>
+                <w:rFonts w:cstheme="minorHAnsi"/>
+              </w:rPr>
+            </w:pPr>
+            <w:r>
+              <w:rPr>
+                <w:rFonts w:cstheme="minorHAnsi"/>
+              </w:rPr>
+              <w:t>\"[^\"]+\"</w:t>
             </w:r>
           </w:p>
         </w:tc>
@@ -5669,21 +5942,21 @@
         <w:tc>
           <w:tcPr>
             <w:cnfStyle w:val="001000000000" w:firstRow="0" w:lastRow="0" w:firstColumn="1" w:lastColumn="0" w:oddVBand="0" w:evenVBand="0" w:oddHBand="0" w:evenHBand="0" w:firstRowFirstColumn="0" w:firstRowLastColumn="0" w:lastRowFirstColumn="0" w:lastRowLastColumn="0"/>
-            <w:tcW w:w="4247" w:type="dxa"/>
-          </w:tcPr>
-          <w:p>
-            <w:pPr>
-              <w:pStyle w:val="Prrafodelista"/>
-              <w:ind w:left="0"/>
-            </w:pPr>
-            <w:r>
-              <w:t>VAR_LOGICA</w:t>
-            </w:r>
-          </w:p>
-        </w:tc>
-        <w:tc>
-          <w:tcPr>
-            <w:tcW w:w="4247" w:type="dxa"/>
+            <w:tcW w:w="3239" w:type="dxa"/>
+          </w:tcPr>
+          <w:p>
+            <w:pPr>
+              <w:pStyle w:val="Prrafodelista"/>
+              <w:ind w:left="0"/>
+            </w:pPr>
+            <w:r>
+              <w:t>CONST_ENTERO</w:t>
+            </w:r>
+          </w:p>
+        </w:tc>
+        <w:tc>
+          <w:tcPr>
+            <w:tcW w:w="2359" w:type="dxa"/>
           </w:tcPr>
           <w:p>
             <w:pPr>
@@ -5691,11 +5964,26 @@
               <w:ind w:left="0"/>
               <w:cnfStyle w:val="000000100000" w:firstRow="0" w:lastRow="0" w:firstColumn="0" w:lastColumn="0" w:oddVBand="0" w:evenVBand="0" w:oddHBand="1" w:evenHBand="0" w:firstRowFirstColumn="0" w:firstRowLastColumn="0" w:lastRowFirstColumn="0" w:lastRowLastColumn="0"/>
             </w:pPr>
-            <w:r>
-              <w:t>verdadero</w:t>
-            </w:r>
-            <w:r>
-              <w:t xml:space="preserve"> falso</w:t>
+          </w:p>
+        </w:tc>
+        <w:tc>
+          <w:tcPr>
+            <w:tcW w:w="2896" w:type="dxa"/>
+          </w:tcPr>
+          <w:p>
+            <w:pPr>
+              <w:pStyle w:val="Prrafodelista"/>
+              <w:ind w:left="0"/>
+              <w:cnfStyle w:val="000000100000" w:firstRow="0" w:lastRow="0" w:firstColumn="0" w:lastColumn="0" w:oddVBand="0" w:evenVBand="0" w:oddHBand="1" w:evenHBand="0" w:firstRowFirstColumn="0" w:firstRowLastColumn="0" w:lastRowFirstColumn="0" w:lastRowLastColumn="0"/>
+              <w:rPr>
+                <w:rFonts w:cstheme="minorHAnsi"/>
+              </w:rPr>
+            </w:pPr>
+            <w:r>
+              <w:rPr>
+                <w:rFonts w:cstheme="minorHAnsi"/>
+              </w:rPr>
+              <w:t>[0-9]+</w:t>
             </w:r>
           </w:p>
         </w:tc>
@@ -5704,21 +5992,21 @@
         <w:tc>
           <w:tcPr>
             <w:cnfStyle w:val="001000000000" w:firstRow="0" w:lastRow="0" w:firstColumn="1" w:lastColumn="0" w:oddVBand="0" w:evenVBand="0" w:oddHBand="0" w:evenHBand="0" w:firstRowFirstColumn="0" w:firstRowLastColumn="0" w:lastRowFirstColumn="0" w:lastRowLastColumn="0"/>
-            <w:tcW w:w="4247" w:type="dxa"/>
-          </w:tcPr>
-          <w:p>
-            <w:pPr>
-              <w:pStyle w:val="Prrafodelista"/>
-              <w:ind w:left="0"/>
-            </w:pPr>
-            <w:r>
-              <w:t>DECIMAL</w:t>
-            </w:r>
-          </w:p>
-        </w:tc>
-        <w:tc>
-          <w:tcPr>
-            <w:tcW w:w="4247" w:type="dxa"/>
+            <w:tcW w:w="3239" w:type="dxa"/>
+          </w:tcPr>
+          <w:p>
+            <w:pPr>
+              <w:pStyle w:val="Prrafodelista"/>
+              <w:ind w:left="0"/>
+            </w:pPr>
+            <w:r>
+              <w:t>CONST_FLOTANTE</w:t>
+            </w:r>
+          </w:p>
+        </w:tc>
+        <w:tc>
+          <w:tcPr>
+            <w:tcW w:w="2359" w:type="dxa"/>
           </w:tcPr>
           <w:p>
             <w:pPr>
@@ -5726,8 +6014,79 @@
               <w:ind w:left="0"/>
               <w:cnfStyle w:val="000000000000" w:firstRow="0" w:lastRow="0" w:firstColumn="0" w:lastColumn="0" w:oddVBand="0" w:evenVBand="0" w:oddHBand="0" w:evenHBand="0" w:firstRowFirstColumn="0" w:firstRowLastColumn="0" w:lastRowFirstColumn="0" w:lastRowLastColumn="0"/>
             </w:pPr>
-            <w:r>
-              <w:t>.</w:t>
+          </w:p>
+        </w:tc>
+        <w:tc>
+          <w:tcPr>
+            <w:tcW w:w="2896" w:type="dxa"/>
+          </w:tcPr>
+          <w:p>
+            <w:pPr>
+              <w:pStyle w:val="Prrafodelista"/>
+              <w:ind w:left="0"/>
+              <w:cnfStyle w:val="000000000000" w:firstRow="0" w:lastRow="0" w:firstColumn="0" w:lastColumn="0" w:oddVBand="0" w:evenVBand="0" w:oddHBand="0" w:evenHBand="0" w:firstRowFirstColumn="0" w:firstRowLastColumn="0" w:lastRowFirstColumn="0" w:lastRowLastColumn="0"/>
+              <w:rPr>
+                <w:rFonts w:cstheme="minorHAnsi"/>
+              </w:rPr>
+            </w:pPr>
+            <w:r>
+              <w:rPr>
+                <w:rFonts w:cstheme="minorHAnsi"/>
+              </w:rPr>
+              <w:t>[0-9]*\.([0-9]+)?</w:t>
+            </w:r>
+          </w:p>
+        </w:tc>
+      </w:tr>
+      <w:tr>
+        <w:trPr>
+          <w:cnfStyle w:val="000000100000" w:firstRow="0" w:lastRow="0" w:firstColumn="0" w:lastColumn="0" w:oddVBand="0" w:evenVBand="0" w:oddHBand="1" w:evenHBand="0" w:firstRowFirstColumn="0" w:firstRowLastColumn="0" w:lastRowFirstColumn="0" w:lastRowLastColumn="0"/>
+        </w:trPr>
+        <w:tc>
+          <w:tcPr>
+            <w:cnfStyle w:val="001000000000" w:firstRow="0" w:lastRow="0" w:firstColumn="1" w:lastColumn="0" w:oddVBand="0" w:evenVBand="0" w:oddHBand="0" w:evenHBand="0" w:firstRowFirstColumn="0" w:firstRowLastColumn="0" w:lastRowFirstColumn="0" w:lastRowLastColumn="0"/>
+            <w:tcW w:w="3239" w:type="dxa"/>
+          </w:tcPr>
+          <w:p>
+            <w:pPr>
+              <w:pStyle w:val="Prrafodelista"/>
+              <w:ind w:left="0"/>
+            </w:pPr>
+            <w:r>
+              <w:t>CONST_CARACTER</w:t>
+            </w:r>
+          </w:p>
+        </w:tc>
+        <w:tc>
+          <w:tcPr>
+            <w:tcW w:w="2359" w:type="dxa"/>
+          </w:tcPr>
+          <w:p>
+            <w:pPr>
+              <w:pStyle w:val="Prrafodelista"/>
+              <w:ind w:left="0"/>
+              <w:cnfStyle w:val="000000100000" w:firstRow="0" w:lastRow="0" w:firstColumn="0" w:lastColumn="0" w:oddVBand="0" w:evenVBand="0" w:oddHBand="1" w:evenHBand="0" w:firstRowFirstColumn="0" w:firstRowLastColumn="0" w:lastRowFirstColumn="0" w:lastRowLastColumn="0"/>
+            </w:pPr>
+          </w:p>
+        </w:tc>
+        <w:tc>
+          <w:tcPr>
+            <w:tcW w:w="2896" w:type="dxa"/>
+          </w:tcPr>
+          <w:p>
+            <w:pPr>
+              <w:pStyle w:val="Prrafodelista"/>
+              <w:ind w:left="0"/>
+              <w:cnfStyle w:val="000000100000" w:firstRow="0" w:lastRow="0" w:firstColumn="0" w:lastColumn="0" w:oddVBand="0" w:evenVBand="0" w:oddHBand="1" w:evenHBand="0" w:firstRowFirstColumn="0" w:firstRowLastColumn="0" w:lastRowFirstColumn="0" w:lastRowLastColumn="0"/>
+              <w:rPr>
+                <w:rFonts w:cstheme="minorHAnsi"/>
+              </w:rPr>
+            </w:pPr>
+            <w:r>
+              <w:rPr>
+                <w:rFonts w:cstheme="minorHAnsi"/>
+              </w:rPr>
+              <w:t>\'[^\']\'</w:t>
             </w:r>
           </w:p>
         </w:tc>

</xml_diff>